<commit_message>
worked at the actor characteristics
</commit_message>
<xml_diff>
--- a/Documentation/SRS.docx
+++ b/Documentation/SRS.docx
@@ -1233,8 +1233,6 @@
           <w:lang w:eastAsia="de-CH"/>
         </w:rPr>
       </w:pPr>
-      <w:bookmarkStart w:id="8" w:name="_GoBack"/>
-      <w:bookmarkEnd w:id="8"/>
       <w:proofErr w:type="spellStart"/>
       <w:r>
         <w:rPr>
@@ -1271,10 +1269,10 @@
           <w:lang w:val="de-DE" w:eastAsia="de-DE"/>
         </w:rPr>
         <w:drawing>
-          <wp:inline distT="0" distB="0" distL="0" distR="0" wp14:anchorId="5BD3BA22" wp14:editId="64989C77">
-            <wp:extent cx="5370195" cy="4358548"/>
-            <wp:effectExtent l="0" t="0" r="0" b="10795"/>
-            <wp:docPr id="1" name="Bild 1"/>
+          <wp:inline distT="0" distB="0" distL="0" distR="0" wp14:anchorId="52B9517A" wp14:editId="13083B69">
+            <wp:extent cx="5760720" cy="4438650"/>
+            <wp:effectExtent l="0" t="0" r="5080" b="6350"/>
+            <wp:docPr id="2" name="Bild 2"/>
             <wp:cNvGraphicFramePr>
               <a:graphicFrameLocks xmlns:a="http://schemas.openxmlformats.org/drawingml/2006/main" noChangeAspect="1"/>
             </wp:cNvGraphicFramePr>
@@ -1282,7 +1280,7 @@
               <a:graphicData uri="http://schemas.openxmlformats.org/drawingml/2006/picture">
                 <pic:pic xmlns:pic="http://schemas.openxmlformats.org/drawingml/2006/picture">
                   <pic:nvPicPr>
-                    <pic:cNvPr id="0" name="Bildschirmfoto 2017-09-30 um 15.42.12.png"/>
+                    <pic:cNvPr id="0" name="Bildschirmfoto 2017-09-30 um 16.01.49.png"/>
                     <pic:cNvPicPr/>
                   </pic:nvPicPr>
                   <pic:blipFill>
@@ -1300,7 +1298,7 @@
                   <pic:spPr>
                     <a:xfrm>
                       <a:off x="0" y="0"/>
-                      <a:ext cx="5370195" cy="4358548"/>
+                      <a:ext cx="5760720" cy="4438650"/>
                     </a:xfrm>
                     <a:prstGeom prst="rect">
                       <a:avLst/>
@@ -1312,6 +1310,8 @@
           </wp:inline>
         </w:drawing>
       </w:r>
+      <w:bookmarkStart w:id="8" w:name="_GoBack"/>
+      <w:bookmarkEnd w:id="8"/>
     </w:p>
     <w:p>
       <w:pPr>
@@ -1351,9 +1351,106 @@
           <w:lang w:eastAsia="de-CH"/>
         </w:rPr>
       </w:pPr>
+      <w:r>
+        <w:rPr>
+          <w:lang w:eastAsia="de-CH"/>
+        </w:rPr>
+        <w:t>Company:</w:t>
+      </w:r>
     </w:p>
     <w:p>
       <w:pPr>
+        <w:rPr>
+          <w:lang w:val="en-GB" w:eastAsia="de-CH"/>
+        </w:rPr>
+      </w:pPr>
+      <w:r>
+        <w:rPr>
+          <w:lang w:val="en-GB" w:eastAsia="de-CH"/>
+        </w:rPr>
+        <w:t>The company that orders</w:t>
+      </w:r>
+      <w:r>
+        <w:rPr>
+          <w:lang w:val="en-GB" w:eastAsia="de-CH"/>
+        </w:rPr>
+        <w:t xml:space="preserve"> the program is taking the orders of the customers. They are making the loading lists and filling the trucks with the ordered goods.</w:t>
+      </w:r>
+    </w:p>
+    <w:p>
+      <w:pPr>
+        <w:rPr>
+          <w:lang w:val="en-GB" w:eastAsia="de-CH"/>
+        </w:rPr>
+      </w:pPr>
+    </w:p>
+    <w:p>
+      <w:pPr>
+        <w:rPr>
+          <w:lang w:val="en-GB" w:eastAsia="de-CH"/>
+        </w:rPr>
+      </w:pPr>
+      <w:r>
+        <w:rPr>
+          <w:lang w:val="en-GB" w:eastAsia="de-CH"/>
+        </w:rPr>
+        <w:t>Logisticians:</w:t>
+      </w:r>
+    </w:p>
+    <w:p>
+      <w:pPr>
+        <w:rPr>
+          <w:lang w:val="en-GB" w:eastAsia="de-CH"/>
+        </w:rPr>
+      </w:pPr>
+      <w:r>
+        <w:rPr>
+          <w:lang w:val="en-GB" w:eastAsia="de-CH"/>
+        </w:rPr>
+        <w:t>They are taking the delivery lists and drive the ordered goods to the customers place.</w:t>
+      </w:r>
+      <w:r>
+        <w:rPr>
+          <w:lang w:val="en-GB" w:eastAsia="de-CH"/>
+        </w:rPr>
+        <w:t xml:space="preserve"> They have to take track of the accepted and rejected deliveries.</w:t>
+      </w:r>
+    </w:p>
+    <w:p>
+      <w:pPr>
+        <w:rPr>
+          <w:lang w:val="en-GB" w:eastAsia="de-CH"/>
+        </w:rPr>
+      </w:pPr>
+    </w:p>
+    <w:p>
+      <w:pPr>
+        <w:rPr>
+          <w:lang w:val="en-GB" w:eastAsia="de-CH"/>
+        </w:rPr>
+      </w:pPr>
+      <w:r>
+        <w:rPr>
+          <w:lang w:val="en-GB" w:eastAsia="de-CH"/>
+        </w:rPr>
+        <w:t>Customers:</w:t>
+      </w:r>
+    </w:p>
+    <w:p>
+      <w:pPr>
+        <w:rPr>
+          <w:lang w:val="en-GB" w:eastAsia="de-CH"/>
+        </w:rPr>
+      </w:pPr>
+      <w:r>
+        <w:rPr>
+          <w:lang w:val="en-GB" w:eastAsia="de-CH"/>
+        </w:rPr>
+        <w:t>They order the goods from the company. They get the goods from the logistician and can accept or reject them when they are there.</w:t>
+      </w:r>
+    </w:p>
+    <w:p>
+      <w:pPr>
         <w:pStyle w:val="berschrift1"/>
         <w:rPr>
           <w:lang w:val="en-US" w:eastAsia="de-CH"/>
@@ -1364,6 +1461,7 @@
         <w:rPr>
           <w:lang w:val="en-US" w:eastAsia="de-CH"/>
         </w:rPr>
+        <w:lastRenderedPageBreak/>
         <w:t>Specific requirements</w:t>
       </w:r>
       <w:bookmarkEnd w:id="10"/>
@@ -3509,7 +3607,7 @@
   <a:extraClrSchemeLst/>
   <a:extLst>
     <a:ext uri="{05A4C25C-085E-4340-85A3-A5531E510DB2}">
-      <thm15:themeFamily xmlns:thm15="http://schemas.microsoft.com/office/thememl/2012/main" xmlns="" name="Office Theme" id="{62F939B6-93AF-4DB8-9C6B-D6C7DFDC589F}" vid="{4A3C46E8-61CC-4603-A589-7422A47A8E4A}"/>
+      <thm15:themeFamily xmlns="" xmlns:thm15="http://schemas.microsoft.com/office/thememl/2012/main" name="Office Theme" id="{62F939B6-93AF-4DB8-9C6B-D6C7DFDC589F}" vid="{4A3C46E8-61CC-4603-A589-7422A47A8E4A}"/>
     </a:ext>
   </a:extLst>
 </a:theme>
@@ -3520,7 +3618,7 @@
 </file>
 
 <file path=customXml/itemProps1.xml><?xml version="1.0" encoding="utf-8"?>
-<ds:datastoreItem xmlns:ds="http://schemas.openxmlformats.org/officeDocument/2006/customXml" ds:itemID="{2308FBBB-1F1E-4E41-8CC5-340B43CAF15B}">
+<ds:datastoreItem xmlns:ds="http://schemas.openxmlformats.org/officeDocument/2006/customXml" ds:itemID="{36227CDC-FCF8-CB4E-B74C-F5BC35B7CB7A}">
   <ds:schemaRefs>
     <ds:schemaRef ds:uri="http://schemas.openxmlformats.org/officeDocument/2006/bibliography"/>
   </ds:schemaRefs>

</xml_diff>

<commit_message>
worked at the SRS, added a EPK
</commit_message>
<xml_diff>
--- a/Documentation/SRS.docx
+++ b/Documentation/SRS.docx
@@ -1033,6 +1033,75 @@
     </w:p>
     <w:p>
       <w:pPr>
+        <w:rPr>
+          <w:lang w:val="en-US" w:eastAsia="de-CH"/>
+        </w:rPr>
+      </w:pPr>
+    </w:p>
+    <w:p>
+      <w:pPr>
+        <w:rPr>
+          <w:lang w:val="en-US" w:eastAsia="de-CH"/>
+        </w:rPr>
+      </w:pPr>
+      <w:r>
+        <w:rPr>
+          <w:noProof/>
+          <w:sz w:val="24"/>
+          <w:lang w:eastAsia="de-DE"/>
+        </w:rPr>
+        <w:drawing>
+          <wp:inline distT="0" distB="0" distL="0" distR="0" wp14:anchorId="41A89FE5" wp14:editId="7D0AEB54">
+            <wp:extent cx="5372100" cy="7343775"/>
+            <wp:effectExtent l="0" t="0" r="0" b="9525"/>
+            <wp:docPr id="5" name="Grafik 5"/>
+            <wp:cNvGraphicFramePr>
+              <a:graphicFrameLocks xmlns:a="http://schemas.openxmlformats.org/drawingml/2006/main" noChangeAspect="1"/>
+            </wp:cNvGraphicFramePr>
+            <a:graphic xmlns:a="http://schemas.openxmlformats.org/drawingml/2006/main">
+              <a:graphicData uri="http://schemas.openxmlformats.org/drawingml/2006/picture">
+                <pic:pic xmlns:pic="http://schemas.openxmlformats.org/drawingml/2006/picture">
+                  <pic:nvPicPr>
+                    <pic:cNvPr id="5" name="photo_2017-10-05_23-17-15.jpg"/>
+                    <pic:cNvPicPr/>
+                  </pic:nvPicPr>
+                  <pic:blipFill rotWithShape="1">
+                    <a:blip r:embed="rId7">
+                      <a:extLst>
+                        <a:ext uri="{28A0092B-C50C-407E-A947-70E740481C1C}">
+                          <a14:useLocalDpi xmlns:a14="http://schemas.microsoft.com/office/drawing/2010/main" val="0"/>
+                        </a:ext>
+                      </a:extLst>
+                    </a:blip>
+                    <a:srcRect l="1488" t="1860" r="5258" b="2529"/>
+                    <a:stretch/>
+                  </pic:blipFill>
+                  <pic:spPr bwMode="auto">
+                    <a:xfrm>
+                      <a:off x="0" y="0"/>
+                      <a:ext cx="5372100" cy="7343775"/>
+                    </a:xfrm>
+                    <a:prstGeom prst="rect">
+                      <a:avLst/>
+                    </a:prstGeom>
+                    <a:ln>
+                      <a:noFill/>
+                    </a:ln>
+                    <a:extLst>
+                      <a:ext uri="{53640926-AAD7-44d8-BBD7-CCE9431645EC}">
+                        <a14:shadowObscured xmlns:a14="http://schemas.microsoft.com/office/drawing/2010/main"/>
+                      </a:ext>
+                    </a:extLst>
+                  </pic:spPr>
+                </pic:pic>
+              </a:graphicData>
+            </a:graphic>
+          </wp:inline>
+        </w:drawing>
+      </w:r>
+    </w:p>
+    <w:p>
+      <w:pPr>
         <w:pStyle w:val="berschrift2"/>
         <w:rPr>
           <w:lang w:eastAsia="de-CH"/>
@@ -1043,6 +1112,7 @@
         <w:rPr>
           <w:lang w:eastAsia="de-CH"/>
         </w:rPr>
+        <w:lastRenderedPageBreak/>
         <w:t>Stakeholders</w:t>
       </w:r>
       <w:bookmarkEnd w:id="2"/>
@@ -1184,6 +1254,12 @@
         </w:rPr>
         <w:t>Save the logisticians in the database</w:t>
       </w:r>
+      <w:r>
+        <w:rPr>
+          <w:lang w:val="en-GB" w:eastAsia="de-CH"/>
+        </w:rPr>
+        <w:t>, they have the access to add, change and look up things</w:t>
+      </w:r>
     </w:p>
     <w:p>
       <w:pPr>
@@ -1200,7 +1276,7 @@
         <w:rPr>
           <w:lang w:val="en-GB" w:eastAsia="de-CH"/>
         </w:rPr>
-        <w:t>Save the customers with their addresses in the database</w:t>
+        <w:t>Save the drivers in the database, they can just look up things and add the state of the order</w:t>
       </w:r>
     </w:p>
     <w:p>
@@ -1218,19 +1294,7 @@
         <w:rPr>
           <w:lang w:val="en-GB" w:eastAsia="de-CH"/>
         </w:rPr>
-        <w:t>S</w:t>
-      </w:r>
-      <w:r>
-        <w:rPr>
-          <w:lang w:val="en-GB" w:eastAsia="de-CH"/>
-        </w:rPr>
-        <w:t>ave the orders</w:t>
-      </w:r>
-      <w:r>
-        <w:rPr>
-          <w:lang w:val="en-GB" w:eastAsia="de-CH"/>
-        </w:rPr>
-        <w:t xml:space="preserve"> from the client in a database</w:t>
+        <w:t>Save the customers with their addresses in the database</w:t>
       </w:r>
     </w:p>
     <w:p>
@@ -1248,7 +1312,19 @@
         <w:rPr>
           <w:lang w:val="en-GB" w:eastAsia="de-CH"/>
         </w:rPr>
-        <w:t>Prepare tours with the different addresses of the clients</w:t>
+        <w:t>S</w:t>
+      </w:r>
+      <w:r>
+        <w:rPr>
+          <w:lang w:val="en-GB" w:eastAsia="de-CH"/>
+        </w:rPr>
+        <w:t>ave the orders</w:t>
+      </w:r>
+      <w:r>
+        <w:rPr>
+          <w:lang w:val="en-GB" w:eastAsia="de-CH"/>
+        </w:rPr>
+        <w:t xml:space="preserve"> from the client in a database</w:t>
       </w:r>
     </w:p>
     <w:p>
@@ -1266,7 +1342,7 @@
         <w:rPr>
           <w:lang w:val="en-GB" w:eastAsia="de-CH"/>
         </w:rPr>
-        <w:t>Show the tours for the logisticians on a mobile device</w:t>
+        <w:t>Prepare tours with the different addresses of the clients</w:t>
       </w:r>
     </w:p>
     <w:p>
@@ -1284,42 +1360,70 @@
         <w:rPr>
           <w:lang w:val="en-GB" w:eastAsia="de-CH"/>
         </w:rPr>
-        <w:t>Let the logisticians access the orders for changing the state of the order (delivered, rejected, not there)</w:t>
-      </w:r>
-      <w:bookmarkStart w:id="5" w:name="_GoBack"/>
+        <w:t>Show the tours for the logisticians on a mobile device</w:t>
+      </w:r>
+    </w:p>
+    <w:p>
+      <w:pPr>
+        <w:pStyle w:val="Listenabsatz"/>
+        <w:numPr>
+          <w:ilvl w:val="0"/>
+          <w:numId w:val="9"/>
+        </w:numPr>
+        <w:rPr>
+          <w:lang w:val="en-GB" w:eastAsia="de-CH"/>
+        </w:rPr>
+      </w:pPr>
+      <w:r>
+        <w:rPr>
+          <w:lang w:val="en-GB" w:eastAsia="de-CH"/>
+        </w:rPr>
+        <w:t xml:space="preserve">Let the </w:t>
+      </w:r>
+      <w:r>
+        <w:rPr>
+          <w:lang w:val="en-GB" w:eastAsia="de-CH"/>
+        </w:rPr>
+        <w:t>drivers</w:t>
+      </w:r>
+      <w:r>
+        <w:rPr>
+          <w:lang w:val="en-GB" w:eastAsia="de-CH"/>
+        </w:rPr>
+        <w:t xml:space="preserve"> access the orders for changing the state of the order (delivered, rejected, not there)</w:t>
+      </w:r>
+    </w:p>
+    <w:p>
+      <w:pPr>
+        <w:pStyle w:val="berschrift2"/>
+        <w:rPr>
+          <w:lang w:eastAsia="de-CH"/>
+        </w:rPr>
+      </w:pPr>
+      <w:bookmarkStart w:id="5" w:name="_Toc494467933"/>
+      <w:r>
+        <w:rPr>
+          <w:lang w:eastAsia="de-CH"/>
+        </w:rPr>
+        <w:t>References</w:t>
+      </w:r>
       <w:bookmarkEnd w:id="5"/>
     </w:p>
     <w:p>
       <w:pPr>
-        <w:pStyle w:val="berschrift2"/>
         <w:rPr>
           <w:lang w:eastAsia="de-CH"/>
         </w:rPr>
       </w:pPr>
-      <w:bookmarkStart w:id="6" w:name="_Toc494467933"/>
-      <w:r>
+    </w:p>
+    <w:p>
+      <w:pPr>
+        <w:pStyle w:val="berschrift1"/>
         <w:rPr>
           <w:lang w:eastAsia="de-CH"/>
         </w:rPr>
-        <w:t>References</w:t>
-      </w:r>
-      <w:bookmarkEnd w:id="6"/>
-    </w:p>
-    <w:p>
-      <w:pPr>
-        <w:rPr>
-          <w:lang w:eastAsia="de-CH"/>
-        </w:rPr>
-      </w:pPr>
-    </w:p>
-    <w:p>
-      <w:pPr>
-        <w:pStyle w:val="berschrift1"/>
-        <w:rPr>
-          <w:lang w:eastAsia="de-CH"/>
-        </w:rPr>
-      </w:pPr>
-      <w:bookmarkStart w:id="7" w:name="_Toc494467934"/>
+      </w:pPr>
+      <w:bookmarkStart w:id="6" w:name="_Toc494467934"/>
       <w:r>
         <w:rPr>
           <w:lang w:eastAsia="de-CH"/>
@@ -1334,47 +1438,47 @@
         </w:rPr>
         <w:t>description</w:t>
       </w:r>
+      <w:bookmarkEnd w:id="6"/>
+      <w:proofErr w:type="spellEnd"/>
+    </w:p>
+    <w:p>
+      <w:pPr>
+        <w:pStyle w:val="berschrift2"/>
+        <w:rPr>
+          <w:lang w:eastAsia="de-CH"/>
+        </w:rPr>
+      </w:pPr>
+      <w:bookmarkStart w:id="7" w:name="_Toc494467935"/>
+    </w:p>
+    <w:p>
+      <w:pPr>
+        <w:pStyle w:val="berschrift2"/>
+        <w:rPr>
+          <w:lang w:eastAsia="de-CH"/>
+        </w:rPr>
+      </w:pPr>
+      <w:proofErr w:type="spellStart"/>
+      <w:r>
+        <w:rPr>
+          <w:lang w:eastAsia="de-CH"/>
+        </w:rPr>
+        <w:t>Use</w:t>
+      </w:r>
+      <w:proofErr w:type="spellEnd"/>
+      <w:r>
+        <w:rPr>
+          <w:lang w:eastAsia="de-CH"/>
+        </w:rPr>
+        <w:t xml:space="preserve"> </w:t>
+      </w:r>
+      <w:proofErr w:type="spellStart"/>
+      <w:r>
+        <w:rPr>
+          <w:lang w:eastAsia="de-CH"/>
+        </w:rPr>
+        <w:t>cases</w:t>
+      </w:r>
       <w:bookmarkEnd w:id="7"/>
-      <w:proofErr w:type="spellEnd"/>
-    </w:p>
-    <w:p>
-      <w:pPr>
-        <w:pStyle w:val="berschrift2"/>
-        <w:rPr>
-          <w:lang w:eastAsia="de-CH"/>
-        </w:rPr>
-      </w:pPr>
-      <w:bookmarkStart w:id="8" w:name="_Toc494467935"/>
-    </w:p>
-    <w:p>
-      <w:pPr>
-        <w:pStyle w:val="berschrift2"/>
-        <w:rPr>
-          <w:lang w:eastAsia="de-CH"/>
-        </w:rPr>
-      </w:pPr>
-      <w:proofErr w:type="spellStart"/>
-      <w:r>
-        <w:rPr>
-          <w:lang w:eastAsia="de-CH"/>
-        </w:rPr>
-        <w:t>Use</w:t>
-      </w:r>
-      <w:proofErr w:type="spellEnd"/>
-      <w:r>
-        <w:rPr>
-          <w:lang w:eastAsia="de-CH"/>
-        </w:rPr>
-        <w:t xml:space="preserve"> </w:t>
-      </w:r>
-      <w:proofErr w:type="spellStart"/>
-      <w:r>
-        <w:rPr>
-          <w:lang w:eastAsia="de-CH"/>
-        </w:rPr>
-        <w:t>cases</w:t>
-      </w:r>
-      <w:bookmarkEnd w:id="8"/>
       <w:proofErr w:type="spellEnd"/>
     </w:p>
     <w:p>
@@ -1404,7 +1508,7 @@
                     <pic:cNvPicPr/>
                   </pic:nvPicPr>
                   <pic:blipFill>
-                    <a:blip r:embed="rId7">
+                    <a:blip r:embed="rId8">
                       <a:extLst>
                         <a:ext uri="{28A0092B-C50C-407E-A947-70E740481C1C}">
                           <a14:useLocalDpi xmlns:a14="http://schemas.microsoft.com/office/drawing/2010/main" val="0"/>
@@ -1438,6 +1542,72 @@
           <w:lang w:eastAsia="de-CH"/>
         </w:rPr>
       </w:pPr>
+      <w:r>
+        <w:rPr>
+          <w:lang w:eastAsia="de-CH"/>
+        </w:rPr>
+        <w:lastRenderedPageBreak/>
+        <w:t>EPK</w:t>
+      </w:r>
+    </w:p>
+    <w:p>
+      <w:r>
+        <w:rPr>
+          <w:noProof/>
+          <w:lang w:val="de-DE" w:eastAsia="de-DE"/>
+        </w:rPr>
+        <w:drawing>
+          <wp:inline distT="0" distB="0" distL="0" distR="0" wp14:anchorId="72EC9019" wp14:editId="3FB3A856">
+            <wp:extent cx="4978400" cy="6235700"/>
+            <wp:effectExtent l="0" t="0" r="0" b="12700"/>
+            <wp:docPr id="1" name="Bild 1"/>
+            <wp:cNvGraphicFramePr>
+              <a:graphicFrameLocks xmlns:a="http://schemas.openxmlformats.org/drawingml/2006/main" noChangeAspect="1"/>
+            </wp:cNvGraphicFramePr>
+            <a:graphic xmlns:a="http://schemas.openxmlformats.org/drawingml/2006/main">
+              <a:graphicData uri="http://schemas.openxmlformats.org/drawingml/2006/picture">
+                <pic:pic xmlns:pic="http://schemas.openxmlformats.org/drawingml/2006/picture">
+                  <pic:nvPicPr>
+                    <pic:cNvPr id="0" name="Bildschirmfoto 2017-10-10 um 15.19.40.png"/>
+                    <pic:cNvPicPr/>
+                  </pic:nvPicPr>
+                  <pic:blipFill>
+                    <a:blip r:embed="rId9">
+                      <a:extLst>
+                        <a:ext uri="{28A0092B-C50C-407E-A947-70E740481C1C}">
+                          <a14:useLocalDpi xmlns:a14="http://schemas.microsoft.com/office/drawing/2010/main" val="0"/>
+                        </a:ext>
+                      </a:extLst>
+                    </a:blip>
+                    <a:stretch>
+                      <a:fillRect/>
+                    </a:stretch>
+                  </pic:blipFill>
+                  <pic:spPr>
+                    <a:xfrm>
+                      <a:off x="0" y="0"/>
+                      <a:ext cx="4978400" cy="6235700"/>
+                    </a:xfrm>
+                    <a:prstGeom prst="rect">
+                      <a:avLst/>
+                    </a:prstGeom>
+                  </pic:spPr>
+                </pic:pic>
+              </a:graphicData>
+            </a:graphic>
+          </wp:inline>
+        </w:drawing>
+      </w:r>
+      <w:bookmarkStart w:id="8" w:name="_GoBack"/>
+      <w:bookmarkEnd w:id="8"/>
+    </w:p>
+    <w:p>
+      <w:pPr>
+        <w:pStyle w:val="berschrift2"/>
+        <w:rPr>
+          <w:lang w:eastAsia="de-CH"/>
+        </w:rPr>
+      </w:pPr>
       <w:bookmarkStart w:id="9" w:name="_Toc494467936"/>
       <w:proofErr w:type="spellStart"/>
       <w:r>
@@ -1475,7 +1645,30 @@
           <w:b/>
           <w:lang w:eastAsia="de-CH"/>
         </w:rPr>
-        <w:t>Company:</w:t>
+        <w:t>Company</w:t>
+      </w:r>
+      <w:r>
+        <w:rPr>
+          <w:b/>
+          <w:lang w:eastAsia="de-CH"/>
+        </w:rPr>
+        <w:t>/</w:t>
+      </w:r>
+      <w:proofErr w:type="spellStart"/>
+      <w:r>
+        <w:rPr>
+          <w:b/>
+          <w:lang w:eastAsia="de-CH"/>
+        </w:rPr>
+        <w:t>Logisticans</w:t>
+      </w:r>
+      <w:proofErr w:type="spellEnd"/>
+      <w:r>
+        <w:rPr>
+          <w:b/>
+          <w:lang w:eastAsia="de-CH"/>
+        </w:rPr>
+        <w:t>:</w:t>
       </w:r>
     </w:p>
     <w:p>
@@ -1516,47 +1709,55 @@
           <w:b/>
           <w:lang w:val="en-GB" w:eastAsia="de-CH"/>
         </w:rPr>
-        <w:t>Logisticians:</w:t>
-      </w:r>
-    </w:p>
-    <w:p>
-      <w:pPr>
-        <w:rPr>
-          <w:lang w:val="en-GB" w:eastAsia="de-CH"/>
-        </w:rPr>
-      </w:pPr>
-      <w:r>
-        <w:rPr>
-          <w:lang w:val="en-GB" w:eastAsia="de-CH"/>
-        </w:rPr>
-        <w:t>They are taking the delivery lists and drive the ordered goods to the customers place.</w:t>
-      </w:r>
-      <w:r>
-        <w:rPr>
-          <w:lang w:val="en-GB" w:eastAsia="de-CH"/>
-        </w:rPr>
-        <w:t xml:space="preserve"> They have to take track of the accepted and rejected deliveries.</w:t>
-      </w:r>
-    </w:p>
-    <w:p>
-      <w:pPr>
-        <w:rPr>
-          <w:lang w:val="en-GB" w:eastAsia="de-CH"/>
-        </w:rPr>
-      </w:pPr>
-    </w:p>
-    <w:p>
-      <w:pPr>
+        <w:t>Drivers</w:t>
+      </w:r>
+      <w:r>
         <w:rPr>
           <w:b/>
           <w:lang w:val="en-GB" w:eastAsia="de-CH"/>
         </w:rPr>
-      </w:pPr>
-      <w:r>
+        <w:t>:</w:t>
+      </w:r>
+    </w:p>
+    <w:p>
+      <w:pPr>
+        <w:rPr>
+          <w:lang w:val="en-GB" w:eastAsia="de-CH"/>
+        </w:rPr>
+      </w:pPr>
+      <w:r>
+        <w:rPr>
+          <w:lang w:val="en-GB" w:eastAsia="de-CH"/>
+        </w:rPr>
+        <w:t>They are taking the delivery lists and drive the ordered goods to the customers place.</w:t>
+      </w:r>
+      <w:r>
+        <w:rPr>
+          <w:lang w:val="en-GB" w:eastAsia="de-CH"/>
+        </w:rPr>
+        <w:t xml:space="preserve"> They have to take track of the accepted and rejected deliveries.</w:t>
+      </w:r>
+    </w:p>
+    <w:p>
+      <w:pPr>
+        <w:rPr>
+          <w:lang w:val="en-GB" w:eastAsia="de-CH"/>
+        </w:rPr>
+      </w:pPr>
+    </w:p>
+    <w:p>
+      <w:pPr>
         <w:rPr>
           <w:b/>
           <w:lang w:val="en-GB" w:eastAsia="de-CH"/>
         </w:rPr>
+      </w:pPr>
+      <w:r>
+        <w:rPr>
+          <w:b/>
+          <w:lang w:val="en-GB" w:eastAsia="de-CH"/>
+        </w:rPr>
+        <w:lastRenderedPageBreak/>
         <w:t>Customers:</w:t>
       </w:r>
     </w:p>
@@ -1585,7 +1786,6 @@
         <w:rPr>
           <w:lang w:val="en-US" w:eastAsia="de-CH"/>
         </w:rPr>
-        <w:lastRenderedPageBreak/>
         <w:t>Specific requirements</w:t>
       </w:r>
       <w:bookmarkEnd w:id="10"/>
@@ -1608,10 +1808,21 @@
     </w:p>
     <w:p>
       <w:pPr>
+        <w:pStyle w:val="Listenabsatz"/>
+        <w:numPr>
+          <w:ilvl w:val="0"/>
+          <w:numId w:val="10"/>
+        </w:numPr>
         <w:rPr>
           <w:lang w:val="en-US" w:eastAsia="de-CH"/>
         </w:rPr>
       </w:pPr>
+      <w:r>
+        <w:rPr>
+          <w:lang w:val="en-US" w:eastAsia="de-CH"/>
+        </w:rPr>
+        <w:t>Webpage to save orders, driving routs</w:t>
+      </w:r>
     </w:p>
     <w:p>
       <w:pPr>
@@ -2598,6 +2809,119 @@
     <w:nsid w:val="4CA225CA"/>
     <w:multiLevelType w:val="hybridMultilevel"/>
     <w:tmpl w:val="BCB29D80"/>
+    <w:lvl w:ilvl="0" w:tplc="04070001">
+      <w:start w:val="1"/>
+      <w:numFmt w:val="bullet"/>
+      <w:lvlText w:val=""/>
+      <w:lvlJc w:val="left"/>
+      <w:pPr>
+        <w:ind w:left="720" w:hanging="360"/>
+      </w:pPr>
+      <w:rPr>
+        <w:rFonts w:ascii="Symbol" w:hAnsi="Symbol" w:hint="default"/>
+      </w:rPr>
+    </w:lvl>
+    <w:lvl w:ilvl="1" w:tplc="04070003" w:tentative="1">
+      <w:start w:val="1"/>
+      <w:numFmt w:val="bullet"/>
+      <w:lvlText w:val="o"/>
+      <w:lvlJc w:val="left"/>
+      <w:pPr>
+        <w:ind w:left="1440" w:hanging="360"/>
+      </w:pPr>
+      <w:rPr>
+        <w:rFonts w:ascii="Courier New" w:hAnsi="Courier New" w:hint="default"/>
+      </w:rPr>
+    </w:lvl>
+    <w:lvl w:ilvl="2" w:tplc="04070005" w:tentative="1">
+      <w:start w:val="1"/>
+      <w:numFmt w:val="bullet"/>
+      <w:lvlText w:val=""/>
+      <w:lvlJc w:val="left"/>
+      <w:pPr>
+        <w:ind w:left="2160" w:hanging="360"/>
+      </w:pPr>
+      <w:rPr>
+        <w:rFonts w:ascii="Wingdings" w:hAnsi="Wingdings" w:hint="default"/>
+      </w:rPr>
+    </w:lvl>
+    <w:lvl w:ilvl="3" w:tplc="04070001" w:tentative="1">
+      <w:start w:val="1"/>
+      <w:numFmt w:val="bullet"/>
+      <w:lvlText w:val=""/>
+      <w:lvlJc w:val="left"/>
+      <w:pPr>
+        <w:ind w:left="2880" w:hanging="360"/>
+      </w:pPr>
+      <w:rPr>
+        <w:rFonts w:ascii="Symbol" w:hAnsi="Symbol" w:hint="default"/>
+      </w:rPr>
+    </w:lvl>
+    <w:lvl w:ilvl="4" w:tplc="04070003" w:tentative="1">
+      <w:start w:val="1"/>
+      <w:numFmt w:val="bullet"/>
+      <w:lvlText w:val="o"/>
+      <w:lvlJc w:val="left"/>
+      <w:pPr>
+        <w:ind w:left="3600" w:hanging="360"/>
+      </w:pPr>
+      <w:rPr>
+        <w:rFonts w:ascii="Courier New" w:hAnsi="Courier New" w:hint="default"/>
+      </w:rPr>
+    </w:lvl>
+    <w:lvl w:ilvl="5" w:tplc="04070005" w:tentative="1">
+      <w:start w:val="1"/>
+      <w:numFmt w:val="bullet"/>
+      <w:lvlText w:val=""/>
+      <w:lvlJc w:val="left"/>
+      <w:pPr>
+        <w:ind w:left="4320" w:hanging="360"/>
+      </w:pPr>
+      <w:rPr>
+        <w:rFonts w:ascii="Wingdings" w:hAnsi="Wingdings" w:hint="default"/>
+      </w:rPr>
+    </w:lvl>
+    <w:lvl w:ilvl="6" w:tplc="04070001" w:tentative="1">
+      <w:start w:val="1"/>
+      <w:numFmt w:val="bullet"/>
+      <w:lvlText w:val=""/>
+      <w:lvlJc w:val="left"/>
+      <w:pPr>
+        <w:ind w:left="5040" w:hanging="360"/>
+      </w:pPr>
+      <w:rPr>
+        <w:rFonts w:ascii="Symbol" w:hAnsi="Symbol" w:hint="default"/>
+      </w:rPr>
+    </w:lvl>
+    <w:lvl w:ilvl="7" w:tplc="04070003" w:tentative="1">
+      <w:start w:val="1"/>
+      <w:numFmt w:val="bullet"/>
+      <w:lvlText w:val="o"/>
+      <w:lvlJc w:val="left"/>
+      <w:pPr>
+        <w:ind w:left="5760" w:hanging="360"/>
+      </w:pPr>
+      <w:rPr>
+        <w:rFonts w:ascii="Courier New" w:hAnsi="Courier New" w:hint="default"/>
+      </w:rPr>
+    </w:lvl>
+    <w:lvl w:ilvl="8" w:tplc="04070005" w:tentative="1">
+      <w:start w:val="1"/>
+      <w:numFmt w:val="bullet"/>
+      <w:lvlText w:val=""/>
+      <w:lvlJc w:val="left"/>
+      <w:pPr>
+        <w:ind w:left="6480" w:hanging="360"/>
+      </w:pPr>
+      <w:rPr>
+        <w:rFonts w:ascii="Wingdings" w:hAnsi="Wingdings" w:hint="default"/>
+      </w:rPr>
+    </w:lvl>
+  </w:abstractNum>
+  <w:abstractNum w:abstractNumId="8">
+    <w:nsid w:val="5E0112C4"/>
+    <w:multiLevelType w:val="hybridMultilevel"/>
+    <w:tmpl w:val="3EFCA92C"/>
     <w:lvl w:ilvl="0" w:tplc="04070001">
       <w:start w:val="1"/>
       <w:numFmt w:val="bullet"/>
@@ -2750,6 +3074,9 @@
   </w:num>
   <w:num w:numId="9">
     <w:abstractNumId w:val="7"/>
+  </w:num>
+  <w:num w:numId="10">
+    <w:abstractNumId w:val="8"/>
   </w:num>
 </w:numbering>
 </file>
@@ -3847,7 +4174,7 @@
   <a:extraClrSchemeLst/>
   <a:extLst>
     <a:ext uri="{05A4C25C-085E-4340-85A3-A5531E510DB2}">
-      <thm15:themeFamily xmlns:thm15="http://schemas.microsoft.com/office/thememl/2012/main" xmlns="" name="Office Theme" id="{62F939B6-93AF-4DB8-9C6B-D6C7DFDC589F}" vid="{4A3C46E8-61CC-4603-A589-7422A47A8E4A}"/>
+      <thm15:themeFamily xmlns="" xmlns:thm15="http://schemas.microsoft.com/office/thememl/2012/main" name="Office Theme" id="{62F939B6-93AF-4DB8-9C6B-D6C7DFDC589F}" vid="{4A3C46E8-61CC-4603-A589-7422A47A8E4A}"/>
     </a:ext>
   </a:extLst>
 </a:theme>
@@ -3858,7 +4185,7 @@
 </file>
 
 <file path=customXml/itemProps1.xml><?xml version="1.0" encoding="utf-8"?>
-<ds:datastoreItem xmlns:ds="http://schemas.openxmlformats.org/officeDocument/2006/customXml" ds:itemID="{5F1985FA-992D-6F4C-853A-6FB0485F91D4}">
+<ds:datastoreItem xmlns:ds="http://schemas.openxmlformats.org/officeDocument/2006/customXml" ds:itemID="{2093CBB3-3529-A84D-B991-EF89BB448DD5}">
   <ds:schemaRefs>
     <ds:schemaRef ds:uri="http://schemas.openxmlformats.org/officeDocument/2006/bibliography"/>
   </ds:schemaRefs>

</xml_diff>

<commit_message>
added new themes in the SRS for the future of our project
</commit_message>
<xml_diff>
--- a/Documentation/SRS.docx
+++ b/Documentation/SRS.docx
@@ -13,35 +13,7 @@
         <w:rPr>
           <w:lang w:eastAsia="de-CH"/>
         </w:rPr>
-        <w:t xml:space="preserve">Software </w:t>
-      </w:r>
-      <w:proofErr w:type="spellStart"/>
-      <w:r>
-        <w:rPr>
-          <w:lang w:eastAsia="de-CH"/>
-        </w:rPr>
-        <w:t>requirements</w:t>
-      </w:r>
-      <w:proofErr w:type="spellEnd"/>
-      <w:r>
-        <w:rPr>
-          <w:lang w:eastAsia="de-CH"/>
-        </w:rPr>
-        <w:t xml:space="preserve"> </w:t>
-      </w:r>
-      <w:proofErr w:type="spellStart"/>
-      <w:r>
-        <w:rPr>
-          <w:lang w:eastAsia="de-CH"/>
-        </w:rPr>
-        <w:t>specification</w:t>
-      </w:r>
-      <w:proofErr w:type="spellEnd"/>
-      <w:r>
-        <w:rPr>
-          <w:lang w:eastAsia="de-CH"/>
-        </w:rPr>
-        <w:t xml:space="preserve"> – Team 01</w:t>
+        <w:t>Software requirements specification – Team 01</w:t>
       </w:r>
     </w:p>
     <w:sdt>
@@ -103,7 +75,6 @@
           <w:r>
             <w:rPr>
               <w:noProof/>
-              <w:lang w:val="en-US"/>
             </w:rPr>
             <w:t>Introduction</w:t>
           </w:r>
@@ -123,7 +94,7 @@
             <w:rPr>
               <w:noProof/>
             </w:rPr>
-            <w:instrText xml:space="preserve"> PAGEREF _Toc369268228 \h </w:instrText>
+            <w:instrText xml:space="preserve"> PAGEREF _Toc369271574 \h </w:instrText>
           </w:r>
           <w:r>
             <w:rPr>
@@ -186,7 +157,7 @@
             <w:rPr>
               <w:noProof/>
             </w:rPr>
-            <w:instrText xml:space="preserve"> PAGEREF _Toc369268229 \h </w:instrText>
+            <w:instrText xml:space="preserve"> PAGEREF _Toc369271575 \h </w:instrText>
           </w:r>
           <w:r>
             <w:rPr>
@@ -248,7 +219,7 @@
             <w:rPr>
               <w:noProof/>
             </w:rPr>
-            <w:instrText xml:space="preserve"> PAGEREF _Toc369268230 \h </w:instrText>
+            <w:instrText xml:space="preserve"> PAGEREF _Toc369271576 \h </w:instrText>
           </w:r>
           <w:r>
             <w:rPr>
@@ -310,7 +281,7 @@
             <w:rPr>
               <w:noProof/>
             </w:rPr>
-            <w:instrText xml:space="preserve"> PAGEREF _Toc369268231 \h </w:instrText>
+            <w:instrText xml:space="preserve"> PAGEREF _Toc369271577 \h </w:instrText>
           </w:r>
           <w:r>
             <w:rPr>
@@ -373,7 +344,7 @@
             <w:rPr>
               <w:noProof/>
             </w:rPr>
-            <w:instrText xml:space="preserve"> PAGEREF _Toc369268232 \h </w:instrText>
+            <w:instrText xml:space="preserve"> PAGEREF _Toc369271578 \h </w:instrText>
           </w:r>
           <w:r>
             <w:rPr>
@@ -435,7 +406,7 @@
             <w:rPr>
               <w:noProof/>
             </w:rPr>
-            <w:instrText xml:space="preserve"> PAGEREF _Toc369268233 \h </w:instrText>
+            <w:instrText xml:space="preserve"> PAGEREF _Toc369271579 \h </w:instrText>
           </w:r>
           <w:r>
             <w:rPr>
@@ -497,7 +468,7 @@
             <w:rPr>
               <w:noProof/>
             </w:rPr>
-            <w:instrText xml:space="preserve"> PAGEREF _Toc369268234 \h </w:instrText>
+            <w:instrText xml:space="preserve"> PAGEREF _Toc369271580 \h </w:instrText>
           </w:r>
           <w:r>
             <w:rPr>
@@ -559,7 +530,7 @@
             <w:rPr>
               <w:noProof/>
             </w:rPr>
-            <w:instrText xml:space="preserve"> PAGEREF _Toc369268235 \h </w:instrText>
+            <w:instrText xml:space="preserve"> PAGEREF _Toc369271581 \h </w:instrText>
           </w:r>
           <w:r>
             <w:rPr>
@@ -603,7 +574,7 @@
             <w:rPr>
               <w:noProof/>
             </w:rPr>
-            <w:t>EPK</w:t>
+            <w:t>Actor characteristics</w:t>
           </w:r>
           <w:r>
             <w:rPr>
@@ -621,7 +592,7 @@
             <w:rPr>
               <w:noProof/>
             </w:rPr>
-            <w:instrText xml:space="preserve"> PAGEREF _Toc369268236 \h </w:instrText>
+            <w:instrText xml:space="preserve"> PAGEREF _Toc369271582 \h </w:instrText>
           </w:r>
           <w:r>
             <w:rPr>
@@ -638,7 +609,195 @@
             <w:rPr>
               <w:noProof/>
             </w:rPr>
-            <w:t>5</w:t>
+            <w:t>4</w:t>
+          </w:r>
+          <w:r>
+            <w:rPr>
+              <w:noProof/>
+            </w:rPr>
+            <w:fldChar w:fldCharType="end"/>
+          </w:r>
+        </w:p>
+        <w:p>
+          <w:pPr>
+            <w:pStyle w:val="Verzeichnis3"/>
+            <w:tabs>
+              <w:tab w:val="right" w:leader="dot" w:pos="9062"/>
+            </w:tabs>
+            <w:rPr>
+              <w:rFonts w:cstheme="minorBidi"/>
+              <w:noProof/>
+              <w:sz w:val="24"/>
+              <w:szCs w:val="24"/>
+              <w:lang w:eastAsia="ja-JP"/>
+            </w:rPr>
+          </w:pPr>
+          <w:r>
+            <w:rPr>
+              <w:noProof/>
+            </w:rPr>
+            <w:t>Company/Logisticians:</w:t>
+          </w:r>
+          <w:r>
+            <w:rPr>
+              <w:noProof/>
+            </w:rPr>
+            <w:tab/>
+          </w:r>
+          <w:r>
+            <w:rPr>
+              <w:noProof/>
+            </w:rPr>
+            <w:fldChar w:fldCharType="begin"/>
+          </w:r>
+          <w:r>
+            <w:rPr>
+              <w:noProof/>
+            </w:rPr>
+            <w:instrText xml:space="preserve"> PAGEREF _Toc369271583 \h </w:instrText>
+          </w:r>
+          <w:r>
+            <w:rPr>
+              <w:noProof/>
+            </w:rPr>
+          </w:r>
+          <w:r>
+            <w:rPr>
+              <w:noProof/>
+            </w:rPr>
+            <w:fldChar w:fldCharType="separate"/>
+          </w:r>
+          <w:r>
+            <w:rPr>
+              <w:noProof/>
+            </w:rPr>
+            <w:t>4</w:t>
+          </w:r>
+          <w:r>
+            <w:rPr>
+              <w:noProof/>
+            </w:rPr>
+            <w:fldChar w:fldCharType="end"/>
+          </w:r>
+        </w:p>
+        <w:p>
+          <w:pPr>
+            <w:pStyle w:val="Verzeichnis3"/>
+            <w:tabs>
+              <w:tab w:val="right" w:leader="dot" w:pos="9062"/>
+            </w:tabs>
+            <w:rPr>
+              <w:rFonts w:cstheme="minorBidi"/>
+              <w:noProof/>
+              <w:sz w:val="24"/>
+              <w:szCs w:val="24"/>
+              <w:lang w:eastAsia="ja-JP"/>
+            </w:rPr>
+          </w:pPr>
+          <w:r>
+            <w:rPr>
+              <w:noProof/>
+              <w:lang w:val="en-GB"/>
+            </w:rPr>
+            <w:t>Drivers:</w:t>
+          </w:r>
+          <w:r>
+            <w:rPr>
+              <w:noProof/>
+            </w:rPr>
+            <w:tab/>
+          </w:r>
+          <w:r>
+            <w:rPr>
+              <w:noProof/>
+            </w:rPr>
+            <w:fldChar w:fldCharType="begin"/>
+          </w:r>
+          <w:r>
+            <w:rPr>
+              <w:noProof/>
+            </w:rPr>
+            <w:instrText xml:space="preserve"> PAGEREF _Toc369271584 \h </w:instrText>
+          </w:r>
+          <w:r>
+            <w:rPr>
+              <w:noProof/>
+            </w:rPr>
+          </w:r>
+          <w:r>
+            <w:rPr>
+              <w:noProof/>
+            </w:rPr>
+            <w:fldChar w:fldCharType="separate"/>
+          </w:r>
+          <w:r>
+            <w:rPr>
+              <w:noProof/>
+            </w:rPr>
+            <w:t>4</w:t>
+          </w:r>
+          <w:r>
+            <w:rPr>
+              <w:noProof/>
+            </w:rPr>
+            <w:fldChar w:fldCharType="end"/>
+          </w:r>
+        </w:p>
+        <w:p>
+          <w:pPr>
+            <w:pStyle w:val="Verzeichnis3"/>
+            <w:tabs>
+              <w:tab w:val="right" w:leader="dot" w:pos="9062"/>
+            </w:tabs>
+            <w:rPr>
+              <w:rFonts w:cstheme="minorBidi"/>
+              <w:noProof/>
+              <w:sz w:val="24"/>
+              <w:szCs w:val="24"/>
+              <w:lang w:eastAsia="ja-JP"/>
+            </w:rPr>
+          </w:pPr>
+          <w:r>
+            <w:rPr>
+              <w:noProof/>
+              <w:lang w:val="en-GB"/>
+            </w:rPr>
+            <w:t>Customers:</w:t>
+          </w:r>
+          <w:r>
+            <w:rPr>
+              <w:noProof/>
+            </w:rPr>
+            <w:tab/>
+          </w:r>
+          <w:r>
+            <w:rPr>
+              <w:noProof/>
+            </w:rPr>
+            <w:fldChar w:fldCharType="begin"/>
+          </w:r>
+          <w:r>
+            <w:rPr>
+              <w:noProof/>
+            </w:rPr>
+            <w:instrText xml:space="preserve"> PAGEREF _Toc369271585 \h </w:instrText>
+          </w:r>
+          <w:r>
+            <w:rPr>
+              <w:noProof/>
+            </w:rPr>
+          </w:r>
+          <w:r>
+            <w:rPr>
+              <w:noProof/>
+            </w:rPr>
+            <w:fldChar w:fldCharType="separate"/>
+          </w:r>
+          <w:r>
+            <w:rPr>
+              <w:noProof/>
+            </w:rPr>
+            <w:t>4</w:t>
           </w:r>
           <w:r>
             <w:rPr>
@@ -665,7 +824,7 @@
             <w:rPr>
               <w:noProof/>
             </w:rPr>
-            <w:t>Actor characteristics</w:t>
+            <w:t>EPK</w:t>
           </w:r>
           <w:r>
             <w:rPr>
@@ -683,7 +842,7 @@
             <w:rPr>
               <w:noProof/>
             </w:rPr>
-            <w:instrText xml:space="preserve"> PAGEREF _Toc369268237 \h </w:instrText>
+            <w:instrText xml:space="preserve"> PAGEREF _Toc369271586 \h </w:instrText>
           </w:r>
           <w:r>
             <w:rPr>
@@ -726,9 +885,133 @@
           <w:r>
             <w:rPr>
               <w:noProof/>
+            </w:rPr>
+            <w:t>Objects</w:t>
+          </w:r>
+          <w:r>
+            <w:rPr>
+              <w:noProof/>
+            </w:rPr>
+            <w:tab/>
+          </w:r>
+          <w:r>
+            <w:rPr>
+              <w:noProof/>
+            </w:rPr>
+            <w:fldChar w:fldCharType="begin"/>
+          </w:r>
+          <w:r>
+            <w:rPr>
+              <w:noProof/>
+            </w:rPr>
+            <w:instrText xml:space="preserve"> PAGEREF _Toc369271587 \h </w:instrText>
+          </w:r>
+          <w:r>
+            <w:rPr>
+              <w:noProof/>
+            </w:rPr>
+          </w:r>
+          <w:r>
+            <w:rPr>
+              <w:noProof/>
+            </w:rPr>
+            <w:fldChar w:fldCharType="separate"/>
+          </w:r>
+          <w:r>
+            <w:rPr>
+              <w:noProof/>
+            </w:rPr>
+            <w:t>6</w:t>
+          </w:r>
+          <w:r>
+            <w:rPr>
+              <w:noProof/>
+            </w:rPr>
+            <w:fldChar w:fldCharType="end"/>
+          </w:r>
+        </w:p>
+        <w:p>
+          <w:pPr>
+            <w:pStyle w:val="Verzeichnis1"/>
+            <w:tabs>
+              <w:tab w:val="right" w:leader="dot" w:pos="9062"/>
+            </w:tabs>
+            <w:rPr>
+              <w:rFonts w:cstheme="minorBidi"/>
+              <w:noProof/>
+              <w:sz w:val="24"/>
+              <w:szCs w:val="24"/>
+              <w:lang w:eastAsia="ja-JP"/>
+            </w:rPr>
+          </w:pPr>
+          <w:r>
+            <w:rPr>
+              <w:noProof/>
+            </w:rPr>
+            <w:t>Specific requirements</w:t>
+          </w:r>
+          <w:r>
+            <w:rPr>
+              <w:noProof/>
+            </w:rPr>
+            <w:tab/>
+          </w:r>
+          <w:r>
+            <w:rPr>
+              <w:noProof/>
+            </w:rPr>
+            <w:fldChar w:fldCharType="begin"/>
+          </w:r>
+          <w:r>
+            <w:rPr>
+              <w:noProof/>
+            </w:rPr>
+            <w:instrText xml:space="preserve"> PAGEREF _Toc369271588 \h </w:instrText>
+          </w:r>
+          <w:r>
+            <w:rPr>
+              <w:noProof/>
+            </w:rPr>
+          </w:r>
+          <w:r>
+            <w:rPr>
+              <w:noProof/>
+            </w:rPr>
+            <w:fldChar w:fldCharType="separate"/>
+          </w:r>
+          <w:r>
+            <w:rPr>
+              <w:noProof/>
+            </w:rPr>
+            <w:t>6</w:t>
+          </w:r>
+          <w:r>
+            <w:rPr>
+              <w:noProof/>
+            </w:rPr>
+            <w:fldChar w:fldCharType="end"/>
+          </w:r>
+        </w:p>
+        <w:p>
+          <w:pPr>
+            <w:pStyle w:val="Verzeichnis3"/>
+            <w:tabs>
+              <w:tab w:val="right" w:leader="dot" w:pos="9062"/>
+            </w:tabs>
+            <w:rPr>
+              <w:rFonts w:cstheme="minorBidi"/>
+              <w:noProof/>
+              <w:sz w:val="24"/>
+              <w:szCs w:val="24"/>
+              <w:lang w:eastAsia="ja-JP"/>
+            </w:rPr>
+          </w:pPr>
+          <w:r>
+            <w:rPr>
+              <w:noProof/>
               <w:lang w:val="en-US"/>
             </w:rPr>
-            <w:t>Specific requirements</w:t>
+            <w:t>User Interfaces</w:t>
           </w:r>
           <w:r>
             <w:rPr>
@@ -746,7 +1029,196 @@
             <w:rPr>
               <w:noProof/>
             </w:rPr>
-            <w:instrText xml:space="preserve"> PAGEREF _Toc369268238 \h </w:instrText>
+            <w:instrText xml:space="preserve"> PAGEREF _Toc369271589 \h </w:instrText>
+          </w:r>
+          <w:r>
+            <w:rPr>
+              <w:noProof/>
+            </w:rPr>
+          </w:r>
+          <w:r>
+            <w:rPr>
+              <w:noProof/>
+            </w:rPr>
+            <w:fldChar w:fldCharType="separate"/>
+          </w:r>
+          <w:r>
+            <w:rPr>
+              <w:noProof/>
+            </w:rPr>
+            <w:t>6</w:t>
+          </w:r>
+          <w:r>
+            <w:rPr>
+              <w:noProof/>
+            </w:rPr>
+            <w:fldChar w:fldCharType="end"/>
+          </w:r>
+        </w:p>
+        <w:p>
+          <w:pPr>
+            <w:pStyle w:val="Verzeichnis3"/>
+            <w:tabs>
+              <w:tab w:val="right" w:leader="dot" w:pos="9062"/>
+            </w:tabs>
+            <w:rPr>
+              <w:rFonts w:cstheme="minorBidi"/>
+              <w:noProof/>
+              <w:sz w:val="24"/>
+              <w:szCs w:val="24"/>
+              <w:lang w:eastAsia="ja-JP"/>
+            </w:rPr>
+          </w:pPr>
+          <w:r>
+            <w:rPr>
+              <w:noProof/>
+              <w:lang w:val="en-US"/>
+            </w:rPr>
+            <w:t>Hardware Interfaces</w:t>
+          </w:r>
+          <w:r>
+            <w:rPr>
+              <w:noProof/>
+            </w:rPr>
+            <w:tab/>
+          </w:r>
+          <w:r>
+            <w:rPr>
+              <w:noProof/>
+            </w:rPr>
+            <w:fldChar w:fldCharType="begin"/>
+          </w:r>
+          <w:r>
+            <w:rPr>
+              <w:noProof/>
+            </w:rPr>
+            <w:instrText xml:space="preserve"> PAGEREF _Toc369271590 \h </w:instrText>
+          </w:r>
+          <w:r>
+            <w:rPr>
+              <w:noProof/>
+            </w:rPr>
+          </w:r>
+          <w:r>
+            <w:rPr>
+              <w:noProof/>
+            </w:rPr>
+            <w:fldChar w:fldCharType="separate"/>
+          </w:r>
+          <w:r>
+            <w:rPr>
+              <w:noProof/>
+            </w:rPr>
+            <w:t>6</w:t>
+          </w:r>
+          <w:r>
+            <w:rPr>
+              <w:noProof/>
+            </w:rPr>
+            <w:fldChar w:fldCharType="end"/>
+          </w:r>
+        </w:p>
+        <w:p>
+          <w:pPr>
+            <w:pStyle w:val="Verzeichnis3"/>
+            <w:tabs>
+              <w:tab w:val="right" w:leader="dot" w:pos="9062"/>
+            </w:tabs>
+            <w:rPr>
+              <w:rFonts w:cstheme="minorBidi"/>
+              <w:noProof/>
+              <w:sz w:val="24"/>
+              <w:szCs w:val="24"/>
+              <w:lang w:eastAsia="ja-JP"/>
+            </w:rPr>
+          </w:pPr>
+          <w:r>
+            <w:rPr>
+              <w:noProof/>
+              <w:lang w:val="en-US"/>
+            </w:rPr>
+            <w:t>Software Interfaces</w:t>
+          </w:r>
+          <w:r>
+            <w:rPr>
+              <w:noProof/>
+            </w:rPr>
+            <w:tab/>
+          </w:r>
+          <w:r>
+            <w:rPr>
+              <w:noProof/>
+            </w:rPr>
+            <w:fldChar w:fldCharType="begin"/>
+          </w:r>
+          <w:r>
+            <w:rPr>
+              <w:noProof/>
+            </w:rPr>
+            <w:instrText xml:space="preserve"> PAGEREF _Toc369271591 \h </w:instrText>
+          </w:r>
+          <w:r>
+            <w:rPr>
+              <w:noProof/>
+            </w:rPr>
+          </w:r>
+          <w:r>
+            <w:rPr>
+              <w:noProof/>
+            </w:rPr>
+            <w:fldChar w:fldCharType="separate"/>
+          </w:r>
+          <w:r>
+            <w:rPr>
+              <w:noProof/>
+            </w:rPr>
+            <w:t>6</w:t>
+          </w:r>
+          <w:r>
+            <w:rPr>
+              <w:noProof/>
+            </w:rPr>
+            <w:fldChar w:fldCharType="end"/>
+          </w:r>
+        </w:p>
+        <w:p>
+          <w:pPr>
+            <w:pStyle w:val="Verzeichnis3"/>
+            <w:tabs>
+              <w:tab w:val="right" w:leader="dot" w:pos="9062"/>
+            </w:tabs>
+            <w:rPr>
+              <w:rFonts w:cstheme="minorBidi"/>
+              <w:noProof/>
+              <w:sz w:val="24"/>
+              <w:szCs w:val="24"/>
+              <w:lang w:eastAsia="ja-JP"/>
+            </w:rPr>
+          </w:pPr>
+          <w:r>
+            <w:rPr>
+              <w:noProof/>
+              <w:lang w:val="en-US"/>
+            </w:rPr>
+            <w:t>Communication Interfaces</w:t>
+          </w:r>
+          <w:r>
+            <w:rPr>
+              <w:noProof/>
+            </w:rPr>
+            <w:tab/>
+          </w:r>
+          <w:r>
+            <w:rPr>
+              <w:noProof/>
+            </w:rPr>
+            <w:fldChar w:fldCharType="begin"/>
+          </w:r>
+          <w:r>
+            <w:rPr>
+              <w:noProof/>
+            </w:rPr>
+            <w:instrText xml:space="preserve"> PAGEREF _Toc369271592 \h </w:instrText>
           </w:r>
           <w:r>
             <w:rPr>
@@ -809,7 +1281,196 @@
             <w:rPr>
               <w:noProof/>
             </w:rPr>
-            <w:instrText xml:space="preserve"> PAGEREF _Toc369268239 \h </w:instrText>
+            <w:instrText xml:space="preserve"> PAGEREF _Toc369271593 \h </w:instrText>
+          </w:r>
+          <w:r>
+            <w:rPr>
+              <w:noProof/>
+            </w:rPr>
+          </w:r>
+          <w:r>
+            <w:rPr>
+              <w:noProof/>
+            </w:rPr>
+            <w:fldChar w:fldCharType="separate"/>
+          </w:r>
+          <w:r>
+            <w:rPr>
+              <w:noProof/>
+            </w:rPr>
+            <w:t>6</w:t>
+          </w:r>
+          <w:r>
+            <w:rPr>
+              <w:noProof/>
+            </w:rPr>
+            <w:fldChar w:fldCharType="end"/>
+          </w:r>
+        </w:p>
+        <w:p>
+          <w:pPr>
+            <w:pStyle w:val="Verzeichnis3"/>
+            <w:tabs>
+              <w:tab w:val="right" w:leader="dot" w:pos="9062"/>
+            </w:tabs>
+            <w:rPr>
+              <w:rFonts w:cstheme="minorBidi"/>
+              <w:noProof/>
+              <w:sz w:val="24"/>
+              <w:szCs w:val="24"/>
+              <w:lang w:eastAsia="ja-JP"/>
+            </w:rPr>
+          </w:pPr>
+          <w:r>
+            <w:rPr>
+              <w:noProof/>
+              <w:lang w:val="en-US"/>
+            </w:rPr>
+            <w:t>User Class 1 – The Logistician</w:t>
+          </w:r>
+          <w:r>
+            <w:rPr>
+              <w:noProof/>
+            </w:rPr>
+            <w:tab/>
+          </w:r>
+          <w:r>
+            <w:rPr>
+              <w:noProof/>
+            </w:rPr>
+            <w:fldChar w:fldCharType="begin"/>
+          </w:r>
+          <w:r>
+            <w:rPr>
+              <w:noProof/>
+            </w:rPr>
+            <w:instrText xml:space="preserve"> PAGEREF _Toc369271594 \h </w:instrText>
+          </w:r>
+          <w:r>
+            <w:rPr>
+              <w:noProof/>
+            </w:rPr>
+          </w:r>
+          <w:r>
+            <w:rPr>
+              <w:noProof/>
+            </w:rPr>
+            <w:fldChar w:fldCharType="separate"/>
+          </w:r>
+          <w:r>
+            <w:rPr>
+              <w:noProof/>
+            </w:rPr>
+            <w:t>6</w:t>
+          </w:r>
+          <w:r>
+            <w:rPr>
+              <w:noProof/>
+            </w:rPr>
+            <w:fldChar w:fldCharType="end"/>
+          </w:r>
+        </w:p>
+        <w:p>
+          <w:pPr>
+            <w:pStyle w:val="Verzeichnis3"/>
+            <w:tabs>
+              <w:tab w:val="right" w:leader="dot" w:pos="9062"/>
+            </w:tabs>
+            <w:rPr>
+              <w:rFonts w:cstheme="minorBidi"/>
+              <w:noProof/>
+              <w:sz w:val="24"/>
+              <w:szCs w:val="24"/>
+              <w:lang w:eastAsia="ja-JP"/>
+            </w:rPr>
+          </w:pPr>
+          <w:r>
+            <w:rPr>
+              <w:noProof/>
+              <w:lang w:val="en-US"/>
+            </w:rPr>
+            <w:t>User Class 2 – The Driver</w:t>
+          </w:r>
+          <w:r>
+            <w:rPr>
+              <w:noProof/>
+            </w:rPr>
+            <w:tab/>
+          </w:r>
+          <w:r>
+            <w:rPr>
+              <w:noProof/>
+            </w:rPr>
+            <w:fldChar w:fldCharType="begin"/>
+          </w:r>
+          <w:r>
+            <w:rPr>
+              <w:noProof/>
+            </w:rPr>
+            <w:instrText xml:space="preserve"> PAGEREF _Toc369271595 \h </w:instrText>
+          </w:r>
+          <w:r>
+            <w:rPr>
+              <w:noProof/>
+            </w:rPr>
+          </w:r>
+          <w:r>
+            <w:rPr>
+              <w:noProof/>
+            </w:rPr>
+            <w:fldChar w:fldCharType="separate"/>
+          </w:r>
+          <w:r>
+            <w:rPr>
+              <w:noProof/>
+            </w:rPr>
+            <w:t>6</w:t>
+          </w:r>
+          <w:r>
+            <w:rPr>
+              <w:noProof/>
+            </w:rPr>
+            <w:fldChar w:fldCharType="end"/>
+          </w:r>
+        </w:p>
+        <w:p>
+          <w:pPr>
+            <w:pStyle w:val="Verzeichnis3"/>
+            <w:tabs>
+              <w:tab w:val="right" w:leader="dot" w:pos="9062"/>
+            </w:tabs>
+            <w:rPr>
+              <w:rFonts w:cstheme="minorBidi"/>
+              <w:noProof/>
+              <w:sz w:val="24"/>
+              <w:szCs w:val="24"/>
+              <w:lang w:eastAsia="ja-JP"/>
+            </w:rPr>
+          </w:pPr>
+          <w:r>
+            <w:rPr>
+              <w:noProof/>
+              <w:lang w:val="en-US"/>
+            </w:rPr>
+            <w:t>User Class 3 – The customer</w:t>
+          </w:r>
+          <w:r>
+            <w:rPr>
+              <w:noProof/>
+            </w:rPr>
+            <w:tab/>
+          </w:r>
+          <w:r>
+            <w:rPr>
+              <w:noProof/>
+            </w:rPr>
+            <w:fldChar w:fldCharType="begin"/>
+          </w:r>
+          <w:r>
+            <w:rPr>
+              <w:noProof/>
+            </w:rPr>
+            <w:instrText xml:space="preserve"> PAGEREF _Toc369271596 \h </w:instrText>
           </w:r>
           <w:r>
             <w:rPr>
@@ -872,7 +1533,7 @@
             <w:rPr>
               <w:noProof/>
             </w:rPr>
-            <w:instrText xml:space="preserve"> PAGEREF _Toc369268240 \h </w:instrText>
+            <w:instrText xml:space="preserve"> PAGEREF _Toc369271597 \h </w:instrText>
           </w:r>
           <w:r>
             <w:rPr>
@@ -925,15 +1586,9 @@
     <w:p>
       <w:pPr>
         <w:pStyle w:val="berschrift1"/>
-        <w:rPr>
-          <w:lang w:val="en-US" w:eastAsia="de-CH"/>
-        </w:rPr>
-      </w:pPr>
-      <w:bookmarkStart w:id="0" w:name="_Toc369268228"/>
-      <w:r>
-        <w:rPr>
-          <w:lang w:val="en-US" w:eastAsia="de-CH"/>
-        </w:rPr>
+      </w:pPr>
+      <w:bookmarkStart w:id="0" w:name="_Toc369271574"/>
+      <w:r>
         <w:lastRenderedPageBreak/>
         <w:t>Introduction</w:t>
       </w:r>
@@ -946,7 +1601,7 @@
           <w:lang w:val="en-US" w:eastAsia="de-CH"/>
         </w:rPr>
       </w:pPr>
-      <w:bookmarkStart w:id="1" w:name="_Toc369268229"/>
+      <w:bookmarkStart w:id="1" w:name="_Toc369271575"/>
       <w:r>
         <w:rPr>
           <w:lang w:val="en-US" w:eastAsia="de-CH"/>
@@ -1086,7 +1741,7 @@
           <w:lang w:eastAsia="de-CH"/>
         </w:rPr>
       </w:pPr>
-      <w:bookmarkStart w:id="2" w:name="_Toc369268230"/>
+      <w:bookmarkStart w:id="2" w:name="_Toc369271576"/>
       <w:r>
         <w:rPr>
           <w:lang w:eastAsia="de-CH"/>
@@ -1169,8 +1824,7 @@
           <w:lang w:eastAsia="de-CH"/>
         </w:rPr>
       </w:pPr>
-      <w:bookmarkStart w:id="3" w:name="_Toc369268231"/>
-      <w:proofErr w:type="spellStart"/>
+      <w:bookmarkStart w:id="3" w:name="_Toc369271577"/>
       <w:r>
         <w:rPr>
           <w:lang w:eastAsia="de-CH"/>
@@ -1178,7 +1832,6 @@
         <w:t>Definitions</w:t>
       </w:r>
       <w:bookmarkEnd w:id="3"/>
-      <w:proofErr w:type="spellEnd"/>
     </w:p>
     <w:p>
       <w:pPr>
@@ -1194,7 +1847,7 @@
           <w:lang w:val="en-GB" w:eastAsia="de-CH"/>
         </w:rPr>
       </w:pPr>
-      <w:bookmarkStart w:id="4" w:name="_Toc369268232"/>
+      <w:bookmarkStart w:id="4" w:name="_Toc369271578"/>
       <w:r>
         <w:rPr>
           <w:lang w:val="en-GB" w:eastAsia="de-CH"/>
@@ -1379,7 +2032,7 @@
           <w:lang w:eastAsia="de-CH"/>
         </w:rPr>
       </w:pPr>
-      <w:bookmarkStart w:id="5" w:name="_Toc369268233"/>
+      <w:bookmarkStart w:id="5" w:name="_Toc369271579"/>
       <w:r>
         <w:rPr>
           <w:lang w:eastAsia="de-CH"/>
@@ -1398,67 +2051,37 @@
     <w:p>
       <w:pPr>
         <w:pStyle w:val="berschrift1"/>
+      </w:pPr>
+      <w:bookmarkStart w:id="6" w:name="_Toc369271580"/>
+      <w:r>
+        <w:lastRenderedPageBreak/>
+        <w:t>Overall description</w:t>
+      </w:r>
+      <w:bookmarkEnd w:id="6"/>
+    </w:p>
+    <w:p>
+      <w:pPr>
+        <w:pStyle w:val="berschrift2"/>
         <w:rPr>
           <w:lang w:eastAsia="de-CH"/>
         </w:rPr>
       </w:pPr>
-      <w:bookmarkStart w:id="6" w:name="_Toc369268234"/>
-      <w:r>
+    </w:p>
+    <w:p>
+      <w:pPr>
+        <w:pStyle w:val="berschrift2"/>
         <w:rPr>
           <w:lang w:eastAsia="de-CH"/>
         </w:rPr>
-        <w:lastRenderedPageBreak/>
-        <w:t xml:space="preserve">Overall </w:t>
-      </w:r>
-      <w:proofErr w:type="spellStart"/>
+      </w:pPr>
+      <w:bookmarkStart w:id="7" w:name="_Toc369271581"/>
       <w:r>
         <w:rPr>
           <w:lang w:eastAsia="de-CH"/>
         </w:rPr>
-        <w:t>description</w:t>
-      </w:r>
-      <w:bookmarkEnd w:id="6"/>
-      <w:proofErr w:type="spellEnd"/>
-    </w:p>
-    <w:p>
-      <w:pPr>
-        <w:pStyle w:val="berschrift2"/>
-        <w:rPr>
-          <w:lang w:eastAsia="de-CH"/>
-        </w:rPr>
-      </w:pPr>
-    </w:p>
-    <w:p>
-      <w:pPr>
-        <w:pStyle w:val="berschrift2"/>
-        <w:rPr>
-          <w:lang w:eastAsia="de-CH"/>
-        </w:rPr>
-      </w:pPr>
-      <w:bookmarkStart w:id="7" w:name="_Toc369268235"/>
-      <w:proofErr w:type="spellStart"/>
-      <w:r>
-        <w:rPr>
-          <w:lang w:eastAsia="de-CH"/>
-        </w:rPr>
-        <w:t>Use</w:t>
-      </w:r>
-      <w:proofErr w:type="spellEnd"/>
-      <w:r>
-        <w:rPr>
-          <w:lang w:eastAsia="de-CH"/>
-        </w:rPr>
-        <w:t xml:space="preserve"> </w:t>
-      </w:r>
-      <w:proofErr w:type="spellStart"/>
-      <w:r>
-        <w:rPr>
-          <w:lang w:eastAsia="de-CH"/>
-        </w:rPr>
-        <w:t>cases</w:t>
+        <w:t>Use cases</w:t>
       </w:r>
       <w:bookmarkEnd w:id="7"/>
-      <w:proofErr w:type="spellEnd"/>
     </w:p>
     <w:p>
       <w:pPr>
@@ -1528,180 +2151,167 @@
           <w:lang w:eastAsia="de-CH"/>
         </w:rPr>
       </w:pPr>
-      <w:bookmarkStart w:id="8" w:name="_Toc369268237"/>
-      <w:proofErr w:type="spellStart"/>
+      <w:bookmarkStart w:id="8" w:name="_Toc369271582"/>
       <w:r>
         <w:rPr>
           <w:lang w:eastAsia="de-CH"/>
         </w:rPr>
-        <w:t>Actor</w:t>
-      </w:r>
-      <w:proofErr w:type="spellEnd"/>
-      <w:r>
+        <w:t>Actor characteristics</w:t>
+      </w:r>
+      <w:bookmarkEnd w:id="8"/>
+    </w:p>
+    <w:p>
+      <w:pPr>
+        <w:pStyle w:val="berschrift3"/>
         <w:rPr>
           <w:lang w:eastAsia="de-CH"/>
         </w:rPr>
-        <w:t xml:space="preserve"> </w:t>
-      </w:r>
-      <w:proofErr w:type="spellStart"/>
+      </w:pPr>
+      <w:bookmarkStart w:id="9" w:name="_Toc369271583"/>
       <w:r>
         <w:rPr>
           <w:lang w:eastAsia="de-CH"/>
         </w:rPr>
-        <w:t>characteristics</w:t>
-      </w:r>
-      <w:bookmarkEnd w:id="8"/>
-      <w:proofErr w:type="spellEnd"/>
-    </w:p>
-    <w:p>
-      <w:pPr>
-        <w:rPr>
-          <w:b/>
+        <w:t>Company</w:t>
+      </w:r>
+      <w:r>
+        <w:rPr>
           <w:lang w:eastAsia="de-CH"/>
         </w:rPr>
-      </w:pPr>
-      <w:r>
-        <w:rPr>
-          <w:b/>
+        <w:t>/Logistic</w:t>
+      </w:r>
+      <w:r>
+        <w:rPr>
           <w:lang w:eastAsia="de-CH"/>
         </w:rPr>
-        <w:t>Company</w:t>
-      </w:r>
-      <w:r>
-        <w:rPr>
-          <w:b/>
+        <w:t>i</w:t>
+      </w:r>
+      <w:r>
+        <w:rPr>
           <w:lang w:eastAsia="de-CH"/>
         </w:rPr>
-        <w:t>/</w:t>
-      </w:r>
-      <w:proofErr w:type="spellStart"/>
-      <w:r>
-        <w:rPr>
-          <w:b/>
+        <w:t>ans</w:t>
+      </w:r>
+      <w:r>
+        <w:rPr>
           <w:lang w:eastAsia="de-CH"/>
         </w:rPr>
-        <w:t>Logisticans</w:t>
-      </w:r>
-      <w:proofErr w:type="spellEnd"/>
-      <w:r>
-        <w:rPr>
-          <w:b/>
+        <w:t>:</w:t>
+      </w:r>
+      <w:bookmarkEnd w:id="9"/>
+    </w:p>
+    <w:p>
+      <w:pPr>
+        <w:rPr>
+          <w:lang w:val="en-GB" w:eastAsia="de-CH"/>
+        </w:rPr>
+      </w:pPr>
+      <w:r>
+        <w:rPr>
+          <w:lang w:val="en-GB" w:eastAsia="de-CH"/>
+        </w:rPr>
+        <w:t>The company that orders</w:t>
+      </w:r>
+      <w:r>
+        <w:rPr>
+          <w:lang w:val="en-GB" w:eastAsia="de-CH"/>
+        </w:rPr>
+        <w:t xml:space="preserve"> the program is taking the orders of the customers. They are making the loading lists and filling the trucks with the ordered goods.</w:t>
+      </w:r>
+    </w:p>
+    <w:p>
+      <w:pPr>
+        <w:rPr>
+          <w:lang w:val="en-GB" w:eastAsia="de-CH"/>
+        </w:rPr>
+      </w:pPr>
+    </w:p>
+    <w:p>
+      <w:pPr>
+        <w:pStyle w:val="berschrift3"/>
+        <w:rPr>
+          <w:lang w:val="en-GB" w:eastAsia="de-CH"/>
+        </w:rPr>
+      </w:pPr>
+      <w:bookmarkStart w:id="10" w:name="_Toc369271584"/>
+      <w:r>
+        <w:rPr>
+          <w:lang w:val="en-GB" w:eastAsia="de-CH"/>
+        </w:rPr>
+        <w:t>Drivers</w:t>
+      </w:r>
+      <w:r>
+        <w:rPr>
+          <w:lang w:val="en-GB" w:eastAsia="de-CH"/>
+        </w:rPr>
+        <w:t>:</w:t>
+      </w:r>
+      <w:bookmarkEnd w:id="10"/>
+    </w:p>
+    <w:p>
+      <w:pPr>
+        <w:rPr>
+          <w:lang w:val="en-GB" w:eastAsia="de-CH"/>
+        </w:rPr>
+      </w:pPr>
+      <w:r>
+        <w:rPr>
+          <w:lang w:val="en-GB" w:eastAsia="de-CH"/>
+        </w:rPr>
+        <w:t>They are taking the delivery lists and drive the ordered goods to the customers place. They have to take track of the accepted and rejected deliveries.</w:t>
+      </w:r>
+    </w:p>
+    <w:p>
+      <w:pPr>
+        <w:rPr>
+          <w:lang w:val="en-GB" w:eastAsia="de-CH"/>
+        </w:rPr>
+      </w:pPr>
+    </w:p>
+    <w:p>
+      <w:pPr>
+        <w:pStyle w:val="berschrift3"/>
+        <w:rPr>
+          <w:lang w:val="en-GB" w:eastAsia="de-CH"/>
+        </w:rPr>
+      </w:pPr>
+      <w:bookmarkStart w:id="11" w:name="_Toc369271585"/>
+      <w:r>
+        <w:rPr>
+          <w:lang w:val="en-GB" w:eastAsia="de-CH"/>
+        </w:rPr>
+        <w:t>Customers:</w:t>
+      </w:r>
+      <w:bookmarkEnd w:id="11"/>
+    </w:p>
+    <w:p>
+      <w:pPr>
+        <w:rPr>
+          <w:lang w:val="en-GB" w:eastAsia="de-CH"/>
+        </w:rPr>
+      </w:pPr>
+      <w:r>
+        <w:rPr>
+          <w:lang w:val="en-GB" w:eastAsia="de-CH"/>
+        </w:rPr>
+        <w:t>They order the goods from the company. They get the goods from the logistician and can accept or reject them when they are there.</w:t>
+      </w:r>
+    </w:p>
+    <w:p>
+      <w:pPr>
+        <w:rPr>
           <w:lang w:eastAsia="de-CH"/>
         </w:rPr>
-        <w:t>:</w:t>
-      </w:r>
-    </w:p>
-    <w:p>
-      <w:pPr>
-        <w:rPr>
-          <w:lang w:val="en-GB" w:eastAsia="de-CH"/>
-        </w:rPr>
-      </w:pPr>
-      <w:r>
-        <w:rPr>
-          <w:lang w:val="en-GB" w:eastAsia="de-CH"/>
-        </w:rPr>
-        <w:t>The company that orders</w:t>
-      </w:r>
-      <w:r>
-        <w:rPr>
-          <w:lang w:val="en-GB" w:eastAsia="de-CH"/>
-        </w:rPr>
-        <w:t xml:space="preserve"> the program is taking the orders of the customers. They are making the loading lists and filling the trucks with the ordered goods.</w:t>
-      </w:r>
-    </w:p>
-    <w:p>
-      <w:pPr>
-        <w:rPr>
-          <w:lang w:val="en-GB" w:eastAsia="de-CH"/>
-        </w:rPr>
-      </w:pPr>
-    </w:p>
-    <w:p>
-      <w:pPr>
-        <w:rPr>
-          <w:b/>
-          <w:lang w:val="en-GB" w:eastAsia="de-CH"/>
-        </w:rPr>
-      </w:pPr>
-      <w:r>
-        <w:rPr>
-          <w:b/>
-          <w:lang w:val="en-GB" w:eastAsia="de-CH"/>
-        </w:rPr>
-        <w:t>Drivers</w:t>
-      </w:r>
-      <w:r>
-        <w:rPr>
-          <w:b/>
-          <w:lang w:val="en-GB" w:eastAsia="de-CH"/>
-        </w:rPr>
-        <w:t>:</w:t>
-      </w:r>
-    </w:p>
-    <w:p>
-      <w:pPr>
-        <w:rPr>
-          <w:lang w:val="en-GB" w:eastAsia="de-CH"/>
-        </w:rPr>
-      </w:pPr>
-      <w:r>
-        <w:rPr>
-          <w:lang w:val="en-GB" w:eastAsia="de-CH"/>
-        </w:rPr>
-        <w:t>They are taking the delivery lists and drive the ordered goods to the customers place. They have to take track of the accepted and rejected deliveries.</w:t>
-      </w:r>
-    </w:p>
-    <w:p>
-      <w:pPr>
-        <w:rPr>
-          <w:lang w:val="en-GB" w:eastAsia="de-CH"/>
-        </w:rPr>
-      </w:pPr>
-    </w:p>
-    <w:p>
-      <w:pPr>
-        <w:rPr>
-          <w:b/>
-          <w:lang w:val="en-GB" w:eastAsia="de-CH"/>
-        </w:rPr>
-      </w:pPr>
-      <w:r>
-        <w:rPr>
-          <w:b/>
-          <w:lang w:val="en-GB" w:eastAsia="de-CH"/>
-        </w:rPr>
-        <w:t>Customers:</w:t>
-      </w:r>
-    </w:p>
-    <w:p>
-      <w:pPr>
-        <w:rPr>
-          <w:lang w:val="en-GB" w:eastAsia="de-CH"/>
-        </w:rPr>
-      </w:pPr>
-      <w:r>
-        <w:rPr>
-          <w:lang w:val="en-GB" w:eastAsia="de-CH"/>
-        </w:rPr>
-        <w:t>They order the goods from the company. They get the goods from the logistician and can accept or reject them when they are there.</w:t>
-      </w:r>
-    </w:p>
-    <w:p>
-      <w:pPr>
+      </w:pPr>
+    </w:p>
+    <w:p>
+      <w:pPr>
+        <w:pStyle w:val="berschrift2"/>
         <w:rPr>
           <w:lang w:eastAsia="de-CH"/>
         </w:rPr>
       </w:pPr>
-    </w:p>
-    <w:p>
-      <w:pPr>
-        <w:pStyle w:val="berschrift2"/>
-        <w:rPr>
-          <w:lang w:eastAsia="de-CH"/>
-        </w:rPr>
-      </w:pPr>
-      <w:bookmarkStart w:id="9" w:name="_Toc369268236"/>
+      <w:bookmarkStart w:id="12" w:name="_Toc369271586"/>
       <w:r>
         <w:rPr>
           <w:lang w:eastAsia="de-CH"/>
@@ -1709,7 +2319,7 @@
         <w:lastRenderedPageBreak/>
         <w:t>EPK</w:t>
       </w:r>
-      <w:bookmarkEnd w:id="9"/>
+      <w:bookmarkEnd w:id="12"/>
     </w:p>
     <w:p>
       <w:r>
@@ -1718,9 +2328,9 @@
           <w:lang w:val="de-DE" w:eastAsia="de-DE"/>
         </w:rPr>
         <w:drawing>
-          <wp:inline distT="0" distB="0" distL="0" distR="0" wp14:anchorId="72EC9019" wp14:editId="3FB3A856">
-            <wp:extent cx="4978400" cy="6235700"/>
-            <wp:effectExtent l="0" t="0" r="0" b="12700"/>
+          <wp:inline distT="0" distB="0" distL="0" distR="0" wp14:anchorId="72EC9019" wp14:editId="444AD788">
+            <wp:extent cx="5710555" cy="7152761"/>
+            <wp:effectExtent l="0" t="0" r="4445" b="10160"/>
             <wp:docPr id="1" name="Bild 1"/>
             <wp:cNvGraphicFramePr>
               <a:graphicFrameLocks xmlns:a="http://schemas.openxmlformats.org/drawingml/2006/main" noChangeAspect="1"/>
@@ -1747,7 +2357,7 @@
                   <pic:spPr>
                     <a:xfrm>
                       <a:off x="0" y="0"/>
-                      <a:ext cx="4978400" cy="6235700"/>
+                      <a:ext cx="5710555" cy="7152761"/>
                     </a:xfrm>
                     <a:prstGeom prst="rect">
                       <a:avLst/>
@@ -1768,21 +2378,112 @@
     <w:p>
       <w:pPr>
         <w:pStyle w:val="berschrift1"/>
+      </w:pPr>
+      <w:bookmarkStart w:id="13" w:name="_Toc369271587"/>
+      <w:r>
+        <w:lastRenderedPageBreak/>
+        <w:t>Objects</w:t>
+      </w:r>
+      <w:bookmarkEnd w:id="13"/>
+    </w:p>
+    <w:p>
+      <w:pPr>
+        <w:pStyle w:val="berschrift1"/>
+      </w:pPr>
+      <w:bookmarkStart w:id="14" w:name="_Toc369271588"/>
+      <w:r>
+        <w:t>Specific requirements</w:t>
+      </w:r>
+      <w:bookmarkEnd w:id="14"/>
+    </w:p>
+    <w:p>
+      <w:pPr>
+        <w:pStyle w:val="berschrift3"/>
         <w:rPr>
           <w:lang w:val="en-US" w:eastAsia="de-CH"/>
         </w:rPr>
       </w:pPr>
-      <w:bookmarkStart w:id="10" w:name="_Toc369268238"/>
-      <w:bookmarkStart w:id="11" w:name="_GoBack"/>
-      <w:bookmarkEnd w:id="11"/>
+      <w:bookmarkStart w:id="15" w:name="_Toc369271589"/>
       <w:r>
         <w:rPr>
           <w:lang w:val="en-US" w:eastAsia="de-CH"/>
         </w:rPr>
-        <w:lastRenderedPageBreak/>
-        <w:t>Specific requirements</w:t>
-      </w:r>
-      <w:bookmarkEnd w:id="10"/>
+        <w:t>User Interfaces</w:t>
+      </w:r>
+      <w:bookmarkEnd w:id="15"/>
+    </w:p>
+    <w:p>
+      <w:pPr>
+        <w:pStyle w:val="berschrift3"/>
+        <w:rPr>
+          <w:lang w:val="en-US" w:eastAsia="de-CH"/>
+        </w:rPr>
+      </w:pPr>
+      <w:bookmarkStart w:id="16" w:name="_Toc369271590"/>
+      <w:r>
+        <w:rPr>
+          <w:lang w:val="en-US" w:eastAsia="de-CH"/>
+        </w:rPr>
+        <w:t>Hardware</w:t>
+      </w:r>
+      <w:r>
+        <w:rPr>
+          <w:lang w:val="en-US" w:eastAsia="de-CH"/>
+        </w:rPr>
+        <w:t xml:space="preserve"> Interfaces</w:t>
+      </w:r>
+      <w:bookmarkEnd w:id="16"/>
+    </w:p>
+    <w:p>
+      <w:pPr>
+        <w:pStyle w:val="berschrift3"/>
+        <w:rPr>
+          <w:lang w:val="en-US" w:eastAsia="de-CH"/>
+        </w:rPr>
+      </w:pPr>
+      <w:bookmarkStart w:id="17" w:name="_Toc369271591"/>
+      <w:r>
+        <w:rPr>
+          <w:lang w:val="en-US" w:eastAsia="de-CH"/>
+        </w:rPr>
+        <w:t>Software</w:t>
+      </w:r>
+      <w:r>
+        <w:rPr>
+          <w:lang w:val="en-US" w:eastAsia="de-CH"/>
+        </w:rPr>
+        <w:t xml:space="preserve"> Interfaces</w:t>
+      </w:r>
+      <w:bookmarkEnd w:id="17"/>
+    </w:p>
+    <w:p>
+      <w:pPr>
+        <w:pStyle w:val="berschrift3"/>
+        <w:rPr>
+          <w:lang w:val="en-US" w:eastAsia="de-CH"/>
+        </w:rPr>
+      </w:pPr>
+      <w:bookmarkStart w:id="18" w:name="_Toc369271592"/>
+      <w:r>
+        <w:rPr>
+          <w:lang w:val="en-US" w:eastAsia="de-CH"/>
+        </w:rPr>
+        <w:t>Communication</w:t>
+      </w:r>
+      <w:r>
+        <w:rPr>
+          <w:lang w:val="en-US" w:eastAsia="de-CH"/>
+        </w:rPr>
+        <w:t xml:space="preserve"> Interfaces</w:t>
+      </w:r>
+      <w:bookmarkEnd w:id="18"/>
+    </w:p>
+    <w:p>
+      <w:pPr>
+        <w:rPr>
+          <w:lang w:val="en-US" w:eastAsia="de-CH"/>
+        </w:rPr>
+      </w:pPr>
     </w:p>
     <w:p>
       <w:pPr>
@@ -1791,33 +2492,64 @@
           <w:lang w:val="en-US" w:eastAsia="de-CH"/>
         </w:rPr>
       </w:pPr>
-      <w:bookmarkStart w:id="12" w:name="_Toc369268239"/>
+      <w:bookmarkStart w:id="19" w:name="_Toc369271593"/>
       <w:r>
         <w:rPr>
           <w:lang w:val="en-US" w:eastAsia="de-CH"/>
         </w:rPr>
         <w:t>Functional requirements</w:t>
       </w:r>
-      <w:bookmarkEnd w:id="12"/>
-    </w:p>
-    <w:p>
-      <w:pPr>
-        <w:pStyle w:val="Listenabsatz"/>
-        <w:numPr>
-          <w:ilvl w:val="0"/>
-          <w:numId w:val="10"/>
-        </w:numPr>
+      <w:bookmarkEnd w:id="19"/>
+    </w:p>
+    <w:p>
+      <w:pPr>
+        <w:pStyle w:val="berschrift3"/>
         <w:rPr>
           <w:lang w:val="en-US" w:eastAsia="de-CH"/>
         </w:rPr>
       </w:pPr>
+      <w:bookmarkStart w:id="20" w:name="_Toc369271594"/>
       <w:r>
         <w:rPr>
           <w:lang w:val="en-US" w:eastAsia="de-CH"/>
         </w:rPr>
-        <w:t>Webpage to save orders, driving routs</w:t>
-      </w:r>
-    </w:p>
+        <w:t>User Class 1 – The Logistician</w:t>
+      </w:r>
+      <w:bookmarkEnd w:id="20"/>
+    </w:p>
+    <w:p>
+      <w:pPr>
+        <w:pStyle w:val="berschrift3"/>
+        <w:rPr>
+          <w:lang w:val="en-US" w:eastAsia="de-CH"/>
+        </w:rPr>
+      </w:pPr>
+      <w:bookmarkStart w:id="21" w:name="_Toc369271595"/>
+      <w:r>
+        <w:rPr>
+          <w:lang w:val="en-US" w:eastAsia="de-CH"/>
+        </w:rPr>
+        <w:t>User Class 2 – The Driver</w:t>
+      </w:r>
+      <w:bookmarkEnd w:id="21"/>
+    </w:p>
+    <w:p>
+      <w:pPr>
+        <w:pStyle w:val="berschrift3"/>
+        <w:rPr>
+          <w:lang w:val="en-US" w:eastAsia="de-CH"/>
+        </w:rPr>
+      </w:pPr>
+      <w:bookmarkStart w:id="22" w:name="_Toc369271596"/>
+      <w:r>
+        <w:rPr>
+          <w:lang w:val="en-US" w:eastAsia="de-CH"/>
+        </w:rPr>
+        <w:t>User Class 3 – The customer</w:t>
+      </w:r>
+      <w:bookmarkEnd w:id="22"/>
+    </w:p>
+    <w:p/>
     <w:p>
       <w:pPr>
         <w:pStyle w:val="berschrift2"/>
@@ -1825,14 +2557,44 @@
           <w:lang w:val="en-US" w:eastAsia="de-CH"/>
         </w:rPr>
       </w:pPr>
-      <w:bookmarkStart w:id="13" w:name="_Toc369268240"/>
+      <w:bookmarkStart w:id="23" w:name="_Toc369271597"/>
       <w:r>
         <w:rPr>
           <w:lang w:val="en-US" w:eastAsia="de-CH"/>
         </w:rPr>
         <w:t>Non-functional requirements (external, performance, etc.)</w:t>
       </w:r>
-      <w:bookmarkEnd w:id="13"/>
+      <w:bookmarkEnd w:id="23"/>
+    </w:p>
+    <w:p>
+      <w:pPr>
+        <w:pStyle w:val="berschrift2"/>
+        <w:rPr>
+          <w:lang w:val="en-US" w:eastAsia="de-CH"/>
+        </w:rPr>
+      </w:pPr>
+      <w:r>
+        <w:rPr>
+          <w:lang w:val="en-US" w:eastAsia="de-CH"/>
+        </w:rPr>
+        <w:t>Design constraints</w:t>
+      </w:r>
+    </w:p>
+    <w:p>
+      <w:pPr>
+        <w:pStyle w:val="berschrift2"/>
+        <w:rPr>
+          <w:lang w:val="en-US" w:eastAsia="de-CH"/>
+        </w:rPr>
+      </w:pPr>
+      <w:r>
+        <w:rPr>
+          <w:lang w:val="en-US" w:eastAsia="de-CH"/>
+        </w:rPr>
+        <w:t>Software System attributes</w:t>
+      </w:r>
+      <w:bookmarkStart w:id="24" w:name="_GoBack"/>
+      <w:bookmarkEnd w:id="24"/>
     </w:p>
     <w:p>
       <w:pPr>
@@ -3251,7 +4013,7 @@
     <w:link w:val="berschrift1Zeichen"/>
     <w:uiPriority w:val="9"/>
     <w:qFormat/>
-    <w:rsid w:val="00DA023A"/>
+    <w:rsid w:val="00CD14F5"/>
     <w:pPr>
       <w:keepNext/>
       <w:keepLines/>
@@ -3263,6 +4025,7 @@
       <w:color w:val="2E74B5" w:themeColor="accent1" w:themeShade="BF"/>
       <w:sz w:val="32"/>
       <w:szCs w:val="32"/>
+      <w:lang w:val="en-US" w:eastAsia="de-CH"/>
     </w:rPr>
   </w:style>
   <w:style w:type="paragraph" w:styleId="berschrift2">
@@ -3285,6 +4048,28 @@
       <w:color w:val="2E74B5" w:themeColor="accent1" w:themeShade="BF"/>
       <w:sz w:val="26"/>
       <w:szCs w:val="26"/>
+    </w:rPr>
+  </w:style>
+  <w:style w:type="paragraph" w:styleId="berschrift3">
+    <w:name w:val="heading 3"/>
+    <w:basedOn w:val="Standard"/>
+    <w:next w:val="Standard"/>
+    <w:link w:val="berschrift3Zeichen"/>
+    <w:uiPriority w:val="9"/>
+    <w:unhideWhenUsed/>
+    <w:qFormat/>
+    <w:rsid w:val="00CD14F5"/>
+    <w:pPr>
+      <w:keepNext/>
+      <w:keepLines/>
+      <w:spacing w:before="200" w:after="0"/>
+      <w:outlineLvl w:val="2"/>
+    </w:pPr>
+    <w:rPr>
+      <w:rFonts w:asciiTheme="majorHAnsi" w:eastAsiaTheme="majorEastAsia" w:hAnsiTheme="majorHAnsi" w:cstheme="majorBidi"/>
+      <w:b/>
+      <w:bCs/>
+      <w:color w:val="5B9BD5" w:themeColor="accent1"/>
     </w:rPr>
   </w:style>
   <w:style w:type="character" w:default="1" w:styleId="Absatzstandardschriftart">
@@ -3353,12 +4138,13 @@
     <w:basedOn w:val="Absatzstandardschriftart"/>
     <w:link w:val="berschrift1"/>
     <w:uiPriority w:val="9"/>
-    <w:rsid w:val="00DA023A"/>
+    <w:rsid w:val="00CD14F5"/>
     <w:rPr>
       <w:rFonts w:asciiTheme="majorHAnsi" w:eastAsiaTheme="majorEastAsia" w:hAnsiTheme="majorHAnsi" w:cstheme="majorBidi"/>
       <w:color w:val="2E74B5" w:themeColor="accent1" w:themeShade="BF"/>
       <w:sz w:val="32"/>
       <w:szCs w:val="32"/>
+      <w:lang w:val="en-US" w:eastAsia="de-CH"/>
     </w:rPr>
   </w:style>
   <w:style w:type="character" w:customStyle="1" w:styleId="berschrift2Zeichen">
@@ -3396,9 +4182,6 @@
     <w:pPr>
       <w:outlineLvl w:val="9"/>
     </w:pPr>
-    <w:rPr>
-      <w:lang w:eastAsia="de-CH"/>
-    </w:rPr>
   </w:style>
   <w:style w:type="paragraph" w:styleId="Verzeichnis2">
     <w:name w:val="toc 2"/>
@@ -3489,6 +4272,19 @@
       <w:rFonts w:ascii="Lucida Grande" w:hAnsi="Lucida Grande"/>
       <w:sz w:val="18"/>
       <w:szCs w:val="18"/>
+    </w:rPr>
+  </w:style>
+  <w:style w:type="character" w:customStyle="1" w:styleId="berschrift3Zeichen">
+    <w:name w:val="Überschrift 3 Zeichen"/>
+    <w:basedOn w:val="Absatzstandardschriftart"/>
+    <w:link w:val="berschrift3"/>
+    <w:uiPriority w:val="9"/>
+    <w:rsid w:val="00CD14F5"/>
+    <w:rPr>
+      <w:rFonts w:asciiTheme="majorHAnsi" w:eastAsiaTheme="majorEastAsia" w:hAnsiTheme="majorHAnsi" w:cstheme="majorBidi"/>
+      <w:b/>
+      <w:bCs/>
+      <w:color w:val="5B9BD5" w:themeColor="accent1"/>
     </w:rPr>
   </w:style>
 </w:styles>
@@ -3670,7 +4466,7 @@
     <w:link w:val="berschrift1Zeichen"/>
     <w:uiPriority w:val="9"/>
     <w:qFormat/>
-    <w:rsid w:val="00DA023A"/>
+    <w:rsid w:val="00CD14F5"/>
     <w:pPr>
       <w:keepNext/>
       <w:keepLines/>
@@ -3682,6 +4478,7 @@
       <w:color w:val="2E74B5" w:themeColor="accent1" w:themeShade="BF"/>
       <w:sz w:val="32"/>
       <w:szCs w:val="32"/>
+      <w:lang w:val="en-US" w:eastAsia="de-CH"/>
     </w:rPr>
   </w:style>
   <w:style w:type="paragraph" w:styleId="berschrift2">
@@ -3704,6 +4501,28 @@
       <w:color w:val="2E74B5" w:themeColor="accent1" w:themeShade="BF"/>
       <w:sz w:val="26"/>
       <w:szCs w:val="26"/>
+    </w:rPr>
+  </w:style>
+  <w:style w:type="paragraph" w:styleId="berschrift3">
+    <w:name w:val="heading 3"/>
+    <w:basedOn w:val="Standard"/>
+    <w:next w:val="Standard"/>
+    <w:link w:val="berschrift3Zeichen"/>
+    <w:uiPriority w:val="9"/>
+    <w:unhideWhenUsed/>
+    <w:qFormat/>
+    <w:rsid w:val="00CD14F5"/>
+    <w:pPr>
+      <w:keepNext/>
+      <w:keepLines/>
+      <w:spacing w:before="200" w:after="0"/>
+      <w:outlineLvl w:val="2"/>
+    </w:pPr>
+    <w:rPr>
+      <w:rFonts w:asciiTheme="majorHAnsi" w:eastAsiaTheme="majorEastAsia" w:hAnsiTheme="majorHAnsi" w:cstheme="majorBidi"/>
+      <w:b/>
+      <w:bCs/>
+      <w:color w:val="5B9BD5" w:themeColor="accent1"/>
     </w:rPr>
   </w:style>
   <w:style w:type="character" w:default="1" w:styleId="Absatzstandardschriftart">
@@ -3772,12 +4591,13 @@
     <w:basedOn w:val="Absatzstandardschriftart"/>
     <w:link w:val="berschrift1"/>
     <w:uiPriority w:val="9"/>
-    <w:rsid w:val="00DA023A"/>
+    <w:rsid w:val="00CD14F5"/>
     <w:rPr>
       <w:rFonts w:asciiTheme="majorHAnsi" w:eastAsiaTheme="majorEastAsia" w:hAnsiTheme="majorHAnsi" w:cstheme="majorBidi"/>
       <w:color w:val="2E74B5" w:themeColor="accent1" w:themeShade="BF"/>
       <w:sz w:val="32"/>
       <w:szCs w:val="32"/>
+      <w:lang w:val="en-US" w:eastAsia="de-CH"/>
     </w:rPr>
   </w:style>
   <w:style w:type="character" w:customStyle="1" w:styleId="berschrift2Zeichen">
@@ -3815,9 +4635,6 @@
     <w:pPr>
       <w:outlineLvl w:val="9"/>
     </w:pPr>
-    <w:rPr>
-      <w:lang w:eastAsia="de-CH"/>
-    </w:rPr>
   </w:style>
   <w:style w:type="paragraph" w:styleId="Verzeichnis2">
     <w:name w:val="toc 2"/>
@@ -3908,6 +4725,19 @@
       <w:rFonts w:ascii="Lucida Grande" w:hAnsi="Lucida Grande"/>
       <w:sz w:val="18"/>
       <w:szCs w:val="18"/>
+    </w:rPr>
+  </w:style>
+  <w:style w:type="character" w:customStyle="1" w:styleId="berschrift3Zeichen">
+    <w:name w:val="Überschrift 3 Zeichen"/>
+    <w:basedOn w:val="Absatzstandardschriftart"/>
+    <w:link w:val="berschrift3"/>
+    <w:uiPriority w:val="9"/>
+    <w:rsid w:val="00CD14F5"/>
+    <w:rPr>
+      <w:rFonts w:asciiTheme="majorHAnsi" w:eastAsiaTheme="majorEastAsia" w:hAnsiTheme="majorHAnsi" w:cstheme="majorBidi"/>
+      <w:b/>
+      <w:bCs/>
+      <w:color w:val="5B9BD5" w:themeColor="accent1"/>
     </w:rPr>
   </w:style>
 </w:styles>
@@ -4179,7 +5009,7 @@
 </file>
 
 <file path=customXml/itemProps1.xml><?xml version="1.0" encoding="utf-8"?>
-<ds:datastoreItem xmlns:ds="http://schemas.openxmlformats.org/officeDocument/2006/customXml" ds:itemID="{63044989-FF04-7342-8116-4E81B8FACDC2}">
+<ds:datastoreItem xmlns:ds="http://schemas.openxmlformats.org/officeDocument/2006/customXml" ds:itemID="{498443CC-E94C-7F48-A015-7289E892C0DC}">
   <ds:schemaRefs>
     <ds:schemaRef ds:uri="http://schemas.openxmlformats.org/officeDocument/2006/bibliography"/>
   </ds:schemaRefs>

</xml_diff>

<commit_message>
worked at the to do list, i set a deadline for different task that we have to finish during the next 3 weeks, most important ones are due this week
</commit_message>
<xml_diff>
--- a/Documentation/SRS.docx
+++ b/Documentation/SRS.docx
@@ -1808,7 +1808,7 @@
         <w:rPr>
           <w:noProof/>
           <w:sz w:val="24"/>
-          <w:lang w:eastAsia="de-DE"/>
+          <w:lang w:val="de-DE" w:eastAsia="de-DE"/>
         </w:rPr>
         <w:drawing>
           <wp:inline distT="0" distB="0" distL="0" distR="0" wp14:anchorId="41A89FE5" wp14:editId="7D0AEB54">
@@ -1951,7 +1951,6 @@
         </w:rPr>
       </w:pPr>
       <w:bookmarkStart w:id="3" w:name="_Toc369272172"/>
-      <w:bookmarkStart w:id="4" w:name="_GoBack"/>
       <w:r>
         <w:rPr>
           <w:lang w:val="en-GB" w:eastAsia="de-CH"/>
@@ -1960,7 +1959,6 @@
       </w:r>
       <w:bookmarkEnd w:id="3"/>
     </w:p>
-    <w:bookmarkEnd w:id="4"/>
     <w:p>
       <w:pPr>
         <w:rPr>
@@ -1975,14 +1973,14 @@
           <w:lang w:val="en-GB" w:eastAsia="de-CH"/>
         </w:rPr>
       </w:pPr>
-      <w:bookmarkStart w:id="5" w:name="_Toc369272173"/>
+      <w:bookmarkStart w:id="4" w:name="_Toc369272173"/>
       <w:r>
         <w:rPr>
           <w:lang w:val="en-GB" w:eastAsia="de-CH"/>
         </w:rPr>
         <w:t>System overview</w:t>
       </w:r>
-      <w:bookmarkEnd w:id="5"/>
+      <w:bookmarkEnd w:id="4"/>
     </w:p>
     <w:p>
       <w:pPr>
@@ -2160,14 +2158,14 @@
           <w:lang w:eastAsia="de-CH"/>
         </w:rPr>
       </w:pPr>
-      <w:bookmarkStart w:id="6" w:name="_Toc369272174"/>
+      <w:bookmarkStart w:id="5" w:name="_Toc369272174"/>
       <w:r>
         <w:rPr>
           <w:lang w:eastAsia="de-CH"/>
         </w:rPr>
         <w:t>References</w:t>
       </w:r>
-      <w:bookmarkEnd w:id="6"/>
+      <w:bookmarkEnd w:id="5"/>
     </w:p>
     <w:p>
       <w:pPr>
@@ -2181,24 +2179,16 @@
         </w:rPr>
         <w:t>„</w:t>
       </w:r>
-      <w:proofErr w:type="gramStart"/>
       <w:r>
         <w:rPr>
           <w:lang w:val="en-GB" w:eastAsia="de-CH"/>
         </w:rPr>
-        <w:t>here</w:t>
-      </w:r>
-      <w:proofErr w:type="gramEnd"/>
+        <w:t>here come</w:t>
+      </w:r>
       <w:r>
         <w:rPr>
           <w:lang w:val="en-GB" w:eastAsia="de-CH"/>
         </w:rPr>
-        <w:t xml:space="preserve"> come</w:t>
-      </w:r>
-      <w:r>
-        <w:rPr>
-          <w:lang w:val="en-GB" w:eastAsia="de-CH"/>
-        </w:rPr>
         <w:t xml:space="preserve"> what literature we use“</w:t>
       </w:r>
     </w:p>
@@ -2206,52 +2196,36 @@
       <w:pPr>
         <w:pStyle w:val="berschrift1"/>
       </w:pPr>
-      <w:bookmarkStart w:id="7" w:name="_Toc369272175"/>
+      <w:bookmarkStart w:id="6" w:name="_Toc369272175"/>
       <w:r>
         <w:lastRenderedPageBreak/>
         <w:t>Overall description</w:t>
       </w:r>
+      <w:bookmarkEnd w:id="6"/>
+    </w:p>
+    <w:p>
+      <w:pPr>
+        <w:pStyle w:val="berschrift2"/>
+        <w:rPr>
+          <w:lang w:eastAsia="de-CH"/>
+        </w:rPr>
+      </w:pPr>
+    </w:p>
+    <w:p>
+      <w:pPr>
+        <w:pStyle w:val="berschrift2"/>
+        <w:rPr>
+          <w:lang w:eastAsia="de-CH"/>
+        </w:rPr>
+      </w:pPr>
+      <w:bookmarkStart w:id="7" w:name="_Toc369272176"/>
+      <w:r>
+        <w:rPr>
+          <w:lang w:eastAsia="de-CH"/>
+        </w:rPr>
+        <w:t>Use cases</w:t>
+      </w:r>
       <w:bookmarkEnd w:id="7"/>
-    </w:p>
-    <w:p>
-      <w:pPr>
-        <w:pStyle w:val="berschrift2"/>
-        <w:rPr>
-          <w:lang w:eastAsia="de-CH"/>
-        </w:rPr>
-      </w:pPr>
-    </w:p>
-    <w:p>
-      <w:pPr>
-        <w:pStyle w:val="berschrift2"/>
-        <w:rPr>
-          <w:lang w:eastAsia="de-CH"/>
-        </w:rPr>
-      </w:pPr>
-      <w:bookmarkStart w:id="8" w:name="_Toc369272176"/>
-      <w:proofErr w:type="spellStart"/>
-      <w:r>
-        <w:rPr>
-          <w:lang w:eastAsia="de-CH"/>
-        </w:rPr>
-        <w:t>Use</w:t>
-      </w:r>
-      <w:proofErr w:type="spellEnd"/>
-      <w:r>
-        <w:rPr>
-          <w:lang w:eastAsia="de-CH"/>
-        </w:rPr>
-        <w:t xml:space="preserve"> </w:t>
-      </w:r>
-      <w:proofErr w:type="spellStart"/>
-      <w:r>
-        <w:rPr>
-          <w:lang w:eastAsia="de-CH"/>
-        </w:rPr>
-        <w:t>cases</w:t>
-      </w:r>
-      <w:bookmarkEnd w:id="8"/>
-      <w:proofErr w:type="spellEnd"/>
     </w:p>
     <w:p>
       <w:pPr>
@@ -2321,191 +2295,167 @@
           <w:lang w:eastAsia="de-CH"/>
         </w:rPr>
       </w:pPr>
-      <w:bookmarkStart w:id="9" w:name="_Toc369272177"/>
-      <w:proofErr w:type="spellStart"/>
+      <w:bookmarkStart w:id="8" w:name="_Toc369272177"/>
       <w:r>
         <w:rPr>
           <w:lang w:eastAsia="de-CH"/>
         </w:rPr>
-        <w:t>Actor</w:t>
-      </w:r>
-      <w:proofErr w:type="spellEnd"/>
-      <w:r>
+        <w:t>Actor characteristics</w:t>
+      </w:r>
+      <w:bookmarkEnd w:id="8"/>
+    </w:p>
+    <w:p>
+      <w:pPr>
+        <w:pStyle w:val="berschrift3"/>
         <w:rPr>
           <w:lang w:eastAsia="de-CH"/>
         </w:rPr>
-        <w:t xml:space="preserve"> </w:t>
-      </w:r>
-      <w:proofErr w:type="spellStart"/>
+      </w:pPr>
+      <w:bookmarkStart w:id="9" w:name="_Toc369272178"/>
       <w:r>
         <w:rPr>
           <w:lang w:eastAsia="de-CH"/>
         </w:rPr>
-        <w:t>characteristics</w:t>
+        <w:t>Company</w:t>
+      </w:r>
+      <w:r>
+        <w:rPr>
+          <w:lang w:eastAsia="de-CH"/>
+        </w:rPr>
+        <w:t>/Logistic</w:t>
+      </w:r>
+      <w:r>
+        <w:rPr>
+          <w:lang w:eastAsia="de-CH"/>
+        </w:rPr>
+        <w:t>i</w:t>
+      </w:r>
+      <w:r>
+        <w:rPr>
+          <w:lang w:eastAsia="de-CH"/>
+        </w:rPr>
+        <w:t>ans</w:t>
+      </w:r>
+      <w:r>
+        <w:rPr>
+          <w:lang w:eastAsia="de-CH"/>
+        </w:rPr>
+        <w:t>:</w:t>
       </w:r>
       <w:bookmarkEnd w:id="9"/>
-      <w:proofErr w:type="spellEnd"/>
+    </w:p>
+    <w:p>
+      <w:pPr>
+        <w:rPr>
+          <w:lang w:val="en-GB" w:eastAsia="de-CH"/>
+        </w:rPr>
+      </w:pPr>
+      <w:r>
+        <w:rPr>
+          <w:lang w:val="en-GB" w:eastAsia="de-CH"/>
+        </w:rPr>
+        <w:t>The company that orders</w:t>
+      </w:r>
+      <w:r>
+        <w:rPr>
+          <w:lang w:val="en-GB" w:eastAsia="de-CH"/>
+        </w:rPr>
+        <w:t xml:space="preserve"> the program is taking the orders of the customers. They are making the loading lists and filling the trucks with the ordered goods.</w:t>
+      </w:r>
+    </w:p>
+    <w:p>
+      <w:pPr>
+        <w:rPr>
+          <w:lang w:val="en-GB" w:eastAsia="de-CH"/>
+        </w:rPr>
+      </w:pPr>
     </w:p>
     <w:p>
       <w:pPr>
         <w:pStyle w:val="berschrift3"/>
         <w:rPr>
+          <w:lang w:val="en-GB" w:eastAsia="de-CH"/>
+        </w:rPr>
+      </w:pPr>
+      <w:bookmarkStart w:id="10" w:name="_Toc369272179"/>
+      <w:r>
+        <w:rPr>
+          <w:lang w:val="en-GB" w:eastAsia="de-CH"/>
+        </w:rPr>
+        <w:t>Drivers</w:t>
+      </w:r>
+      <w:r>
+        <w:rPr>
+          <w:lang w:val="en-GB" w:eastAsia="de-CH"/>
+        </w:rPr>
+        <w:t>:</w:t>
+      </w:r>
+      <w:bookmarkEnd w:id="10"/>
+    </w:p>
+    <w:p>
+      <w:pPr>
+        <w:rPr>
+          <w:lang w:val="en-GB" w:eastAsia="de-CH"/>
+        </w:rPr>
+      </w:pPr>
+      <w:r>
+        <w:rPr>
+          <w:lang w:val="en-GB" w:eastAsia="de-CH"/>
+        </w:rPr>
+        <w:t>They are taking the delivery lists and drive the ordered goods to the customers place. They have to take track of the accepted and rejected deliveries.</w:t>
+      </w:r>
+    </w:p>
+    <w:p>
+      <w:pPr>
+        <w:rPr>
+          <w:lang w:val="en-GB" w:eastAsia="de-CH"/>
+        </w:rPr>
+      </w:pPr>
+    </w:p>
+    <w:p>
+      <w:pPr>
+        <w:pStyle w:val="berschrift3"/>
+        <w:rPr>
+          <w:lang w:val="en-GB" w:eastAsia="de-CH"/>
+        </w:rPr>
+      </w:pPr>
+      <w:bookmarkStart w:id="11" w:name="_Toc369272180"/>
+      <w:r>
+        <w:rPr>
+          <w:lang w:val="en-GB" w:eastAsia="de-CH"/>
+        </w:rPr>
+        <w:t>Customers:</w:t>
+      </w:r>
+      <w:bookmarkEnd w:id="11"/>
+    </w:p>
+    <w:p>
+      <w:pPr>
+        <w:rPr>
+          <w:lang w:val="en-GB" w:eastAsia="de-CH"/>
+        </w:rPr>
+      </w:pPr>
+      <w:r>
+        <w:rPr>
+          <w:lang w:val="en-GB" w:eastAsia="de-CH"/>
+        </w:rPr>
+        <w:t>They order the goods from the company. They get the goods from the logistician and can accept or reject them when they are there.</w:t>
+      </w:r>
+    </w:p>
+    <w:p>
+      <w:pPr>
+        <w:rPr>
           <w:lang w:eastAsia="de-CH"/>
         </w:rPr>
       </w:pPr>
-      <w:bookmarkStart w:id="10" w:name="_Toc369272178"/>
-      <w:r>
+    </w:p>
+    <w:p>
+      <w:pPr>
+        <w:pStyle w:val="berschrift2"/>
         <w:rPr>
           <w:lang w:eastAsia="de-CH"/>
         </w:rPr>
-        <w:t>Company</w:t>
-      </w:r>
-      <w:r>
-        <w:rPr>
-          <w:lang w:eastAsia="de-CH"/>
-        </w:rPr>
-        <w:t>/</w:t>
-      </w:r>
-      <w:proofErr w:type="spellStart"/>
-      <w:r>
-        <w:rPr>
-          <w:lang w:eastAsia="de-CH"/>
-        </w:rPr>
-        <w:t>Logistic</w:t>
-      </w:r>
-      <w:r>
-        <w:rPr>
-          <w:lang w:eastAsia="de-CH"/>
-        </w:rPr>
-        <w:t>i</w:t>
-      </w:r>
-      <w:r>
-        <w:rPr>
-          <w:lang w:eastAsia="de-CH"/>
-        </w:rPr>
-        <w:t>ans</w:t>
-      </w:r>
-      <w:proofErr w:type="spellEnd"/>
-      <w:r>
-        <w:rPr>
-          <w:lang w:eastAsia="de-CH"/>
-        </w:rPr>
-        <w:t>:</w:t>
-      </w:r>
-      <w:bookmarkEnd w:id="10"/>
-    </w:p>
-    <w:p>
-      <w:pPr>
-        <w:rPr>
-          <w:lang w:val="en-GB" w:eastAsia="de-CH"/>
-        </w:rPr>
-      </w:pPr>
-      <w:r>
-        <w:rPr>
-          <w:lang w:val="en-GB" w:eastAsia="de-CH"/>
-        </w:rPr>
-        <w:t>The company that orders</w:t>
-      </w:r>
-      <w:r>
-        <w:rPr>
-          <w:lang w:val="en-GB" w:eastAsia="de-CH"/>
-        </w:rPr>
-        <w:t xml:space="preserve"> the program is taking the orders of the customers. They are making the loading lists and filling the trucks with the ordered goods.</w:t>
-      </w:r>
-    </w:p>
-    <w:p>
-      <w:pPr>
-        <w:rPr>
-          <w:lang w:val="en-GB" w:eastAsia="de-CH"/>
-        </w:rPr>
-      </w:pPr>
-    </w:p>
-    <w:p>
-      <w:pPr>
-        <w:pStyle w:val="berschrift3"/>
-        <w:rPr>
-          <w:lang w:val="en-GB" w:eastAsia="de-CH"/>
-        </w:rPr>
-      </w:pPr>
-      <w:bookmarkStart w:id="11" w:name="_Toc369272179"/>
-      <w:r>
-        <w:rPr>
-          <w:lang w:val="en-GB" w:eastAsia="de-CH"/>
-        </w:rPr>
-        <w:t>Drivers</w:t>
-      </w:r>
-      <w:r>
-        <w:rPr>
-          <w:lang w:val="en-GB" w:eastAsia="de-CH"/>
-        </w:rPr>
-        <w:t>:</w:t>
-      </w:r>
-      <w:bookmarkEnd w:id="11"/>
-    </w:p>
-    <w:p>
-      <w:pPr>
-        <w:rPr>
-          <w:lang w:val="en-GB" w:eastAsia="de-CH"/>
-        </w:rPr>
-      </w:pPr>
-      <w:r>
-        <w:rPr>
-          <w:lang w:val="en-GB" w:eastAsia="de-CH"/>
-        </w:rPr>
-        <w:t>They are taking the delivery lists and drive the ordered goods to the customers place. They have to take track of the accepted and rejected deliveries.</w:t>
-      </w:r>
-    </w:p>
-    <w:p>
-      <w:pPr>
-        <w:rPr>
-          <w:lang w:val="en-GB" w:eastAsia="de-CH"/>
-        </w:rPr>
-      </w:pPr>
-    </w:p>
-    <w:p>
-      <w:pPr>
-        <w:pStyle w:val="berschrift3"/>
-        <w:rPr>
-          <w:lang w:val="en-GB" w:eastAsia="de-CH"/>
-        </w:rPr>
-      </w:pPr>
-      <w:bookmarkStart w:id="12" w:name="_Toc369272180"/>
-      <w:r>
-        <w:rPr>
-          <w:lang w:val="en-GB" w:eastAsia="de-CH"/>
-        </w:rPr>
-        <w:t>Customers:</w:t>
-      </w:r>
-      <w:bookmarkEnd w:id="12"/>
-    </w:p>
-    <w:p>
-      <w:pPr>
-        <w:rPr>
-          <w:lang w:val="en-GB" w:eastAsia="de-CH"/>
-        </w:rPr>
-      </w:pPr>
-      <w:r>
-        <w:rPr>
-          <w:lang w:val="en-GB" w:eastAsia="de-CH"/>
-        </w:rPr>
-        <w:t>They order the goods from the company. They get the goods from the logistician and can accept or reject them when they are there.</w:t>
-      </w:r>
-    </w:p>
-    <w:p>
-      <w:pPr>
-        <w:rPr>
-          <w:lang w:eastAsia="de-CH"/>
-        </w:rPr>
-      </w:pPr>
-    </w:p>
-    <w:p>
-      <w:pPr>
-        <w:pStyle w:val="berschrift2"/>
-        <w:rPr>
-          <w:lang w:eastAsia="de-CH"/>
-        </w:rPr>
-      </w:pPr>
-      <w:bookmarkStart w:id="13" w:name="_Toc369272181"/>
+      </w:pPr>
+      <w:bookmarkStart w:id="12" w:name="_Toc369272181"/>
       <w:r>
         <w:rPr>
           <w:lang w:eastAsia="de-CH"/>
@@ -2513,7 +2463,7 @@
         <w:lastRenderedPageBreak/>
         <w:t>EPK</w:t>
       </w:r>
-      <w:bookmarkEnd w:id="13"/>
+      <w:bookmarkEnd w:id="12"/>
     </w:p>
     <w:p>
       <w:r>
@@ -2573,20 +2523,36 @@
       <w:pPr>
         <w:pStyle w:val="berschrift1"/>
       </w:pPr>
-      <w:bookmarkStart w:id="14" w:name="_Toc369272182"/>
+      <w:bookmarkStart w:id="13" w:name="_Toc369272182"/>
       <w:r>
         <w:lastRenderedPageBreak/>
         <w:t>Objects</w:t>
       </w:r>
+      <w:bookmarkEnd w:id="13"/>
+    </w:p>
+    <w:p>
+      <w:pPr>
+        <w:pStyle w:val="berschrift1"/>
+      </w:pPr>
+      <w:bookmarkStart w:id="14" w:name="_Toc369272183"/>
+      <w:r>
+        <w:t>Specific requirements</w:t>
+      </w:r>
       <w:bookmarkEnd w:id="14"/>
     </w:p>
     <w:p>
       <w:pPr>
-        <w:pStyle w:val="berschrift1"/>
-      </w:pPr>
-      <w:bookmarkStart w:id="15" w:name="_Toc369272183"/>
-      <w:r>
-        <w:t>Specific requirements</w:t>
+        <w:pStyle w:val="berschrift3"/>
+        <w:rPr>
+          <w:lang w:val="en-US" w:eastAsia="de-CH"/>
+        </w:rPr>
+      </w:pPr>
+      <w:bookmarkStart w:id="15" w:name="_Toc369272184"/>
+      <w:r>
+        <w:rPr>
+          <w:lang w:val="en-US" w:eastAsia="de-CH"/>
+        </w:rPr>
+        <w:t>User Interfaces</w:t>
       </w:r>
       <w:bookmarkEnd w:id="15"/>
     </w:p>
@@ -2597,12 +2563,12 @@
           <w:lang w:val="en-US" w:eastAsia="de-CH"/>
         </w:rPr>
       </w:pPr>
-      <w:bookmarkStart w:id="16" w:name="_Toc369272184"/>
+      <w:bookmarkStart w:id="16" w:name="_Toc369272185"/>
       <w:r>
         <w:rPr>
           <w:lang w:val="en-US" w:eastAsia="de-CH"/>
         </w:rPr>
-        <w:t>User Interfaces</w:t>
+        <w:t>Hardware Interfaces</w:t>
       </w:r>
       <w:bookmarkEnd w:id="16"/>
     </w:p>
@@ -2613,12 +2579,12 @@
           <w:lang w:val="en-US" w:eastAsia="de-CH"/>
         </w:rPr>
       </w:pPr>
-      <w:bookmarkStart w:id="17" w:name="_Toc369272185"/>
+      <w:bookmarkStart w:id="17" w:name="_Toc369272186"/>
       <w:r>
         <w:rPr>
           <w:lang w:val="en-US" w:eastAsia="de-CH"/>
         </w:rPr>
-        <w:t>Hardware Interfaces</w:t>
+        <w:t>Software Interfaces</w:t>
       </w:r>
       <w:bookmarkEnd w:id="17"/>
     </w:p>
@@ -2629,101 +2595,93 @@
           <w:lang w:val="en-US" w:eastAsia="de-CH"/>
         </w:rPr>
       </w:pPr>
-      <w:bookmarkStart w:id="18" w:name="_Toc369272186"/>
+      <w:bookmarkStart w:id="18" w:name="_Toc369272187"/>
       <w:r>
         <w:rPr>
           <w:lang w:val="en-US" w:eastAsia="de-CH"/>
         </w:rPr>
-        <w:t>Software Interfaces</w:t>
+        <w:t>Communication Interfaces</w:t>
       </w:r>
       <w:bookmarkEnd w:id="18"/>
     </w:p>
     <w:p>
       <w:pPr>
+        <w:rPr>
+          <w:lang w:val="en-US" w:eastAsia="de-CH"/>
+        </w:rPr>
+      </w:pPr>
+    </w:p>
+    <w:p>
+      <w:pPr>
+        <w:pStyle w:val="berschrift2"/>
+        <w:rPr>
+          <w:lang w:val="en-US" w:eastAsia="de-CH"/>
+        </w:rPr>
+      </w:pPr>
+      <w:bookmarkStart w:id="19" w:name="_Toc369272188"/>
+      <w:r>
+        <w:rPr>
+          <w:lang w:val="en-US" w:eastAsia="de-CH"/>
+        </w:rPr>
+        <w:t>Functional requirements</w:t>
+      </w:r>
+      <w:bookmarkEnd w:id="19"/>
+    </w:p>
+    <w:p>
+      <w:pPr>
         <w:pStyle w:val="berschrift3"/>
         <w:rPr>
           <w:lang w:val="en-US" w:eastAsia="de-CH"/>
         </w:rPr>
       </w:pPr>
-      <w:bookmarkStart w:id="19" w:name="_Toc369272187"/>
+      <w:bookmarkStart w:id="20" w:name="_Toc369272189"/>
       <w:r>
         <w:rPr>
           <w:lang w:val="en-US" w:eastAsia="de-CH"/>
         </w:rPr>
-        <w:t>Communication Interfaces</w:t>
-      </w:r>
-      <w:bookmarkEnd w:id="19"/>
-    </w:p>
-    <w:p>
-      <w:pPr>
+        <w:t>User Class 1 – The Logistician</w:t>
+      </w:r>
+      <w:bookmarkEnd w:id="20"/>
+    </w:p>
+    <w:p>
+      <w:pPr>
+        <w:pStyle w:val="berschrift3"/>
         <w:rPr>
           <w:lang w:val="en-US" w:eastAsia="de-CH"/>
         </w:rPr>
       </w:pPr>
-    </w:p>
-    <w:p>
-      <w:pPr>
-        <w:pStyle w:val="berschrift2"/>
+      <w:bookmarkStart w:id="21" w:name="_Toc369272190"/>
+      <w:r>
         <w:rPr>
           <w:lang w:val="en-US" w:eastAsia="de-CH"/>
         </w:rPr>
-      </w:pPr>
-      <w:bookmarkStart w:id="20" w:name="_Toc369272188"/>
-      <w:r>
+        <w:t>User Class 2 – The Driver</w:t>
+      </w:r>
+      <w:bookmarkEnd w:id="21"/>
+    </w:p>
+    <w:p>
+      <w:pPr>
+        <w:pStyle w:val="berschrift3"/>
         <w:rPr>
           <w:lang w:val="en-US" w:eastAsia="de-CH"/>
         </w:rPr>
-        <w:t>Functional requirements</w:t>
-      </w:r>
-      <w:bookmarkEnd w:id="20"/>
-    </w:p>
-    <w:p>
-      <w:pPr>
-        <w:pStyle w:val="berschrift3"/>
+      </w:pPr>
+      <w:bookmarkStart w:id="22" w:name="_Toc369272191"/>
+      <w:r>
         <w:rPr>
           <w:lang w:val="en-US" w:eastAsia="de-CH"/>
         </w:rPr>
-      </w:pPr>
-      <w:bookmarkStart w:id="21" w:name="_Toc369272189"/>
+        <w:t>User Class 3 – The C</w:t>
+      </w:r>
+      <w:bookmarkStart w:id="23" w:name="_GoBack"/>
+      <w:bookmarkEnd w:id="23"/>
       <w:r>
         <w:rPr>
           <w:lang w:val="en-US" w:eastAsia="de-CH"/>
         </w:rPr>
-        <w:t>User Class 1 – The Logistician</w:t>
-      </w:r>
-      <w:bookmarkEnd w:id="21"/>
-    </w:p>
-    <w:p>
-      <w:pPr>
-        <w:pStyle w:val="berschrift3"/>
-        <w:rPr>
-          <w:lang w:val="en-US" w:eastAsia="de-CH"/>
-        </w:rPr>
-      </w:pPr>
-      <w:bookmarkStart w:id="22" w:name="_Toc369272190"/>
-      <w:r>
-        <w:rPr>
-          <w:lang w:val="en-US" w:eastAsia="de-CH"/>
-        </w:rPr>
-        <w:t>User Class 2 – The Driver</w:t>
+        <w:t>ustomer</w:t>
       </w:r>
       <w:bookmarkEnd w:id="22"/>
-    </w:p>
-    <w:p>
-      <w:pPr>
-        <w:pStyle w:val="berschrift3"/>
-        <w:rPr>
-          <w:lang w:val="en-US" w:eastAsia="de-CH"/>
-        </w:rPr>
-      </w:pPr>
-      <w:bookmarkStart w:id="23" w:name="_Toc369272191"/>
-      <w:r>
-        <w:rPr>
-          <w:lang w:val="en-US" w:eastAsia="de-CH"/>
-        </w:rPr>
-        <w:t>User Class 3 – The customer</w:t>
-      </w:r>
-      <w:bookmarkEnd w:id="23"/>
     </w:p>
     <w:p/>
     <w:p>
@@ -5176,7 +5134,7 @@
   <a:extraClrSchemeLst/>
   <a:extLst>
     <a:ext uri="{05A4C25C-085E-4340-85A3-A5531E510DB2}">
-      <thm15:themeFamily xmlns="" xmlns:thm15="http://schemas.microsoft.com/office/thememl/2012/main" name="Office Theme" id="{62F939B6-93AF-4DB8-9C6B-D6C7DFDC589F}" vid="{4A3C46E8-61CC-4603-A589-7422A47A8E4A}"/>
+      <thm15:themeFamily xmlns:thm15="http://schemas.microsoft.com/office/thememl/2012/main" xmlns="" name="Office Theme" id="{62F939B6-93AF-4DB8-9C6B-D6C7DFDC589F}" vid="{4A3C46E8-61CC-4603-A589-7422A47A8E4A}"/>
     </a:ext>
   </a:extLst>
 </a:theme>
@@ -5187,7 +5145,7 @@
 </file>
 
 <file path=customXml/itemProps1.xml><?xml version="1.0" encoding="utf-8"?>
-<ds:datastoreItem xmlns:ds="http://schemas.openxmlformats.org/officeDocument/2006/customXml" ds:itemID="{D1FC755C-7083-864E-8C6E-BB26C731C998}">
+<ds:datastoreItem xmlns:ds="http://schemas.openxmlformats.org/officeDocument/2006/customXml" ds:itemID="{FE856EB9-9BF1-8D4D-B6D9-FC6070F6736B}">
   <ds:schemaRefs>
     <ds:schemaRef ds:uri="http://schemas.openxmlformats.org/officeDocument/2006/bibliography"/>
   </ds:schemaRefs>

</xml_diff>

<commit_message>
still working on srs
</commit_message>
<xml_diff>
--- a/Documentation/SRS.docx
+++ b/Documentation/SRS.docx
@@ -5556,56 +5556,673 @@
           <w:lang w:val="en-GB" w:eastAsia="de-CH"/>
         </w:rPr>
         <w:tab/>
-        <w:t>5</w:t>
+        <w:t>5. Logistician sees confirmation that tour is deleted</w:t>
+      </w:r>
+    </w:p>
+    <w:p>
+      <w:pPr>
+        <w:ind w:left="2120" w:hanging="2120"/>
+        <w:rPr>
+          <w:lang w:val="en-GB" w:eastAsia="de-CH"/>
+        </w:rPr>
+      </w:pPr>
+      <w:r>
+        <w:rPr>
+          <w:b/>
+          <w:lang w:val="en-GB" w:eastAsia="de-CH"/>
+        </w:rPr>
+        <w:t>Postcondition:</w:t>
+      </w:r>
+      <w:r>
+        <w:rPr>
+          <w:b/>
+          <w:lang w:val="en-GB" w:eastAsia="de-CH"/>
+        </w:rPr>
+        <w:tab/>
+      </w:r>
+      <w:r>
+        <w:rPr>
+          <w:lang w:val="en-GB" w:eastAsia="de-CH"/>
+        </w:rPr>
+        <w:t>Tour is deleted from the database</w:t>
+      </w:r>
+    </w:p>
+    <w:p>
+      <w:pPr>
+        <w:ind w:left="2120" w:hanging="2120"/>
+        <w:rPr>
+          <w:lang w:val="en-GB" w:eastAsia="de-CH"/>
+        </w:rPr>
+      </w:pPr>
+    </w:p>
+    <w:p>
+      <w:pPr>
+        <w:ind w:left="2120" w:hanging="2120"/>
+        <w:rPr>
+          <w:lang w:val="en-GB" w:eastAsia="de-CH"/>
+        </w:rPr>
+      </w:pPr>
+      <w:r>
+        <w:rPr>
+          <w:b/>
+          <w:lang w:val="en-GB" w:eastAsia="de-CH"/>
+        </w:rPr>
+        <w:t>Name:</w:t>
+      </w:r>
+      <w:r>
+        <w:rPr>
+          <w:b/>
+          <w:lang w:val="en-GB" w:eastAsia="de-CH"/>
+        </w:rPr>
+        <w:tab/>
+      </w:r>
+      <w:r>
+        <w:rPr>
+          <w:lang w:val="en-GB" w:eastAsia="de-CH"/>
+        </w:rPr>
+        <w:t>Show all users</w:t>
+      </w:r>
+    </w:p>
+    <w:p>
+      <w:pPr>
+        <w:ind w:left="2120" w:hanging="2120"/>
+        <w:rPr>
+          <w:lang w:val="en-GB" w:eastAsia="de-CH"/>
+        </w:rPr>
+      </w:pPr>
+      <w:r>
+        <w:rPr>
+          <w:b/>
+          <w:lang w:val="en-GB" w:eastAsia="de-CH"/>
+        </w:rPr>
+        <w:lastRenderedPageBreak/>
+        <w:t>Description:</w:t>
+      </w:r>
+      <w:r>
+        <w:rPr>
+          <w:lang w:val="en-GB" w:eastAsia="de-CH"/>
+        </w:rPr>
+        <w:tab/>
+        <w:t>Logistician wants to have an overview over all logisticians and drivers.</w:t>
+      </w:r>
+    </w:p>
+    <w:p>
+      <w:pPr>
+        <w:ind w:left="2120" w:hanging="2120"/>
+        <w:rPr>
+          <w:lang w:val="en-GB" w:eastAsia="de-CH"/>
+        </w:rPr>
+      </w:pPr>
+      <w:r>
+        <w:rPr>
+          <w:b/>
+          <w:lang w:val="en-GB" w:eastAsia="de-CH"/>
+        </w:rPr>
+        <w:t>Precondition:</w:t>
+      </w:r>
+      <w:r>
+        <w:rPr>
+          <w:lang w:val="en-GB" w:eastAsia="de-CH"/>
+        </w:rPr>
+        <w:tab/>
+        <w:t>User has access to the Internet, is logged in. There is at least one existing user.</w:t>
+      </w:r>
+    </w:p>
+    <w:p>
+      <w:pPr>
+        <w:ind w:left="2120" w:hanging="2120"/>
+        <w:rPr>
+          <w:lang w:val="en-GB" w:eastAsia="de-CH"/>
+        </w:rPr>
+      </w:pPr>
+      <w:r>
+        <w:rPr>
+          <w:b/>
+          <w:lang w:val="en-GB" w:eastAsia="de-CH"/>
+        </w:rPr>
+        <w:t>Event Flow:</w:t>
+      </w:r>
+      <w:r>
+        <w:rPr>
+          <w:lang w:val="en-GB" w:eastAsia="de-CH"/>
+        </w:rPr>
+        <w:tab/>
+        <w:t>1. Logistician clicks ‘</w:t>
+      </w:r>
+      <w:proofErr w:type="spellStart"/>
+      <w:r>
+        <w:rPr>
+          <w:lang w:val="en-GB" w:eastAsia="de-CH"/>
+        </w:rPr>
+        <w:t>Alle</w:t>
+      </w:r>
+      <w:proofErr w:type="spellEnd"/>
+      <w:r>
+        <w:rPr>
+          <w:lang w:val="en-GB" w:eastAsia="de-CH"/>
+        </w:rPr>
+        <w:t xml:space="preserve"> User’ on homepage</w:t>
+      </w:r>
+    </w:p>
+    <w:p>
+      <w:pPr>
+        <w:pBdr>
+          <w:top w:val="single" w:sz="4" w:space="1" w:color="auto"/>
+        </w:pBdr>
+        <w:ind w:left="2120" w:hanging="2120"/>
+        <w:rPr>
+          <w:lang w:val="en-GB" w:eastAsia="de-CH"/>
+        </w:rPr>
+      </w:pPr>
+    </w:p>
+    <w:p>
+      <w:pPr>
+        <w:ind w:left="2120" w:hanging="2120"/>
+        <w:rPr>
+          <w:lang w:val="en-GB" w:eastAsia="de-CH"/>
+        </w:rPr>
+      </w:pPr>
+      <w:r>
+        <w:rPr>
+          <w:b/>
+          <w:lang w:val="en-GB" w:eastAsia="de-CH"/>
+        </w:rPr>
+        <w:t>Name:</w:t>
+      </w:r>
+      <w:r>
+        <w:rPr>
+          <w:lang w:val="en-GB" w:eastAsia="de-CH"/>
+        </w:rPr>
+        <w:tab/>
+        <w:t>Delete user</w:t>
+      </w:r>
+    </w:p>
+    <w:p>
+      <w:pPr>
+        <w:ind w:left="2120" w:hanging="2120"/>
+        <w:rPr>
+          <w:lang w:val="en-GB" w:eastAsia="de-CH"/>
+        </w:rPr>
+      </w:pPr>
+      <w:r>
+        <w:rPr>
+          <w:b/>
+          <w:lang w:val="en-GB" w:eastAsia="de-CH"/>
+        </w:rPr>
+        <w:t>Description:</w:t>
+      </w:r>
+      <w:r>
+        <w:rPr>
+          <w:lang w:val="en-GB" w:eastAsia="de-CH"/>
+        </w:rPr>
+        <w:tab/>
+        <w:t>Logistician wants to delete either another logistician or a driver</w:t>
+      </w:r>
+    </w:p>
+    <w:p>
+      <w:pPr>
+        <w:ind w:left="2120" w:hanging="2120"/>
+        <w:rPr>
+          <w:lang w:val="en-GB" w:eastAsia="de-CH"/>
+        </w:rPr>
+      </w:pPr>
+      <w:r>
+        <w:rPr>
+          <w:b/>
+          <w:lang w:val="en-GB" w:eastAsia="de-CH"/>
+        </w:rPr>
+        <w:t>Precondition:</w:t>
+      </w:r>
+      <w:r>
+        <w:rPr>
+          <w:lang w:val="en-GB" w:eastAsia="de-CH"/>
+        </w:rPr>
+        <w:tab/>
+        <w:t>User has access to the Internet, is logged in. There is at least one existing user.</w:t>
+      </w:r>
+    </w:p>
+    <w:p>
+      <w:pPr>
+        <w:ind w:left="2120" w:hanging="2120"/>
+        <w:rPr>
+          <w:lang w:val="en-GB" w:eastAsia="de-CH"/>
+        </w:rPr>
+      </w:pPr>
+      <w:r>
+        <w:rPr>
+          <w:b/>
+          <w:lang w:val="en-GB" w:eastAsia="de-CH"/>
+        </w:rPr>
+        <w:t>Event Flow:</w:t>
+      </w:r>
+      <w:r>
+        <w:rPr>
+          <w:lang w:val="en-GB" w:eastAsia="de-CH"/>
+        </w:rPr>
+        <w:tab/>
+      </w:r>
+      <w:r>
+        <w:rPr>
+          <w:lang w:val="en-GB" w:eastAsia="de-CH"/>
+        </w:rPr>
+        <w:t>1. Logistician clicks ‘</w:t>
+      </w:r>
+      <w:proofErr w:type="spellStart"/>
+      <w:r>
+        <w:rPr>
+          <w:lang w:val="en-GB" w:eastAsia="de-CH"/>
+        </w:rPr>
+        <w:t>Alle</w:t>
+      </w:r>
+      <w:proofErr w:type="spellEnd"/>
+      <w:r>
+        <w:rPr>
+          <w:lang w:val="en-GB" w:eastAsia="de-CH"/>
+        </w:rPr>
+        <w:t xml:space="preserve"> User’ on homepage</w:t>
+      </w:r>
+    </w:p>
+    <w:p>
+      <w:pPr>
+        <w:ind w:left="2120" w:hanging="2120"/>
+        <w:rPr>
+          <w:lang w:val="en-GB" w:eastAsia="de-CH"/>
+        </w:rPr>
+      </w:pPr>
+      <w:r>
+        <w:rPr>
+          <w:b/>
+          <w:lang w:val="en-GB" w:eastAsia="de-CH"/>
+        </w:rPr>
+        <w:tab/>
+      </w:r>
+      <w:r>
+        <w:rPr>
+          <w:lang w:val="en-GB" w:eastAsia="de-CH"/>
+        </w:rPr>
+        <w:t xml:space="preserve">2. Logistician clicks ‘User </w:t>
+      </w:r>
+      <w:proofErr w:type="spellStart"/>
+      <w:r>
+        <w:rPr>
+          <w:lang w:val="en-GB" w:eastAsia="de-CH"/>
+        </w:rPr>
+        <w:t>löschen</w:t>
+      </w:r>
+      <w:proofErr w:type="spellEnd"/>
+      <w:r>
+        <w:rPr>
+          <w:lang w:val="en-GB" w:eastAsia="de-CH"/>
+        </w:rPr>
+        <w:t>’ next to the user the wants to delete</w:t>
+      </w:r>
+    </w:p>
+    <w:p>
+      <w:pPr>
+        <w:ind w:left="2120" w:hanging="2120"/>
+        <w:rPr>
+          <w:lang w:val="en-GB" w:eastAsia="de-CH"/>
+        </w:rPr>
+      </w:pPr>
+      <w:r>
+        <w:rPr>
+          <w:lang w:val="en-GB" w:eastAsia="de-CH"/>
+        </w:rPr>
+        <w:tab/>
+        <w:t xml:space="preserve">3. Logistician is ask to confirm and clicks ‘User </w:t>
+      </w:r>
+      <w:proofErr w:type="spellStart"/>
+      <w:r>
+        <w:rPr>
+          <w:lang w:val="en-GB" w:eastAsia="de-CH"/>
+        </w:rPr>
+        <w:t>definitiv</w:t>
+      </w:r>
+      <w:proofErr w:type="spellEnd"/>
+      <w:r>
+        <w:rPr>
+          <w:lang w:val="en-GB" w:eastAsia="de-CH"/>
+        </w:rPr>
+        <w:t xml:space="preserve"> </w:t>
+      </w:r>
+      <w:proofErr w:type="spellStart"/>
+      <w:r>
+        <w:rPr>
+          <w:lang w:val="en-GB" w:eastAsia="de-CH"/>
+        </w:rPr>
+        <w:t>löschen</w:t>
+      </w:r>
+      <w:proofErr w:type="spellEnd"/>
+      <w:r>
+        <w:rPr>
+          <w:lang w:val="en-GB" w:eastAsia="de-CH"/>
+        </w:rPr>
+        <w:t>!’</w:t>
+      </w:r>
+    </w:p>
+    <w:p>
+      <w:pPr>
+        <w:ind w:left="2120" w:hanging="2120"/>
+        <w:rPr>
+          <w:lang w:val="en-GB" w:eastAsia="de-CH"/>
+        </w:rPr>
+      </w:pPr>
+      <w:r>
+        <w:rPr>
+          <w:lang w:val="en-GB" w:eastAsia="de-CH"/>
+        </w:rPr>
+        <w:tab/>
+        <w:t>4. Logistician sees confirmation that tour is deleted</w:t>
+      </w:r>
+    </w:p>
+    <w:p>
+      <w:pPr>
+        <w:ind w:left="2120" w:hanging="2120"/>
+        <w:rPr>
+          <w:lang w:val="en-GB" w:eastAsia="de-CH"/>
+        </w:rPr>
+      </w:pPr>
+      <w:r>
+        <w:rPr>
+          <w:b/>
+          <w:lang w:val="en-GB" w:eastAsia="de-CH"/>
+        </w:rPr>
+        <w:t>Postcondition:</w:t>
+      </w:r>
+      <w:r>
+        <w:rPr>
+          <w:b/>
+          <w:lang w:val="en-GB" w:eastAsia="de-CH"/>
+        </w:rPr>
+        <w:tab/>
+      </w:r>
+      <w:r>
+        <w:rPr>
+          <w:lang w:val="en-GB" w:eastAsia="de-CH"/>
+        </w:rPr>
+        <w:t>User is deleted from the database.</w:t>
+      </w:r>
+    </w:p>
+    <w:p>
+      <w:pPr>
+        <w:pBdr>
+          <w:top w:val="single" w:sz="4" w:space="1" w:color="auto"/>
+        </w:pBdr>
+        <w:ind w:left="2120" w:hanging="2120"/>
+        <w:rPr>
+          <w:lang w:val="en-GB" w:eastAsia="de-CH"/>
+        </w:rPr>
+      </w:pPr>
+    </w:p>
+    <w:p>
+      <w:pPr>
+        <w:ind w:left="2120" w:hanging="2120"/>
+        <w:rPr>
+          <w:lang w:val="en-GB" w:eastAsia="de-CH"/>
+        </w:rPr>
+      </w:pPr>
+      <w:r>
+        <w:rPr>
+          <w:b/>
+          <w:lang w:val="en-GB" w:eastAsia="de-CH"/>
+        </w:rPr>
+        <w:t>Name:</w:t>
+      </w:r>
+      <w:r>
+        <w:rPr>
+          <w:lang w:val="en-GB" w:eastAsia="de-CH"/>
+        </w:rPr>
+        <w:tab/>
+        <w:t>Create new user</w:t>
+      </w:r>
+    </w:p>
+    <w:p>
+      <w:pPr>
+        <w:ind w:left="2120" w:hanging="2120"/>
+        <w:rPr>
+          <w:lang w:val="en-GB" w:eastAsia="de-CH"/>
+        </w:rPr>
+      </w:pPr>
+      <w:r>
+        <w:rPr>
+          <w:b/>
+          <w:lang w:val="en-GB" w:eastAsia="de-CH"/>
+        </w:rPr>
+        <w:t>Description:</w:t>
+      </w:r>
+      <w:r>
+        <w:rPr>
+          <w:lang w:val="en-GB" w:eastAsia="de-CH"/>
+        </w:rPr>
+        <w:tab/>
+        <w:t>Logistician wants to create a new logistician or driver</w:t>
+      </w:r>
+    </w:p>
+    <w:p>
+      <w:pPr>
+        <w:ind w:left="2120" w:hanging="2120"/>
+        <w:rPr>
+          <w:lang w:val="en-GB" w:eastAsia="de-CH"/>
+        </w:rPr>
+      </w:pPr>
+      <w:r>
+        <w:rPr>
+          <w:b/>
+          <w:lang w:val="en-GB" w:eastAsia="de-CH"/>
+        </w:rPr>
+        <w:t>Precondition:</w:t>
+      </w:r>
+      <w:r>
+        <w:rPr>
+          <w:b/>
+          <w:lang w:val="en-GB" w:eastAsia="de-CH"/>
+        </w:rPr>
+        <w:tab/>
+      </w:r>
+      <w:r>
+        <w:rPr>
+          <w:lang w:val="en-GB" w:eastAsia="de-CH"/>
+        </w:rPr>
+        <w:t>User has access to the Internet, is logged in.</w:t>
+      </w:r>
+    </w:p>
+    <w:p>
+      <w:pPr>
+        <w:ind w:left="2120" w:hanging="2120"/>
+        <w:rPr>
+          <w:lang w:val="en-GB" w:eastAsia="de-CH"/>
+        </w:rPr>
+      </w:pPr>
+      <w:r>
+        <w:rPr>
+          <w:b/>
+          <w:lang w:val="en-GB" w:eastAsia="de-CH"/>
+        </w:rPr>
+        <w:t>Event Flow:</w:t>
+      </w:r>
+      <w:r>
+        <w:rPr>
+          <w:lang w:val="en-GB" w:eastAsia="de-CH"/>
+        </w:rPr>
+        <w:tab/>
+        <w:t>1. Logistician clicks on ‘</w:t>
+      </w:r>
+      <w:proofErr w:type="spellStart"/>
+      <w:r>
+        <w:rPr>
+          <w:lang w:val="en-GB" w:eastAsia="de-CH"/>
+        </w:rPr>
+        <w:t>Alle</w:t>
+      </w:r>
+      <w:proofErr w:type="spellEnd"/>
+      <w:r>
+        <w:rPr>
+          <w:lang w:val="en-GB" w:eastAsia="de-CH"/>
+        </w:rPr>
+        <w:t xml:space="preserve"> User’ button on homepage</w:t>
+      </w:r>
+    </w:p>
+    <w:p>
+      <w:pPr>
+        <w:ind w:left="2120" w:hanging="2120"/>
+        <w:rPr>
+          <w:lang w:val="en-GB" w:eastAsia="de-CH"/>
+        </w:rPr>
+      </w:pPr>
+      <w:r>
+        <w:rPr>
+          <w:b/>
+          <w:lang w:val="en-GB" w:eastAsia="de-CH"/>
+        </w:rPr>
+        <w:tab/>
+      </w:r>
+      <w:r>
+        <w:rPr>
+          <w:lang w:val="en-GB" w:eastAsia="de-CH"/>
+        </w:rPr>
+        <w:t>2. Logistician clicks on ‘</w:t>
+      </w:r>
+      <w:proofErr w:type="spellStart"/>
+      <w:r>
+        <w:rPr>
+          <w:lang w:val="en-GB" w:eastAsia="de-CH"/>
+        </w:rPr>
+        <w:t>Neuer</w:t>
+      </w:r>
+      <w:proofErr w:type="spellEnd"/>
+      <w:r>
+        <w:rPr>
+          <w:lang w:val="en-GB" w:eastAsia="de-CH"/>
+        </w:rPr>
+        <w:t xml:space="preserve"> User </w:t>
+      </w:r>
+      <w:proofErr w:type="spellStart"/>
+      <w:r>
+        <w:rPr>
+          <w:lang w:val="en-GB" w:eastAsia="de-CH"/>
+        </w:rPr>
+        <w:t>erstellen</w:t>
+      </w:r>
+      <w:proofErr w:type="spellEnd"/>
+      <w:r>
+        <w:rPr>
+          <w:lang w:val="en-GB" w:eastAsia="de-CH"/>
+        </w:rPr>
+        <w:t>’ at the bottom of the page</w:t>
+      </w:r>
+    </w:p>
+    <w:p>
+      <w:pPr>
+        <w:ind w:left="2120" w:hanging="2120"/>
+        <w:rPr>
+          <w:lang w:val="en-GB" w:eastAsia="de-CH"/>
+        </w:rPr>
+      </w:pPr>
+      <w:r>
+        <w:rPr>
+          <w:lang w:val="en-GB" w:eastAsia="de-CH"/>
+        </w:rPr>
+        <w:tab/>
+        <w:t xml:space="preserve">3. Logistician selects the </w:t>
+      </w:r>
+      <w:r>
+        <w:rPr>
+          <w:lang w:val="en-GB" w:eastAsia="de-CH"/>
+        </w:rPr>
+        <w:t>role</w:t>
+      </w:r>
+      <w:r>
+        <w:rPr>
+          <w:lang w:val="en-GB" w:eastAsia="de-CH"/>
+        </w:rPr>
+        <w:t xml:space="preserve"> and fills in the form with the details of the new user</w:t>
+      </w:r>
+    </w:p>
+    <w:p>
+      <w:pPr>
+        <w:ind w:left="2120" w:hanging="2120"/>
+        <w:rPr>
+          <w:lang w:val="en-GB" w:eastAsia="de-CH"/>
+        </w:rPr>
+      </w:pPr>
+      <w:r>
+        <w:rPr>
+          <w:lang w:val="en-GB" w:eastAsia="de-CH"/>
+        </w:rPr>
+        <w:tab/>
+        <w:t xml:space="preserve">4. Logistician clicks ‘User </w:t>
+      </w:r>
+      <w:proofErr w:type="spellStart"/>
+      <w:r>
+        <w:rPr>
+          <w:lang w:val="en-GB" w:eastAsia="de-CH"/>
+        </w:rPr>
+        <w:t>speichern</w:t>
+      </w:r>
+      <w:proofErr w:type="spellEnd"/>
+      <w:r>
+        <w:rPr>
+          <w:lang w:val="en-GB" w:eastAsia="de-CH"/>
+        </w:rPr>
+        <w:t>’</w:t>
+      </w:r>
+    </w:p>
+    <w:p>
+      <w:pPr>
+        <w:ind w:left="2120" w:hanging="2120"/>
+        <w:rPr>
+          <w:lang w:val="en-GB" w:eastAsia="de-CH"/>
+        </w:rPr>
+      </w:pPr>
+      <w:r>
+        <w:rPr>
+          <w:b/>
+          <w:lang w:val="en-GB" w:eastAsia="de-CH"/>
+        </w:rPr>
+        <w:t>Postcondition:</w:t>
+      </w:r>
+      <w:r>
+        <w:rPr>
+          <w:b/>
+          <w:lang w:val="en-GB" w:eastAsia="de-CH"/>
+        </w:rPr>
+        <w:tab/>
+      </w:r>
+      <w:r>
+        <w:rPr>
+          <w:lang w:val="en-GB" w:eastAsia="de-CH"/>
+        </w:rPr>
+        <w:t>New user is saved in the database</w:t>
+      </w:r>
+    </w:p>
+    <w:p>
+      <w:pPr>
+        <w:pBdr>
+          <w:top w:val="single" w:sz="4" w:space="1" w:color="auto"/>
+        </w:pBdr>
+        <w:ind w:left="2120" w:hanging="2120"/>
+        <w:rPr>
+          <w:lang w:val="en-GB" w:eastAsia="de-CH"/>
+        </w:rPr>
+      </w:pPr>
+    </w:p>
+    <w:p>
+      <w:pPr>
+        <w:ind w:left="2120" w:hanging="2120"/>
+        <w:rPr>
+          <w:b/>
+          <w:lang w:val="en-GB" w:eastAsia="de-CH"/>
+        </w:rPr>
+      </w:pPr>
+      <w:r>
+        <w:rPr>
+          <w:b/>
+          <w:lang w:val="en-GB" w:eastAsia="de-CH"/>
+        </w:rPr>
+        <w:t>Name:</w:t>
       </w:r>
       <w:bookmarkStart w:id="8" w:name="_GoBack"/>
       <w:bookmarkEnd w:id="8"/>
-      <w:r>
-        <w:rPr>
-          <w:lang w:val="en-GB" w:eastAsia="de-CH"/>
-        </w:rPr>
-        <w:t xml:space="preserve">. Logistician sees confirmation that </w:t>
-      </w:r>
-      <w:r>
-        <w:rPr>
-          <w:lang w:val="en-GB" w:eastAsia="de-CH"/>
-        </w:rPr>
-        <w:t>tour</w:t>
-      </w:r>
-      <w:r>
-        <w:rPr>
-          <w:lang w:val="en-GB" w:eastAsia="de-CH"/>
-        </w:rPr>
-        <w:t xml:space="preserve"> is deleted</w:t>
-      </w:r>
-    </w:p>
-    <w:p>
-      <w:pPr>
-        <w:ind w:left="2120" w:hanging="2120"/>
-        <w:rPr>
-          <w:lang w:val="en-GB" w:eastAsia="de-CH"/>
-        </w:rPr>
-      </w:pPr>
-      <w:r>
-        <w:rPr>
-          <w:b/>
-          <w:lang w:val="en-GB" w:eastAsia="de-CH"/>
-        </w:rPr>
-        <w:t>Postcondition:</w:t>
-      </w:r>
-      <w:r>
-        <w:rPr>
-          <w:b/>
-          <w:lang w:val="en-GB" w:eastAsia="de-CH"/>
-        </w:rPr>
-        <w:tab/>
-      </w:r>
-      <w:r>
-        <w:rPr>
-          <w:lang w:val="en-GB" w:eastAsia="de-CH"/>
-        </w:rPr>
-        <w:t>Tour is deleted from the database</w:t>
-      </w:r>
     </w:p>
     <w:p>
       <w:pPr>
@@ -5654,6 +6271,7 @@
         <w:rPr>
           <w:lang w:eastAsia="de-CH"/>
         </w:rPr>
+        <w:lastRenderedPageBreak/>
         <w:t>Actor</w:t>
       </w:r>
       <w:proofErr w:type="spellEnd"/>
@@ -8624,7 +9242,7 @@
 </file>
 
 <file path=customXml/itemProps1.xml><?xml version="1.0" encoding="utf-8"?>
-<ds:datastoreItem xmlns:ds="http://schemas.openxmlformats.org/officeDocument/2006/customXml" ds:itemID="{3E4758F8-836C-E94A-B01D-F6742B9185D1}">
+<ds:datastoreItem xmlns:ds="http://schemas.openxmlformats.org/officeDocument/2006/customXml" ds:itemID="{F569A43D-B5F5-F14B-A602-85DE29E67B4F}">
   <ds:schemaRefs>
     <ds:schemaRef ds:uri="http://schemas.openxmlformats.org/officeDocument/2006/bibliography"/>
   </ds:schemaRefs>

</xml_diff>

<commit_message>
all functions of use case should be up to date, still need to update the diagram though
</commit_message>
<xml_diff>
--- a/Documentation/SRS.docx
+++ b/Documentation/SRS.docx
@@ -1937,21 +1937,7 @@
         <w:rPr>
           <w:lang w:val="en-US" w:eastAsia="de-CH"/>
         </w:rPr>
-        <w:t xml:space="preserve">Manuel </w:t>
-      </w:r>
-      <w:proofErr w:type="spellStart"/>
-      <w:r>
-        <w:rPr>
-          <w:lang w:val="en-US" w:eastAsia="de-CH"/>
-        </w:rPr>
-        <w:t>Leuenberger</w:t>
-      </w:r>
-      <w:proofErr w:type="spellEnd"/>
-      <w:r>
-        <w:rPr>
-          <w:lang w:val="en-US" w:eastAsia="de-CH"/>
-        </w:rPr>
-        <w:t xml:space="preserve"> of </w:t>
+        <w:t xml:space="preserve">Manuel Leuenberger of </w:t>
       </w:r>
       <w:r>
         <w:rPr>
@@ -2361,19 +2347,11 @@
         </w:rPr>
         <w:t>„</w:t>
       </w:r>
-      <w:proofErr w:type="gramStart"/>
-      <w:r>
-        <w:rPr>
-          <w:lang w:val="en-GB" w:eastAsia="de-CH"/>
-        </w:rPr>
-        <w:t>here</w:t>
-      </w:r>
-      <w:proofErr w:type="gramEnd"/>
-      <w:r>
-        <w:rPr>
-          <w:lang w:val="en-GB" w:eastAsia="de-CH"/>
-        </w:rPr>
-        <w:t xml:space="preserve"> come</w:t>
+      <w:r>
+        <w:rPr>
+          <w:lang w:val="en-GB" w:eastAsia="de-CH"/>
+        </w:rPr>
+        <w:t>here come</w:t>
       </w:r>
       <w:r>
         <w:rPr>
@@ -2409,29 +2387,13 @@
         </w:rPr>
       </w:pPr>
       <w:bookmarkStart w:id="7" w:name="_Toc369272176"/>
-      <w:proofErr w:type="spellStart"/>
       <w:r>
         <w:rPr>
           <w:lang w:eastAsia="de-CH"/>
         </w:rPr>
-        <w:t>Use</w:t>
-      </w:r>
-      <w:proofErr w:type="spellEnd"/>
-      <w:r>
-        <w:rPr>
-          <w:lang w:eastAsia="de-CH"/>
-        </w:rPr>
-        <w:t xml:space="preserve"> </w:t>
-      </w:r>
-      <w:proofErr w:type="spellStart"/>
-      <w:r>
-        <w:rPr>
-          <w:lang w:eastAsia="de-CH"/>
-        </w:rPr>
-        <w:t>cases</w:t>
+        <w:t>Use cases</w:t>
       </w:r>
       <w:bookmarkEnd w:id="7"/>
-      <w:proofErr w:type="spellEnd"/>
     </w:p>
     <w:p>
       <w:pPr>
@@ -3154,56 +3116,28 @@
         <w:rPr>
           <w:lang w:val="en-GB" w:eastAsia="de-CH"/>
         </w:rPr>
-        <w:t xml:space="preserve"> sees ‘</w:t>
-      </w:r>
-      <w:proofErr w:type="spellStart"/>
-      <w:r>
-        <w:rPr>
-          <w:lang w:val="en-GB" w:eastAsia="de-CH"/>
-        </w:rPr>
-        <w:t>Aufträge</w:t>
-      </w:r>
-      <w:proofErr w:type="spellEnd"/>
-      <w:r>
-        <w:rPr>
-          <w:lang w:val="en-GB" w:eastAsia="de-CH"/>
-        </w:rPr>
-        <w:t>’ button on the homepage</w:t>
-      </w:r>
-    </w:p>
-    <w:p>
-      <w:pPr>
-        <w:ind w:left="2120" w:hanging="2120"/>
-        <w:rPr>
-          <w:lang w:val="en-GB" w:eastAsia="de-CH"/>
-        </w:rPr>
-      </w:pPr>
-      <w:r>
-        <w:rPr>
-          <w:b/>
-          <w:lang w:val="en-GB" w:eastAsia="de-CH"/>
-        </w:rPr>
-        <w:tab/>
-      </w:r>
-      <w:r>
-        <w:rPr>
-          <w:lang w:val="en-GB" w:eastAsia="de-CH"/>
-        </w:rPr>
-        <w:t>2. Logistician clicks ‘</w:t>
-      </w:r>
-      <w:proofErr w:type="spellStart"/>
-      <w:r>
-        <w:rPr>
-          <w:lang w:val="en-GB" w:eastAsia="de-CH"/>
-        </w:rPr>
-        <w:t>Aufträge</w:t>
-      </w:r>
-      <w:proofErr w:type="spellEnd"/>
-      <w:r>
-        <w:rPr>
-          <w:lang w:val="en-GB" w:eastAsia="de-CH"/>
-        </w:rPr>
-        <w:t>’ button and is taken to the list of orders</w:t>
+        <w:t xml:space="preserve"> sees ‘Aufträge’ button on the homepage</w:t>
+      </w:r>
+    </w:p>
+    <w:p>
+      <w:pPr>
+        <w:ind w:left="2120" w:hanging="2120"/>
+        <w:rPr>
+          <w:lang w:val="en-GB" w:eastAsia="de-CH"/>
+        </w:rPr>
+      </w:pPr>
+      <w:r>
+        <w:rPr>
+          <w:b/>
+          <w:lang w:val="en-GB" w:eastAsia="de-CH"/>
+        </w:rPr>
+        <w:tab/>
+      </w:r>
+      <w:r>
+        <w:rPr>
+          <w:lang w:val="en-GB" w:eastAsia="de-CH"/>
+        </w:rPr>
+        <w:t>2. Logistician clicks ‘Aufträge’ button and is taken to the list of orders</w:t>
       </w:r>
     </w:p>
     <w:p>
@@ -3356,185 +3290,59 @@
           <w:lang w:val="en-GB" w:eastAsia="de-CH"/>
         </w:rPr>
         <w:tab/>
-        <w:t>1. Logistician sees ‘</w:t>
-      </w:r>
-      <w:proofErr w:type="spellStart"/>
-      <w:r>
-        <w:rPr>
-          <w:lang w:val="en-GB" w:eastAsia="de-CH"/>
-        </w:rPr>
-        <w:t>Neuer</w:t>
-      </w:r>
-      <w:proofErr w:type="spellEnd"/>
-      <w:r>
-        <w:rPr>
-          <w:lang w:val="en-GB" w:eastAsia="de-CH"/>
-        </w:rPr>
-        <w:t xml:space="preserve"> </w:t>
-      </w:r>
-      <w:proofErr w:type="spellStart"/>
-      <w:r>
-        <w:rPr>
-          <w:lang w:val="en-GB" w:eastAsia="de-CH"/>
-        </w:rPr>
-        <w:t>Auftrag</w:t>
-      </w:r>
-      <w:proofErr w:type="spellEnd"/>
-      <w:r>
-        <w:rPr>
-          <w:lang w:val="en-GB" w:eastAsia="de-CH"/>
-        </w:rPr>
-        <w:t xml:space="preserve"> </w:t>
-      </w:r>
-      <w:proofErr w:type="spellStart"/>
-      <w:r>
-        <w:rPr>
-          <w:lang w:val="en-GB" w:eastAsia="de-CH"/>
-        </w:rPr>
-        <w:t>erstellen</w:t>
-      </w:r>
-      <w:proofErr w:type="spellEnd"/>
-      <w:r>
-        <w:rPr>
-          <w:lang w:val="en-GB" w:eastAsia="de-CH"/>
-        </w:rPr>
-        <w:t>’ button on the homepage</w:t>
-      </w:r>
-    </w:p>
-    <w:p>
-      <w:pPr>
-        <w:rPr>
-          <w:lang w:val="en-GB" w:eastAsia="de-CH"/>
-        </w:rPr>
-      </w:pPr>
-      <w:r>
-        <w:rPr>
-          <w:lang w:val="en-GB" w:eastAsia="de-CH"/>
-        </w:rPr>
-        <w:tab/>
-      </w:r>
-      <w:r>
-        <w:rPr>
-          <w:lang w:val="en-GB" w:eastAsia="de-CH"/>
-        </w:rPr>
-        <w:tab/>
-      </w:r>
-      <w:r>
-        <w:rPr>
-          <w:lang w:val="en-GB" w:eastAsia="de-CH"/>
-        </w:rPr>
-        <w:tab/>
-        <w:t>2. Logistician clicks ‘</w:t>
-      </w:r>
-      <w:proofErr w:type="spellStart"/>
-      <w:r>
-        <w:rPr>
-          <w:lang w:val="en-GB" w:eastAsia="de-CH"/>
-        </w:rPr>
-        <w:t>Neuer</w:t>
-      </w:r>
-      <w:proofErr w:type="spellEnd"/>
-      <w:r>
-        <w:rPr>
-          <w:lang w:val="en-GB" w:eastAsia="de-CH"/>
-        </w:rPr>
-        <w:t xml:space="preserve"> </w:t>
-      </w:r>
-      <w:proofErr w:type="spellStart"/>
-      <w:r>
-        <w:rPr>
-          <w:lang w:val="en-GB" w:eastAsia="de-CH"/>
-        </w:rPr>
-        <w:t>Auftrag</w:t>
-      </w:r>
-      <w:proofErr w:type="spellEnd"/>
-      <w:r>
-        <w:rPr>
-          <w:lang w:val="en-GB" w:eastAsia="de-CH"/>
-        </w:rPr>
-        <w:t xml:space="preserve"> </w:t>
-      </w:r>
-      <w:proofErr w:type="spellStart"/>
-      <w:r>
-        <w:rPr>
-          <w:lang w:val="en-GB" w:eastAsia="de-CH"/>
-        </w:rPr>
-        <w:t>erstellen</w:t>
-      </w:r>
-      <w:proofErr w:type="spellEnd"/>
-      <w:r>
-        <w:rPr>
-          <w:lang w:val="en-GB" w:eastAsia="de-CH"/>
-        </w:rPr>
-        <w:t>’ button</w:t>
-      </w:r>
-    </w:p>
-    <w:p>
-      <w:pPr>
-        <w:rPr>
-          <w:lang w:val="en-GB" w:eastAsia="de-CH"/>
-        </w:rPr>
-      </w:pPr>
-      <w:r>
-        <w:rPr>
-          <w:lang w:val="en-GB" w:eastAsia="de-CH"/>
-        </w:rPr>
-        <w:tab/>
-      </w:r>
-      <w:r>
-        <w:rPr>
-          <w:lang w:val="en-GB" w:eastAsia="de-CH"/>
-        </w:rPr>
-        <w:tab/>
-      </w:r>
-      <w:r>
-        <w:rPr>
-          <w:lang w:val="en-GB" w:eastAsia="de-CH"/>
-        </w:rPr>
-        <w:tab/>
-        <w:t>3. Logistician clicks ‘</w:t>
-      </w:r>
-      <w:proofErr w:type="spellStart"/>
-      <w:r>
-        <w:rPr>
-          <w:lang w:val="en-GB" w:eastAsia="de-CH"/>
-        </w:rPr>
-        <w:t>Neuer</w:t>
-      </w:r>
-      <w:proofErr w:type="spellEnd"/>
-      <w:r>
-        <w:rPr>
-          <w:lang w:val="en-GB" w:eastAsia="de-CH"/>
-        </w:rPr>
-        <w:t xml:space="preserve"> </w:t>
-      </w:r>
-      <w:proofErr w:type="spellStart"/>
-      <w:r>
-        <w:rPr>
-          <w:lang w:val="en-GB" w:eastAsia="de-CH"/>
-        </w:rPr>
-        <w:t>Kunde</w:t>
-      </w:r>
-      <w:proofErr w:type="spellEnd"/>
-      <w:r>
-        <w:rPr>
-          <w:lang w:val="en-GB" w:eastAsia="de-CH"/>
-        </w:rPr>
-        <w:t xml:space="preserve"> </w:t>
-      </w:r>
-      <w:proofErr w:type="spellStart"/>
-      <w:r>
-        <w:rPr>
-          <w:lang w:val="en-GB" w:eastAsia="de-CH"/>
-        </w:rPr>
-        <w:t>erstellen</w:t>
-      </w:r>
-      <w:proofErr w:type="spellEnd"/>
-      <w:r>
-        <w:rPr>
-          <w:lang w:val="en-GB" w:eastAsia="de-CH"/>
-        </w:rPr>
-        <w:t>’ button</w:t>
+        <w:t>1. Logistician sees ‘Neuer Auftrag erstellen’ button on the homepage</w:t>
+      </w:r>
+    </w:p>
+    <w:p>
+      <w:pPr>
+        <w:rPr>
+          <w:lang w:val="en-GB" w:eastAsia="de-CH"/>
+        </w:rPr>
+      </w:pPr>
+      <w:r>
+        <w:rPr>
+          <w:lang w:val="en-GB" w:eastAsia="de-CH"/>
+        </w:rPr>
+        <w:tab/>
+      </w:r>
+      <w:r>
+        <w:rPr>
+          <w:lang w:val="en-GB" w:eastAsia="de-CH"/>
+        </w:rPr>
+        <w:tab/>
+      </w:r>
+      <w:r>
+        <w:rPr>
+          <w:lang w:val="en-GB" w:eastAsia="de-CH"/>
+        </w:rPr>
+        <w:tab/>
+        <w:t>2. Logistician clicks ‘Neuer Auftrag erstellen’ button</w:t>
+      </w:r>
+    </w:p>
+    <w:p>
+      <w:pPr>
+        <w:rPr>
+          <w:lang w:val="en-GB" w:eastAsia="de-CH"/>
+        </w:rPr>
+      </w:pPr>
+      <w:r>
+        <w:rPr>
+          <w:lang w:val="en-GB" w:eastAsia="de-CH"/>
+        </w:rPr>
+        <w:tab/>
+      </w:r>
+      <w:r>
+        <w:rPr>
+          <w:lang w:val="en-GB" w:eastAsia="de-CH"/>
+        </w:rPr>
+        <w:tab/>
+      </w:r>
+      <w:r>
+        <w:rPr>
+          <w:lang w:val="en-GB" w:eastAsia="de-CH"/>
+        </w:rPr>
+        <w:tab/>
+        <w:t>3. Logistician clicks ‘Neuer Kunde erstellen’ button</w:t>
       </w:r>
     </w:p>
     <w:p>
@@ -3574,35 +3382,7 @@
         <w:rPr>
           <w:lang w:val="en-GB" w:eastAsia="de-CH"/>
         </w:rPr>
-        <w:t>5. Logistician clicks ‘</w:t>
-      </w:r>
-      <w:proofErr w:type="spellStart"/>
-      <w:r>
-        <w:rPr>
-          <w:lang w:val="en-GB" w:eastAsia="de-CH"/>
-        </w:rPr>
-        <w:t>Kunde</w:t>
-      </w:r>
-      <w:proofErr w:type="spellEnd"/>
-      <w:r>
-        <w:rPr>
-          <w:lang w:val="en-GB" w:eastAsia="de-CH"/>
-        </w:rPr>
-        <w:t xml:space="preserve"> </w:t>
-      </w:r>
-      <w:proofErr w:type="spellStart"/>
-      <w:r>
-        <w:rPr>
-          <w:lang w:val="en-GB" w:eastAsia="de-CH"/>
-        </w:rPr>
-        <w:t>speichern</w:t>
-      </w:r>
-      <w:proofErr w:type="spellEnd"/>
-      <w:r>
-        <w:rPr>
-          <w:lang w:val="en-GB" w:eastAsia="de-CH"/>
-        </w:rPr>
-        <w:t>’ button</w:t>
+        <w:t>5. Logistician clicks ‘Kunde speichern’ button</w:t>
       </w:r>
       <w:r>
         <w:rPr>
@@ -3622,77 +3402,7 @@
         <w:rPr>
           <w:lang w:val="en-GB" w:eastAsia="de-CH"/>
         </w:rPr>
-        <w:t>6. Logistician clicks ‘</w:t>
-      </w:r>
-      <w:proofErr w:type="spellStart"/>
-      <w:r>
-        <w:rPr>
-          <w:lang w:val="en-GB" w:eastAsia="de-CH"/>
-        </w:rPr>
-        <w:t>Diesem</w:t>
-      </w:r>
-      <w:proofErr w:type="spellEnd"/>
-      <w:r>
-        <w:rPr>
-          <w:lang w:val="en-GB" w:eastAsia="de-CH"/>
-        </w:rPr>
-        <w:t xml:space="preserve"> </w:t>
-      </w:r>
-      <w:proofErr w:type="spellStart"/>
-      <w:r>
-        <w:rPr>
-          <w:lang w:val="en-GB" w:eastAsia="de-CH"/>
-        </w:rPr>
-        <w:t>Kunden</w:t>
-      </w:r>
-      <w:proofErr w:type="spellEnd"/>
-      <w:r>
-        <w:rPr>
-          <w:lang w:val="en-GB" w:eastAsia="de-CH"/>
-        </w:rPr>
-        <w:t xml:space="preserve"> </w:t>
-      </w:r>
-      <w:proofErr w:type="spellStart"/>
-      <w:r>
-        <w:rPr>
-          <w:lang w:val="en-GB" w:eastAsia="de-CH"/>
-        </w:rPr>
-        <w:t>einen</w:t>
-      </w:r>
-      <w:proofErr w:type="spellEnd"/>
-      <w:r>
-        <w:rPr>
-          <w:lang w:val="en-GB" w:eastAsia="de-CH"/>
-        </w:rPr>
-        <w:t xml:space="preserve"> </w:t>
-      </w:r>
-      <w:proofErr w:type="spellStart"/>
-      <w:r>
-        <w:rPr>
-          <w:lang w:val="en-GB" w:eastAsia="de-CH"/>
-        </w:rPr>
-        <w:t>Auftrag</w:t>
-      </w:r>
-      <w:proofErr w:type="spellEnd"/>
-      <w:r>
-        <w:rPr>
-          <w:lang w:val="en-GB" w:eastAsia="de-CH"/>
-        </w:rPr>
-        <w:t xml:space="preserve"> </w:t>
-      </w:r>
-      <w:proofErr w:type="spellStart"/>
-      <w:r>
-        <w:rPr>
-          <w:lang w:val="en-GB" w:eastAsia="de-CH"/>
-        </w:rPr>
-        <w:t>zuordnen</w:t>
-      </w:r>
-      <w:proofErr w:type="spellEnd"/>
-      <w:r>
-        <w:rPr>
-          <w:lang w:val="en-GB" w:eastAsia="de-CH"/>
-        </w:rPr>
-        <w:t>’ button</w:t>
+        <w:t>6. Logistician clicks ‘Diesem Kunden einen Auftrag zuordnen’ button</w:t>
       </w:r>
     </w:p>
     <w:p>
@@ -3720,35 +3430,7 @@
         <w:rPr>
           <w:lang w:val="en-GB" w:eastAsia="de-CH"/>
         </w:rPr>
-        <w:t>8. Logistician clicks ‘</w:t>
-      </w:r>
-      <w:proofErr w:type="spellStart"/>
-      <w:r>
-        <w:rPr>
-          <w:lang w:val="en-GB" w:eastAsia="de-CH"/>
-        </w:rPr>
-        <w:t>Bestellung</w:t>
-      </w:r>
-      <w:proofErr w:type="spellEnd"/>
-      <w:r>
-        <w:rPr>
-          <w:lang w:val="en-GB" w:eastAsia="de-CH"/>
-        </w:rPr>
-        <w:t xml:space="preserve"> </w:t>
-      </w:r>
-      <w:proofErr w:type="spellStart"/>
-      <w:r>
-        <w:rPr>
-          <w:lang w:val="en-GB" w:eastAsia="de-CH"/>
-        </w:rPr>
-        <w:t>Speichern</w:t>
-      </w:r>
-      <w:proofErr w:type="spellEnd"/>
-      <w:r>
-        <w:rPr>
-          <w:lang w:val="en-GB" w:eastAsia="de-CH"/>
-        </w:rPr>
-        <w:t>’ button</w:t>
+        <w:t>8. Logistician clicks ‘Bestellung Speichern’ button</w:t>
       </w:r>
     </w:p>
     <w:p>
@@ -3935,117 +3617,33 @@
           <w:lang w:val="en-GB" w:eastAsia="de-CH"/>
         </w:rPr>
         <w:tab/>
-        <w:t>1. Logistician sees ‘</w:t>
-      </w:r>
-      <w:proofErr w:type="spellStart"/>
-      <w:r>
-        <w:rPr>
-          <w:lang w:val="en-GB" w:eastAsia="de-CH"/>
-        </w:rPr>
-        <w:t>Neuer</w:t>
-      </w:r>
-      <w:proofErr w:type="spellEnd"/>
-      <w:r>
-        <w:rPr>
-          <w:lang w:val="en-GB" w:eastAsia="de-CH"/>
-        </w:rPr>
-        <w:t xml:space="preserve"> </w:t>
-      </w:r>
-      <w:proofErr w:type="spellStart"/>
-      <w:r>
-        <w:rPr>
-          <w:lang w:val="en-GB" w:eastAsia="de-CH"/>
-        </w:rPr>
-        <w:t>Auftrag</w:t>
-      </w:r>
-      <w:proofErr w:type="spellEnd"/>
-      <w:r>
-        <w:rPr>
-          <w:lang w:val="en-GB" w:eastAsia="de-CH"/>
-        </w:rPr>
-        <w:t xml:space="preserve"> </w:t>
-      </w:r>
-      <w:proofErr w:type="spellStart"/>
-      <w:r>
-        <w:rPr>
-          <w:lang w:val="en-GB" w:eastAsia="de-CH"/>
-        </w:rPr>
-        <w:t>erstellen</w:t>
-      </w:r>
-      <w:proofErr w:type="spellEnd"/>
-      <w:r>
-        <w:rPr>
-          <w:lang w:val="en-GB" w:eastAsia="de-CH"/>
-        </w:rPr>
-        <w:t>’ button on the homepage</w:t>
-      </w:r>
-    </w:p>
-    <w:p>
-      <w:pPr>
-        <w:rPr>
-          <w:lang w:val="en-GB" w:eastAsia="de-CH"/>
-        </w:rPr>
-      </w:pPr>
-      <w:r>
-        <w:rPr>
-          <w:lang w:val="en-GB" w:eastAsia="de-CH"/>
-        </w:rPr>
-        <w:tab/>
-      </w:r>
-      <w:r>
-        <w:rPr>
-          <w:lang w:val="en-GB" w:eastAsia="de-CH"/>
-        </w:rPr>
-        <w:tab/>
-      </w:r>
-      <w:r>
-        <w:rPr>
-          <w:lang w:val="en-GB" w:eastAsia="de-CH"/>
-        </w:rPr>
-        <w:tab/>
-        <w:t>2. Logistician clicks ‘</w:t>
-      </w:r>
-      <w:proofErr w:type="spellStart"/>
-      <w:r>
-        <w:rPr>
-          <w:lang w:val="en-GB" w:eastAsia="de-CH"/>
-        </w:rPr>
-        <w:t>Neuer</w:t>
-      </w:r>
-      <w:proofErr w:type="spellEnd"/>
-      <w:r>
-        <w:rPr>
-          <w:lang w:val="en-GB" w:eastAsia="de-CH"/>
-        </w:rPr>
-        <w:t xml:space="preserve"> </w:t>
-      </w:r>
-      <w:proofErr w:type="spellStart"/>
-      <w:r>
-        <w:rPr>
-          <w:lang w:val="en-GB" w:eastAsia="de-CH"/>
-        </w:rPr>
-        <w:t>Auftrag</w:t>
-      </w:r>
-      <w:proofErr w:type="spellEnd"/>
-      <w:r>
-        <w:rPr>
-          <w:lang w:val="en-GB" w:eastAsia="de-CH"/>
-        </w:rPr>
-        <w:t xml:space="preserve"> </w:t>
-      </w:r>
-      <w:proofErr w:type="spellStart"/>
-      <w:r>
-        <w:rPr>
-          <w:lang w:val="en-GB" w:eastAsia="de-CH"/>
-        </w:rPr>
-        <w:t>erstellen</w:t>
-      </w:r>
-      <w:proofErr w:type="spellEnd"/>
-      <w:r>
-        <w:rPr>
-          <w:lang w:val="en-GB" w:eastAsia="de-CH"/>
-        </w:rPr>
-        <w:t>’ button</w:t>
+        <w:t>1. Logistician sees ‘Neuer Auftrag erstellen’ button on the homepage</w:t>
+      </w:r>
+    </w:p>
+    <w:p>
+      <w:pPr>
+        <w:rPr>
+          <w:lang w:val="en-GB" w:eastAsia="de-CH"/>
+        </w:rPr>
+      </w:pPr>
+      <w:r>
+        <w:rPr>
+          <w:lang w:val="en-GB" w:eastAsia="de-CH"/>
+        </w:rPr>
+        <w:tab/>
+      </w:r>
+      <w:r>
+        <w:rPr>
+          <w:lang w:val="en-GB" w:eastAsia="de-CH"/>
+        </w:rPr>
+        <w:tab/>
+      </w:r>
+      <w:r>
+        <w:rPr>
+          <w:lang w:val="en-GB" w:eastAsia="de-CH"/>
+        </w:rPr>
+        <w:tab/>
+        <w:t>2. Logistician clicks ‘Neuer Auftrag erstellen’ button</w:t>
       </w:r>
     </w:p>
     <w:p>
@@ -4077,63 +3675,7 @@
         <w:rPr>
           <w:lang w:val="en-GB" w:eastAsia="de-CH"/>
         </w:rPr>
-        <w:t>clicks ‘</w:t>
-      </w:r>
-      <w:proofErr w:type="spellStart"/>
-      <w:r>
-        <w:rPr>
-          <w:lang w:val="en-GB" w:eastAsia="de-CH"/>
-        </w:rPr>
-        <w:t>Suche</w:t>
-      </w:r>
-      <w:proofErr w:type="spellEnd"/>
-      <w:r>
-        <w:rPr>
-          <w:lang w:val="en-GB" w:eastAsia="de-CH"/>
-        </w:rPr>
-        <w:t xml:space="preserve"> </w:t>
-      </w:r>
-      <w:proofErr w:type="spellStart"/>
-      <w:r>
-        <w:rPr>
-          <w:lang w:val="en-GB" w:eastAsia="de-CH"/>
-        </w:rPr>
-        <w:t>nach</w:t>
-      </w:r>
-      <w:proofErr w:type="spellEnd"/>
-      <w:r>
-        <w:rPr>
-          <w:lang w:val="en-GB" w:eastAsia="de-CH"/>
-        </w:rPr>
-        <w:t xml:space="preserve"> </w:t>
-      </w:r>
-      <w:proofErr w:type="spellStart"/>
-      <w:r>
-        <w:rPr>
-          <w:lang w:val="en-GB" w:eastAsia="de-CH"/>
-        </w:rPr>
-        <w:t>Kunden</w:t>
-      </w:r>
-      <w:proofErr w:type="spellEnd"/>
-      <w:r>
-        <w:rPr>
-          <w:lang w:val="en-GB" w:eastAsia="de-CH"/>
-        </w:rPr>
-        <w:t xml:space="preserve"> </w:t>
-      </w:r>
-      <w:proofErr w:type="spellStart"/>
-      <w:r>
-        <w:rPr>
-          <w:lang w:val="en-GB" w:eastAsia="de-CH"/>
-        </w:rPr>
-        <w:t>im</w:t>
-      </w:r>
-      <w:proofErr w:type="spellEnd"/>
-      <w:r>
-        <w:rPr>
-          <w:lang w:val="en-GB" w:eastAsia="de-CH"/>
-        </w:rPr>
-        <w:t xml:space="preserve"> System’ button</w:t>
+        <w:t>clicks ‘Suche nach Kunden im System’ button</w:t>
       </w:r>
     </w:p>
     <w:p>
@@ -4147,21 +3689,7 @@
         <w:rPr>
           <w:lang w:val="en-GB" w:eastAsia="de-CH"/>
         </w:rPr>
-        <w:t>4. Logistician sees list of customer and selects the customer by clicking the ‘</w:t>
-      </w:r>
-      <w:proofErr w:type="spellStart"/>
-      <w:r>
-        <w:rPr>
-          <w:lang w:val="en-GB" w:eastAsia="de-CH"/>
-        </w:rPr>
-        <w:t>Weiter</w:t>
-      </w:r>
-      <w:proofErr w:type="spellEnd"/>
-      <w:r>
-        <w:rPr>
-          <w:lang w:val="en-GB" w:eastAsia="de-CH"/>
-        </w:rPr>
-        <w:t>’ button next to the customer</w:t>
+        <w:t>4. Logistician sees list of customer and selects the customer by clicking the ‘Weiter’ button next to the customer</w:t>
       </w:r>
     </w:p>
     <w:p>
@@ -4189,35 +3717,7 @@
         <w:rPr>
           <w:lang w:val="en-GB" w:eastAsia="de-CH"/>
         </w:rPr>
-        <w:t>6. Logistician clicks ‘</w:t>
-      </w:r>
-      <w:proofErr w:type="spellStart"/>
-      <w:r>
-        <w:rPr>
-          <w:lang w:val="en-GB" w:eastAsia="de-CH"/>
-        </w:rPr>
-        <w:t>Bestellung</w:t>
-      </w:r>
-      <w:proofErr w:type="spellEnd"/>
-      <w:r>
-        <w:rPr>
-          <w:lang w:val="en-GB" w:eastAsia="de-CH"/>
-        </w:rPr>
-        <w:t xml:space="preserve"> </w:t>
-      </w:r>
-      <w:proofErr w:type="spellStart"/>
-      <w:r>
-        <w:rPr>
-          <w:lang w:val="en-GB" w:eastAsia="de-CH"/>
-        </w:rPr>
-        <w:t>Speichern</w:t>
-      </w:r>
-      <w:proofErr w:type="spellEnd"/>
-      <w:r>
-        <w:rPr>
-          <w:lang w:val="en-GB" w:eastAsia="de-CH"/>
-        </w:rPr>
-        <w:t>’ button</w:t>
+        <w:t>6. Logistician clicks ‘Bestellung Speichern’ button</w:t>
       </w:r>
     </w:p>
     <w:p>
@@ -4405,149 +3905,43 @@
         <w:rPr>
           <w:lang w:val="en-GB" w:eastAsia="de-CH"/>
         </w:rPr>
-        <w:t>1. Logistician sees ‘</w:t>
-      </w:r>
-      <w:proofErr w:type="spellStart"/>
-      <w:r>
-        <w:rPr>
-          <w:lang w:val="en-GB" w:eastAsia="de-CH"/>
-        </w:rPr>
-        <w:t>Auftrag</w:t>
-      </w:r>
-      <w:proofErr w:type="spellEnd"/>
-      <w:r>
-        <w:rPr>
-          <w:lang w:val="en-GB" w:eastAsia="de-CH"/>
-        </w:rPr>
-        <w:t xml:space="preserve"> </w:t>
-      </w:r>
-      <w:proofErr w:type="spellStart"/>
-      <w:r>
-        <w:rPr>
-          <w:lang w:val="en-GB" w:eastAsia="de-CH"/>
-        </w:rPr>
-        <w:t>löschen</w:t>
-      </w:r>
-      <w:proofErr w:type="spellEnd"/>
-      <w:r>
-        <w:rPr>
-          <w:lang w:val="en-GB" w:eastAsia="de-CH"/>
-        </w:rPr>
-        <w:t xml:space="preserve">’ button next to the order on the page </w:t>
-      </w:r>
-      <w:proofErr w:type="spellStart"/>
-      <w:r>
-        <w:rPr>
-          <w:lang w:val="en-GB" w:eastAsia="de-CH"/>
-        </w:rPr>
-        <w:t>showJobs</w:t>
-      </w:r>
-      <w:proofErr w:type="spellEnd"/>
-    </w:p>
-    <w:p>
-      <w:pPr>
-        <w:ind w:left="2120" w:hanging="2120"/>
-        <w:rPr>
-          <w:lang w:val="en-GB" w:eastAsia="de-CH"/>
-        </w:rPr>
-      </w:pPr>
-      <w:r>
-        <w:rPr>
-          <w:b/>
-          <w:lang w:val="en-GB" w:eastAsia="de-CH"/>
-        </w:rPr>
-        <w:tab/>
-      </w:r>
-      <w:r>
-        <w:rPr>
-          <w:lang w:val="en-GB" w:eastAsia="de-CH"/>
-        </w:rPr>
-        <w:t>2. Logistician clicks ‘</w:t>
-      </w:r>
-      <w:proofErr w:type="spellStart"/>
-      <w:r>
-        <w:rPr>
-          <w:lang w:val="en-GB" w:eastAsia="de-CH"/>
-        </w:rPr>
-        <w:t>Auftrag</w:t>
-      </w:r>
-      <w:proofErr w:type="spellEnd"/>
-      <w:r>
-        <w:rPr>
-          <w:lang w:val="en-GB" w:eastAsia="de-CH"/>
-        </w:rPr>
-        <w:t xml:space="preserve"> </w:t>
-      </w:r>
-      <w:proofErr w:type="spellStart"/>
-      <w:r>
-        <w:rPr>
-          <w:lang w:val="en-GB" w:eastAsia="de-CH"/>
-        </w:rPr>
-        <w:t>löschen</w:t>
-      </w:r>
-      <w:proofErr w:type="spellEnd"/>
-      <w:r>
-        <w:rPr>
-          <w:lang w:val="en-GB" w:eastAsia="de-CH"/>
-        </w:rPr>
-        <w:t>’ button</w:t>
-      </w:r>
-    </w:p>
-    <w:p>
-      <w:pPr>
-        <w:ind w:left="2120" w:hanging="2120"/>
-        <w:rPr>
-          <w:lang w:val="en-GB" w:eastAsia="de-CH"/>
-        </w:rPr>
-      </w:pPr>
-      <w:r>
-        <w:rPr>
-          <w:lang w:val="en-GB" w:eastAsia="de-CH"/>
-        </w:rPr>
-        <w:tab/>
-        <w:t>3. Logistician clicks ‘</w:t>
-      </w:r>
-      <w:proofErr w:type="spellStart"/>
-      <w:r>
-        <w:rPr>
-          <w:lang w:val="en-GB" w:eastAsia="de-CH"/>
-        </w:rPr>
-        <w:t>Auftrag</w:t>
-      </w:r>
-      <w:proofErr w:type="spellEnd"/>
-      <w:r>
-        <w:rPr>
-          <w:lang w:val="en-GB" w:eastAsia="de-CH"/>
-        </w:rPr>
-        <w:t xml:space="preserve"> </w:t>
-      </w:r>
-      <w:proofErr w:type="spellStart"/>
-      <w:r>
-        <w:rPr>
-          <w:lang w:val="en-GB" w:eastAsia="de-CH"/>
-        </w:rPr>
-        <w:t>definitiv</w:t>
-      </w:r>
-      <w:proofErr w:type="spellEnd"/>
-      <w:r>
-        <w:rPr>
-          <w:lang w:val="en-GB" w:eastAsia="de-CH"/>
-        </w:rPr>
-        <w:t xml:space="preserve"> </w:t>
-      </w:r>
-      <w:proofErr w:type="spellStart"/>
-      <w:r>
-        <w:rPr>
-          <w:lang w:val="en-GB" w:eastAsia="de-CH"/>
-        </w:rPr>
-        <w:t>löschen</w:t>
-      </w:r>
-      <w:proofErr w:type="spellEnd"/>
-      <w:r>
-        <w:rPr>
-          <w:lang w:val="en-GB" w:eastAsia="de-CH"/>
-        </w:rPr>
-        <w:t>!’ button</w:t>
+        <w:t>1. Logistician sees ‘Auftrag löschen’ button next to the order on the page showJobs</w:t>
+      </w:r>
+    </w:p>
+    <w:p>
+      <w:pPr>
+        <w:ind w:left="2120" w:hanging="2120"/>
+        <w:rPr>
+          <w:lang w:val="en-GB" w:eastAsia="de-CH"/>
+        </w:rPr>
+      </w:pPr>
+      <w:r>
+        <w:rPr>
+          <w:b/>
+          <w:lang w:val="en-GB" w:eastAsia="de-CH"/>
+        </w:rPr>
+        <w:tab/>
+      </w:r>
+      <w:r>
+        <w:rPr>
+          <w:lang w:val="en-GB" w:eastAsia="de-CH"/>
+        </w:rPr>
+        <w:t>2. Logistician clicks ‘Auftrag löschen’ button</w:t>
+      </w:r>
+    </w:p>
+    <w:p>
+      <w:pPr>
+        <w:ind w:left="2120" w:hanging="2120"/>
+        <w:rPr>
+          <w:lang w:val="en-GB" w:eastAsia="de-CH"/>
+        </w:rPr>
+      </w:pPr>
+      <w:r>
+        <w:rPr>
+          <w:lang w:val="en-GB" w:eastAsia="de-CH"/>
+        </w:rPr>
+        <w:tab/>
+        <w:t>3. Logistician clicks ‘Auftrag definitiv löschen!’ button</w:t>
       </w:r>
     </w:p>
     <w:p>
@@ -4738,70 +4132,28 @@
         <w:rPr>
           <w:lang w:val="en-GB" w:eastAsia="de-CH"/>
         </w:rPr>
-        <w:t>Logistician clicks ‘</w:t>
-      </w:r>
-      <w:proofErr w:type="spellStart"/>
-      <w:r>
-        <w:rPr>
-          <w:lang w:val="en-GB" w:eastAsia="de-CH"/>
-        </w:rPr>
-        <w:t>Touren</w:t>
-      </w:r>
-      <w:proofErr w:type="spellEnd"/>
-      <w:r>
-        <w:rPr>
-          <w:lang w:val="en-GB" w:eastAsia="de-CH"/>
-        </w:rPr>
-        <w:t>’ button on homepage</w:t>
-      </w:r>
-    </w:p>
-    <w:p>
-      <w:pPr>
-        <w:ind w:left="2120" w:hanging="2120"/>
-        <w:rPr>
-          <w:lang w:val="en-GB" w:eastAsia="de-CH"/>
-        </w:rPr>
-      </w:pPr>
-      <w:r>
-        <w:rPr>
-          <w:b/>
-          <w:lang w:val="en-GB" w:eastAsia="de-CH"/>
-        </w:rPr>
-        <w:tab/>
-      </w:r>
-      <w:r>
-        <w:rPr>
-          <w:lang w:val="en-GB" w:eastAsia="de-CH"/>
-        </w:rPr>
-        <w:t>2. Logistician clicks ‘</w:t>
-      </w:r>
-      <w:proofErr w:type="spellStart"/>
-      <w:r>
-        <w:rPr>
-          <w:lang w:val="en-GB" w:eastAsia="de-CH"/>
-        </w:rPr>
-        <w:t>Neue</w:t>
-      </w:r>
-      <w:proofErr w:type="spellEnd"/>
-      <w:r>
-        <w:rPr>
-          <w:lang w:val="en-GB" w:eastAsia="de-CH"/>
-        </w:rPr>
-        <w:t xml:space="preserve"> Tour </w:t>
-      </w:r>
-      <w:proofErr w:type="spellStart"/>
-      <w:r>
-        <w:rPr>
-          <w:lang w:val="en-GB" w:eastAsia="de-CH"/>
-        </w:rPr>
-        <w:t>erstellen</w:t>
-      </w:r>
-      <w:proofErr w:type="spellEnd"/>
-      <w:r>
-        <w:rPr>
-          <w:lang w:val="en-GB" w:eastAsia="de-CH"/>
-        </w:rPr>
-        <w:t>’ on the bottom of the page</w:t>
+        <w:t>Logistician clicks ‘Touren’ button on homepage</w:t>
+      </w:r>
+    </w:p>
+    <w:p>
+      <w:pPr>
+        <w:ind w:left="2120" w:hanging="2120"/>
+        <w:rPr>
+          <w:lang w:val="en-GB" w:eastAsia="de-CH"/>
+        </w:rPr>
+      </w:pPr>
+      <w:r>
+        <w:rPr>
+          <w:b/>
+          <w:lang w:val="en-GB" w:eastAsia="de-CH"/>
+        </w:rPr>
+        <w:tab/>
+      </w:r>
+      <w:r>
+        <w:rPr>
+          <w:lang w:val="en-GB" w:eastAsia="de-CH"/>
+        </w:rPr>
+        <w:t>2. Logistician clicks ‘Neue Tour erstellen’ on the bottom of the page</w:t>
       </w:r>
     </w:p>
     <w:p>
@@ -4831,21 +4183,7 @@
           <w:lang w:val="en-GB" w:eastAsia="de-CH"/>
         </w:rPr>
         <w:tab/>
-        <w:t>4. Logistician selects the desired driver for the tour by clicking ‘</w:t>
-      </w:r>
-      <w:proofErr w:type="spellStart"/>
-      <w:r>
-        <w:rPr>
-          <w:lang w:val="en-GB" w:eastAsia="de-CH"/>
-        </w:rPr>
-        <w:t>Weiter</w:t>
-      </w:r>
-      <w:proofErr w:type="spellEnd"/>
-      <w:r>
-        <w:rPr>
-          <w:lang w:val="en-GB" w:eastAsia="de-CH"/>
-        </w:rPr>
-        <w:t>’</w:t>
+        <w:t>4. Logistician selects the desired driver for the tour by clicking ‘Weiter’</w:t>
       </w:r>
     </w:p>
     <w:p>
@@ -4861,50 +4199,22 @@
         </w:rPr>
         <w:lastRenderedPageBreak/>
         <w:tab/>
-        <w:t>5. Logistician chooses the vehicle by clicking ‘</w:t>
-      </w:r>
-      <w:proofErr w:type="spellStart"/>
-      <w:r>
-        <w:rPr>
-          <w:lang w:val="en-GB" w:eastAsia="de-CH"/>
-        </w:rPr>
-        <w:t>Weiter</w:t>
-      </w:r>
-      <w:proofErr w:type="spellEnd"/>
-      <w:r>
-        <w:rPr>
-          <w:lang w:val="en-GB" w:eastAsia="de-CH"/>
-        </w:rPr>
-        <w:t>’ next to it</w:t>
-      </w:r>
-    </w:p>
-    <w:p>
-      <w:pPr>
-        <w:ind w:left="2120" w:hanging="2120"/>
-        <w:rPr>
-          <w:lang w:val="en-GB" w:eastAsia="de-CH"/>
-        </w:rPr>
-      </w:pPr>
-      <w:r>
-        <w:rPr>
-          <w:lang w:val="en-GB" w:eastAsia="de-CH"/>
-        </w:rPr>
-        <w:tab/>
-        <w:t>6. Logistician chooses the trailer by clicking ‘</w:t>
-      </w:r>
-      <w:proofErr w:type="spellStart"/>
-      <w:r>
-        <w:rPr>
-          <w:lang w:val="en-GB" w:eastAsia="de-CH"/>
-        </w:rPr>
-        <w:t>Weiter</w:t>
-      </w:r>
-      <w:proofErr w:type="spellEnd"/>
-      <w:r>
-        <w:rPr>
-          <w:lang w:val="en-GB" w:eastAsia="de-CH"/>
-        </w:rPr>
-        <w:t>’ next to it</w:t>
+        <w:t>5. Logistician chooses the vehicle by clicking ‘Weiter’ next to it</w:t>
+      </w:r>
+    </w:p>
+    <w:p>
+      <w:pPr>
+        <w:ind w:left="2120" w:hanging="2120"/>
+        <w:rPr>
+          <w:lang w:val="en-GB" w:eastAsia="de-CH"/>
+        </w:rPr>
+      </w:pPr>
+      <w:r>
+        <w:rPr>
+          <w:lang w:val="en-GB" w:eastAsia="de-CH"/>
+        </w:rPr>
+        <w:tab/>
+        <w:t>6. Logistician chooses the trailer by clicking ‘Weiter’ next to it</w:t>
       </w:r>
     </w:p>
     <w:p>
@@ -5131,56 +4441,28 @@
         <w:rPr>
           <w:lang w:val="en-GB" w:eastAsia="de-CH"/>
         </w:rPr>
-        <w:t>1. Logistician clicks on ‘</w:t>
-      </w:r>
-      <w:proofErr w:type="spellStart"/>
-      <w:r>
-        <w:rPr>
-          <w:lang w:val="en-GB" w:eastAsia="de-CH"/>
-        </w:rPr>
-        <w:t>Touren</w:t>
-      </w:r>
-      <w:proofErr w:type="spellEnd"/>
-      <w:r>
-        <w:rPr>
-          <w:lang w:val="en-GB" w:eastAsia="de-CH"/>
-        </w:rPr>
-        <w:t>’ on the homepage.</w:t>
-      </w:r>
-    </w:p>
-    <w:p>
-      <w:pPr>
-        <w:ind w:left="2120" w:hanging="2120"/>
-        <w:rPr>
-          <w:lang w:val="en-GB" w:eastAsia="de-CH"/>
-        </w:rPr>
-      </w:pPr>
-      <w:r>
-        <w:rPr>
-          <w:b/>
-          <w:lang w:val="en-GB" w:eastAsia="de-CH"/>
-        </w:rPr>
-        <w:tab/>
-      </w:r>
-      <w:r>
-        <w:rPr>
-          <w:lang w:val="en-GB" w:eastAsia="de-CH"/>
-        </w:rPr>
-        <w:t>2. Logistician clicks ‘</w:t>
-      </w:r>
-      <w:proofErr w:type="spellStart"/>
-      <w:r>
-        <w:rPr>
-          <w:lang w:val="en-GB" w:eastAsia="de-CH"/>
-        </w:rPr>
-        <w:t>Bearbeiten</w:t>
-      </w:r>
-      <w:proofErr w:type="spellEnd"/>
-      <w:r>
-        <w:rPr>
-          <w:lang w:val="en-GB" w:eastAsia="de-CH"/>
-        </w:rPr>
-        <w:t>’ button next to the tour</w:t>
+        <w:t>1. Logistician clicks on ‘Touren’ on the homepage.</w:t>
+      </w:r>
+    </w:p>
+    <w:p>
+      <w:pPr>
+        <w:ind w:left="2120" w:hanging="2120"/>
+        <w:rPr>
+          <w:lang w:val="en-GB" w:eastAsia="de-CH"/>
+        </w:rPr>
+      </w:pPr>
+      <w:r>
+        <w:rPr>
+          <w:b/>
+          <w:lang w:val="en-GB" w:eastAsia="de-CH"/>
+        </w:rPr>
+        <w:tab/>
+      </w:r>
+      <w:r>
+        <w:rPr>
+          <w:lang w:val="en-GB" w:eastAsia="de-CH"/>
+        </w:rPr>
+        <w:t>2. Logistician clicks ‘Bearbeiten’ button next to the tour</w:t>
       </w:r>
     </w:p>
     <w:p>
@@ -5414,56 +4696,28 @@
         <w:rPr>
           <w:lang w:val="en-GB" w:eastAsia="de-CH"/>
         </w:rPr>
-        <w:t>1. Logistician clicks on ‘</w:t>
-      </w:r>
-      <w:proofErr w:type="spellStart"/>
-      <w:r>
-        <w:rPr>
-          <w:lang w:val="en-GB" w:eastAsia="de-CH"/>
-        </w:rPr>
-        <w:t>Touren</w:t>
-      </w:r>
-      <w:proofErr w:type="spellEnd"/>
-      <w:r>
-        <w:rPr>
-          <w:lang w:val="en-GB" w:eastAsia="de-CH"/>
-        </w:rPr>
-        <w:t>’ on the homepage.</w:t>
-      </w:r>
-    </w:p>
-    <w:p>
-      <w:pPr>
-        <w:ind w:left="2120" w:hanging="2120"/>
-        <w:rPr>
-          <w:lang w:val="en-GB" w:eastAsia="de-CH"/>
-        </w:rPr>
-      </w:pPr>
-      <w:r>
-        <w:rPr>
-          <w:b/>
-          <w:lang w:val="en-GB" w:eastAsia="de-CH"/>
-        </w:rPr>
-        <w:tab/>
-      </w:r>
-      <w:r>
-        <w:rPr>
-          <w:lang w:val="en-GB" w:eastAsia="de-CH"/>
-        </w:rPr>
-        <w:t>2. Logistician clicks ‘</w:t>
-      </w:r>
-      <w:proofErr w:type="spellStart"/>
-      <w:r>
-        <w:rPr>
-          <w:lang w:val="en-GB" w:eastAsia="de-CH"/>
-        </w:rPr>
-        <w:t>Bearbeiten</w:t>
-      </w:r>
-      <w:proofErr w:type="spellEnd"/>
-      <w:r>
-        <w:rPr>
-          <w:lang w:val="en-GB" w:eastAsia="de-CH"/>
-        </w:rPr>
-        <w:t>’ button next to the tour</w:t>
+        <w:t>1. Logistician clicks on ‘Touren’ on the homepage.</w:t>
+      </w:r>
+    </w:p>
+    <w:p>
+      <w:pPr>
+        <w:ind w:left="2120" w:hanging="2120"/>
+        <w:rPr>
+          <w:lang w:val="en-GB" w:eastAsia="de-CH"/>
+        </w:rPr>
+      </w:pPr>
+      <w:r>
+        <w:rPr>
+          <w:b/>
+          <w:lang w:val="en-GB" w:eastAsia="de-CH"/>
+        </w:rPr>
+        <w:tab/>
+      </w:r>
+      <w:r>
+        <w:rPr>
+          <w:lang w:val="en-GB" w:eastAsia="de-CH"/>
+        </w:rPr>
+        <w:t>2. Logistician clicks ‘Bearbeiten’ button next to the tour</w:t>
       </w:r>
     </w:p>
     <w:p>
@@ -5484,64 +4738,22 @@
         <w:rPr>
           <w:lang w:val="en-GB" w:eastAsia="de-CH"/>
         </w:rPr>
-        <w:t xml:space="preserve">Logistician clicks ‘Tour </w:t>
-      </w:r>
-      <w:proofErr w:type="spellStart"/>
-      <w:r>
-        <w:rPr>
-          <w:lang w:val="en-GB" w:eastAsia="de-CH"/>
-        </w:rPr>
-        <w:t>löschen</w:t>
-      </w:r>
-      <w:proofErr w:type="spellEnd"/>
-      <w:r>
-        <w:rPr>
-          <w:lang w:val="en-GB" w:eastAsia="de-CH"/>
-        </w:rPr>
-        <w:t>’ next to the tour</w:t>
-      </w:r>
-    </w:p>
-    <w:p>
-      <w:pPr>
-        <w:ind w:left="2120" w:hanging="2120"/>
-        <w:rPr>
-          <w:lang w:val="en-GB" w:eastAsia="de-CH"/>
-        </w:rPr>
-      </w:pPr>
-      <w:r>
-        <w:rPr>
-          <w:lang w:val="en-GB" w:eastAsia="de-CH"/>
-        </w:rPr>
-        <w:tab/>
-        <w:t xml:space="preserve">4. Logistician is asked to confirm and clicks ‘Tour </w:t>
-      </w:r>
-      <w:proofErr w:type="spellStart"/>
-      <w:r>
-        <w:rPr>
-          <w:lang w:val="en-GB" w:eastAsia="de-CH"/>
-        </w:rPr>
-        <w:t>definitiv</w:t>
-      </w:r>
-      <w:proofErr w:type="spellEnd"/>
-      <w:r>
-        <w:rPr>
-          <w:lang w:val="en-GB" w:eastAsia="de-CH"/>
-        </w:rPr>
-        <w:t xml:space="preserve"> </w:t>
-      </w:r>
-      <w:proofErr w:type="spellStart"/>
-      <w:r>
-        <w:rPr>
-          <w:lang w:val="en-GB" w:eastAsia="de-CH"/>
-        </w:rPr>
-        <w:t>löschen</w:t>
-      </w:r>
-      <w:proofErr w:type="spellEnd"/>
-      <w:r>
-        <w:rPr>
-          <w:lang w:val="en-GB" w:eastAsia="de-CH"/>
-        </w:rPr>
-        <w:t>’</w:t>
+        <w:t>Logistician clicks ‘Tour löschen’ next to the tour</w:t>
+      </w:r>
+    </w:p>
+    <w:p>
+      <w:pPr>
+        <w:ind w:left="2120" w:hanging="2120"/>
+        <w:rPr>
+          <w:lang w:val="en-GB" w:eastAsia="de-CH"/>
+        </w:rPr>
+      </w:pPr>
+      <w:r>
+        <w:rPr>
+          <w:lang w:val="en-GB" w:eastAsia="de-CH"/>
+        </w:rPr>
+        <w:tab/>
+        <w:t>4. Logistician is asked to confirm and clicks ‘Tour definitiv löschen’</w:t>
       </w:r>
     </w:p>
     <w:p>
@@ -5585,123 +4797,6 @@
           <w:lang w:val="en-GB" w:eastAsia="de-CH"/>
         </w:rPr>
         <w:t>Tour is deleted from the database</w:t>
-      </w:r>
-    </w:p>
-    <w:p>
-      <w:pPr>
-        <w:ind w:left="2120" w:hanging="2120"/>
-        <w:rPr>
-          <w:lang w:val="en-GB" w:eastAsia="de-CH"/>
-        </w:rPr>
-      </w:pPr>
-    </w:p>
-    <w:p>
-      <w:pPr>
-        <w:ind w:left="2120" w:hanging="2120"/>
-        <w:rPr>
-          <w:lang w:val="en-GB" w:eastAsia="de-CH"/>
-        </w:rPr>
-      </w:pPr>
-      <w:r>
-        <w:rPr>
-          <w:b/>
-          <w:lang w:val="en-GB" w:eastAsia="de-CH"/>
-        </w:rPr>
-        <w:t>Name:</w:t>
-      </w:r>
-      <w:r>
-        <w:rPr>
-          <w:b/>
-          <w:lang w:val="en-GB" w:eastAsia="de-CH"/>
-        </w:rPr>
-        <w:tab/>
-      </w:r>
-      <w:r>
-        <w:rPr>
-          <w:lang w:val="en-GB" w:eastAsia="de-CH"/>
-        </w:rPr>
-        <w:t>Show all users</w:t>
-      </w:r>
-    </w:p>
-    <w:p>
-      <w:pPr>
-        <w:ind w:left="2120" w:hanging="2120"/>
-        <w:rPr>
-          <w:lang w:val="en-GB" w:eastAsia="de-CH"/>
-        </w:rPr>
-      </w:pPr>
-      <w:r>
-        <w:rPr>
-          <w:b/>
-          <w:lang w:val="en-GB" w:eastAsia="de-CH"/>
-        </w:rPr>
-        <w:lastRenderedPageBreak/>
-        <w:t>Description:</w:t>
-      </w:r>
-      <w:r>
-        <w:rPr>
-          <w:lang w:val="en-GB" w:eastAsia="de-CH"/>
-        </w:rPr>
-        <w:tab/>
-        <w:t>Logistician wants to have an overview over all logisticians and drivers.</w:t>
-      </w:r>
-    </w:p>
-    <w:p>
-      <w:pPr>
-        <w:ind w:left="2120" w:hanging="2120"/>
-        <w:rPr>
-          <w:lang w:val="en-GB" w:eastAsia="de-CH"/>
-        </w:rPr>
-      </w:pPr>
-      <w:r>
-        <w:rPr>
-          <w:b/>
-          <w:lang w:val="en-GB" w:eastAsia="de-CH"/>
-        </w:rPr>
-        <w:t>Precondition:</w:t>
-      </w:r>
-      <w:r>
-        <w:rPr>
-          <w:lang w:val="en-GB" w:eastAsia="de-CH"/>
-        </w:rPr>
-        <w:tab/>
-        <w:t>User has access to the Internet, is logged in. There is at least one existing user.</w:t>
-      </w:r>
-    </w:p>
-    <w:p>
-      <w:pPr>
-        <w:ind w:left="2120" w:hanging="2120"/>
-        <w:rPr>
-          <w:lang w:val="en-GB" w:eastAsia="de-CH"/>
-        </w:rPr>
-      </w:pPr>
-      <w:r>
-        <w:rPr>
-          <w:b/>
-          <w:lang w:val="en-GB" w:eastAsia="de-CH"/>
-        </w:rPr>
-        <w:t>Event Flow:</w:t>
-      </w:r>
-      <w:r>
-        <w:rPr>
-          <w:lang w:val="en-GB" w:eastAsia="de-CH"/>
-        </w:rPr>
-        <w:tab/>
-        <w:t>1. Logistician clicks ‘</w:t>
-      </w:r>
-      <w:proofErr w:type="spellStart"/>
-      <w:r>
-        <w:rPr>
-          <w:lang w:val="en-GB" w:eastAsia="de-CH"/>
-        </w:rPr>
-        <w:t>Alle</w:t>
-      </w:r>
-      <w:proofErr w:type="spellEnd"/>
-      <w:r>
-        <w:rPr>
-          <w:lang w:val="en-GB" w:eastAsia="de-CH"/>
-        </w:rPr>
-        <w:t xml:space="preserve"> User’ on homepage</w:t>
       </w:r>
     </w:p>
     <w:p>
@@ -5731,24 +4826,31 @@
       </w:r>
       <w:r>
         <w:rPr>
-          <w:lang w:val="en-GB" w:eastAsia="de-CH"/>
-        </w:rPr>
-        <w:tab/>
-        <w:t>Delete user</w:t>
-      </w:r>
-    </w:p>
-    <w:p>
-      <w:pPr>
-        <w:ind w:left="2120" w:hanging="2120"/>
-        <w:rPr>
-          <w:lang w:val="en-GB" w:eastAsia="de-CH"/>
-        </w:rPr>
-      </w:pPr>
-      <w:r>
-        <w:rPr>
-          <w:b/>
-          <w:lang w:val="en-GB" w:eastAsia="de-CH"/>
-        </w:rPr>
+          <w:b/>
+          <w:lang w:val="en-GB" w:eastAsia="de-CH"/>
+        </w:rPr>
+        <w:tab/>
+      </w:r>
+      <w:r>
+        <w:rPr>
+          <w:lang w:val="en-GB" w:eastAsia="de-CH"/>
+        </w:rPr>
+        <w:t>Show all users</w:t>
+      </w:r>
+    </w:p>
+    <w:p>
+      <w:pPr>
+        <w:ind w:left="2120" w:hanging="2120"/>
+        <w:rPr>
+          <w:lang w:val="en-GB" w:eastAsia="de-CH"/>
+        </w:rPr>
+      </w:pPr>
+      <w:r>
+        <w:rPr>
+          <w:b/>
+          <w:lang w:val="en-GB" w:eastAsia="de-CH"/>
+        </w:rPr>
+        <w:lastRenderedPageBreak/>
         <w:t>Description:</w:t>
       </w:r>
       <w:r>
@@ -5756,7 +4858,7 @@
           <w:lang w:val="en-GB" w:eastAsia="de-CH"/>
         </w:rPr>
         <w:tab/>
-        <w:t>Logistician wants to delete either another logistician or a driver</w:t>
+        <w:t>Logistician wants to have an overview over all logisticians and drivers.</w:t>
       </w:r>
     </w:p>
     <w:p>
@@ -5800,147 +4902,7 @@
           <w:lang w:val="en-GB" w:eastAsia="de-CH"/>
         </w:rPr>
         <w:tab/>
-      </w:r>
-      <w:r>
-        <w:rPr>
-          <w:lang w:val="en-GB" w:eastAsia="de-CH"/>
-        </w:rPr>
-        <w:t>1. Logistician clicks ‘</w:t>
-      </w:r>
-      <w:proofErr w:type="spellStart"/>
-      <w:r>
-        <w:rPr>
-          <w:lang w:val="en-GB" w:eastAsia="de-CH"/>
-        </w:rPr>
-        <w:t>Alle</w:t>
-      </w:r>
-      <w:proofErr w:type="spellEnd"/>
-      <w:r>
-        <w:rPr>
-          <w:lang w:val="en-GB" w:eastAsia="de-CH"/>
-        </w:rPr>
-        <w:t xml:space="preserve"> User’ on homepage</w:t>
-      </w:r>
-    </w:p>
-    <w:p>
-      <w:pPr>
-        <w:ind w:left="2120" w:hanging="2120"/>
-        <w:rPr>
-          <w:lang w:val="en-GB" w:eastAsia="de-CH"/>
-        </w:rPr>
-      </w:pPr>
-      <w:r>
-        <w:rPr>
-          <w:b/>
-          <w:lang w:val="en-GB" w:eastAsia="de-CH"/>
-        </w:rPr>
-        <w:tab/>
-      </w:r>
-      <w:r>
-        <w:rPr>
-          <w:lang w:val="en-GB" w:eastAsia="de-CH"/>
-        </w:rPr>
-        <w:t xml:space="preserve">2. Logistician clicks ‘User </w:t>
-      </w:r>
-      <w:proofErr w:type="spellStart"/>
-      <w:r>
-        <w:rPr>
-          <w:lang w:val="en-GB" w:eastAsia="de-CH"/>
-        </w:rPr>
-        <w:t>löschen</w:t>
-      </w:r>
-      <w:proofErr w:type="spellEnd"/>
-      <w:r>
-        <w:rPr>
-          <w:lang w:val="en-GB" w:eastAsia="de-CH"/>
-        </w:rPr>
-        <w:t>’ next to the user the wants to delete</w:t>
-      </w:r>
-    </w:p>
-    <w:p>
-      <w:pPr>
-        <w:ind w:left="2120" w:hanging="2120"/>
-        <w:rPr>
-          <w:lang w:val="en-GB" w:eastAsia="de-CH"/>
-        </w:rPr>
-      </w:pPr>
-      <w:r>
-        <w:rPr>
-          <w:lang w:val="en-GB" w:eastAsia="de-CH"/>
-        </w:rPr>
-        <w:tab/>
-        <w:t xml:space="preserve">3. Logistician is ask to confirm and clicks ‘User </w:t>
-      </w:r>
-      <w:proofErr w:type="spellStart"/>
-      <w:r>
-        <w:rPr>
-          <w:lang w:val="en-GB" w:eastAsia="de-CH"/>
-        </w:rPr>
-        <w:t>definitiv</w:t>
-      </w:r>
-      <w:proofErr w:type="spellEnd"/>
-      <w:r>
-        <w:rPr>
-          <w:lang w:val="en-GB" w:eastAsia="de-CH"/>
-        </w:rPr>
-        <w:t xml:space="preserve"> </w:t>
-      </w:r>
-      <w:proofErr w:type="spellStart"/>
-      <w:r>
-        <w:rPr>
-          <w:lang w:val="en-GB" w:eastAsia="de-CH"/>
-        </w:rPr>
-        <w:t>löschen</w:t>
-      </w:r>
-      <w:proofErr w:type="spellEnd"/>
-      <w:r>
-        <w:rPr>
-          <w:lang w:val="en-GB" w:eastAsia="de-CH"/>
-        </w:rPr>
-        <w:t>!’</w:t>
-      </w:r>
-    </w:p>
-    <w:p>
-      <w:pPr>
-        <w:ind w:left="2120" w:hanging="2120"/>
-        <w:rPr>
-          <w:lang w:val="en-GB" w:eastAsia="de-CH"/>
-        </w:rPr>
-      </w:pPr>
-      <w:r>
-        <w:rPr>
-          <w:lang w:val="en-GB" w:eastAsia="de-CH"/>
-        </w:rPr>
-        <w:tab/>
-        <w:t>4. Logistician sees confirmation that tour is deleted</w:t>
-      </w:r>
-    </w:p>
-    <w:p>
-      <w:pPr>
-        <w:ind w:left="2120" w:hanging="2120"/>
-        <w:rPr>
-          <w:lang w:val="en-GB" w:eastAsia="de-CH"/>
-        </w:rPr>
-      </w:pPr>
-      <w:r>
-        <w:rPr>
-          <w:b/>
-          <w:lang w:val="en-GB" w:eastAsia="de-CH"/>
-        </w:rPr>
-        <w:t>Postcondition:</w:t>
-      </w:r>
-      <w:r>
-        <w:rPr>
-          <w:b/>
-          <w:lang w:val="en-GB" w:eastAsia="de-CH"/>
-        </w:rPr>
-        <w:tab/>
-      </w:r>
-      <w:r>
-        <w:rPr>
-          <w:lang w:val="en-GB" w:eastAsia="de-CH"/>
-        </w:rPr>
-        <w:t>User is deleted from the database.</w:t>
+        <w:t>1. Logistician clicks ‘Alle User’ on homepage</w:t>
       </w:r>
     </w:p>
     <w:p>
@@ -5973,7 +4935,7 @@
           <w:lang w:val="en-GB" w:eastAsia="de-CH"/>
         </w:rPr>
         <w:tab/>
-        <w:t>Create new user</w:t>
+        <w:t>Delete user</w:t>
       </w:r>
     </w:p>
     <w:p>
@@ -5995,7 +4957,7 @@
           <w:lang w:val="en-GB" w:eastAsia="de-CH"/>
         </w:rPr>
         <w:tab/>
-        <w:t>Logistician wants to create a new logistician or driver</w:t>
+        <w:t>Logistician wants to delete either another logistician or a driver</w:t>
       </w:r>
     </w:p>
     <w:p>
@@ -6014,16 +4976,10 @@
       </w:r>
       <w:r>
         <w:rPr>
-          <w:b/>
-          <w:lang w:val="en-GB" w:eastAsia="de-CH"/>
-        </w:rPr>
-        <w:tab/>
-      </w:r>
-      <w:r>
-        <w:rPr>
-          <w:lang w:val="en-GB" w:eastAsia="de-CH"/>
-        </w:rPr>
-        <w:t>User has access to the Internet, is logged in.</w:t>
+          <w:lang w:val="en-GB" w:eastAsia="de-CH"/>
+        </w:rPr>
+        <w:tab/>
+        <w:t>User has access to the Internet, is logged in. There is at least one existing user.</w:t>
       </w:r>
     </w:p>
     <w:p>
@@ -6045,126 +5001,75 @@
           <w:lang w:val="en-GB" w:eastAsia="de-CH"/>
         </w:rPr>
         <w:tab/>
-        <w:t>1. Logistician clicks on ‘</w:t>
-      </w:r>
-      <w:proofErr w:type="spellStart"/>
-      <w:r>
-        <w:rPr>
-          <w:lang w:val="en-GB" w:eastAsia="de-CH"/>
-        </w:rPr>
-        <w:t>Alle</w:t>
-      </w:r>
-      <w:proofErr w:type="spellEnd"/>
-      <w:r>
-        <w:rPr>
-          <w:lang w:val="en-GB" w:eastAsia="de-CH"/>
-        </w:rPr>
-        <w:t xml:space="preserve"> User’ button on homepage</w:t>
-      </w:r>
-    </w:p>
-    <w:p>
-      <w:pPr>
-        <w:ind w:left="2120" w:hanging="2120"/>
-        <w:rPr>
-          <w:lang w:val="en-GB" w:eastAsia="de-CH"/>
-        </w:rPr>
-      </w:pPr>
-      <w:r>
-        <w:rPr>
-          <w:b/>
-          <w:lang w:val="en-GB" w:eastAsia="de-CH"/>
-        </w:rPr>
-        <w:tab/>
-      </w:r>
-      <w:r>
-        <w:rPr>
-          <w:lang w:val="en-GB" w:eastAsia="de-CH"/>
-        </w:rPr>
-        <w:t>2. Logistician clicks on ‘</w:t>
-      </w:r>
-      <w:proofErr w:type="spellStart"/>
-      <w:r>
-        <w:rPr>
-          <w:lang w:val="en-GB" w:eastAsia="de-CH"/>
-        </w:rPr>
-        <w:t>Neuer</w:t>
-      </w:r>
-      <w:proofErr w:type="spellEnd"/>
-      <w:r>
-        <w:rPr>
-          <w:lang w:val="en-GB" w:eastAsia="de-CH"/>
-        </w:rPr>
-        <w:t xml:space="preserve"> User </w:t>
-      </w:r>
-      <w:proofErr w:type="spellStart"/>
-      <w:r>
-        <w:rPr>
-          <w:lang w:val="en-GB" w:eastAsia="de-CH"/>
-        </w:rPr>
-        <w:t>erstellen</w:t>
-      </w:r>
-      <w:proofErr w:type="spellEnd"/>
-      <w:r>
-        <w:rPr>
-          <w:lang w:val="en-GB" w:eastAsia="de-CH"/>
-        </w:rPr>
-        <w:t>’ at the bottom of the page</w:t>
-      </w:r>
-    </w:p>
-    <w:p>
-      <w:pPr>
-        <w:ind w:left="2120" w:hanging="2120"/>
-        <w:rPr>
-          <w:lang w:val="en-GB" w:eastAsia="de-CH"/>
-        </w:rPr>
-      </w:pPr>
-      <w:r>
-        <w:rPr>
-          <w:lang w:val="en-GB" w:eastAsia="de-CH"/>
-        </w:rPr>
-        <w:tab/>
-        <w:t xml:space="preserve">3. Logistician selects the </w:t>
-      </w:r>
-      <w:r>
-        <w:rPr>
-          <w:lang w:val="en-GB" w:eastAsia="de-CH"/>
-        </w:rPr>
-        <w:t>role</w:t>
-      </w:r>
-      <w:r>
-        <w:rPr>
-          <w:lang w:val="en-GB" w:eastAsia="de-CH"/>
-        </w:rPr>
-        <w:t xml:space="preserve"> and fills in the form with the details of the new user</w:t>
-      </w:r>
-    </w:p>
-    <w:p>
-      <w:pPr>
-        <w:ind w:left="2120" w:hanging="2120"/>
-        <w:rPr>
-          <w:lang w:val="en-GB" w:eastAsia="de-CH"/>
-        </w:rPr>
-      </w:pPr>
-      <w:r>
-        <w:rPr>
-          <w:lang w:val="en-GB" w:eastAsia="de-CH"/>
-        </w:rPr>
-        <w:tab/>
-        <w:t xml:space="preserve">4. Logistician clicks ‘User </w:t>
-      </w:r>
-      <w:proofErr w:type="spellStart"/>
-      <w:r>
-        <w:rPr>
-          <w:lang w:val="en-GB" w:eastAsia="de-CH"/>
-        </w:rPr>
-        <w:t>speichern</w:t>
-      </w:r>
-      <w:proofErr w:type="spellEnd"/>
-      <w:r>
-        <w:rPr>
-          <w:lang w:val="en-GB" w:eastAsia="de-CH"/>
-        </w:rPr>
-        <w:t>’</w:t>
+      </w:r>
+      <w:r>
+        <w:rPr>
+          <w:lang w:val="en-GB" w:eastAsia="de-CH"/>
+        </w:rPr>
+        <w:t>1. Logistician clicks ‘Alle User’ on homepage</w:t>
+      </w:r>
+    </w:p>
+    <w:p>
+      <w:pPr>
+        <w:ind w:left="2120" w:hanging="2120"/>
+        <w:rPr>
+          <w:lang w:val="en-GB" w:eastAsia="de-CH"/>
+        </w:rPr>
+      </w:pPr>
+      <w:r>
+        <w:rPr>
+          <w:b/>
+          <w:lang w:val="en-GB" w:eastAsia="de-CH"/>
+        </w:rPr>
+        <w:tab/>
+      </w:r>
+      <w:r>
+        <w:rPr>
+          <w:lang w:val="en-GB" w:eastAsia="de-CH"/>
+        </w:rPr>
+        <w:t>2. Logistician clicks ‘User löschen’ next to the user the wants to delete</w:t>
+      </w:r>
+    </w:p>
+    <w:p>
+      <w:pPr>
+        <w:ind w:left="2120" w:hanging="2120"/>
+        <w:rPr>
+          <w:lang w:val="en-GB" w:eastAsia="de-CH"/>
+        </w:rPr>
+      </w:pPr>
+      <w:r>
+        <w:rPr>
+          <w:lang w:val="en-GB" w:eastAsia="de-CH"/>
+        </w:rPr>
+        <w:tab/>
+        <w:t>3. Logistician is ask</w:t>
+      </w:r>
+      <w:r>
+        <w:rPr>
+          <w:lang w:val="en-GB" w:eastAsia="de-CH"/>
+        </w:rPr>
+        <w:t>ed</w:t>
+      </w:r>
+      <w:r>
+        <w:rPr>
+          <w:lang w:val="en-GB" w:eastAsia="de-CH"/>
+        </w:rPr>
+        <w:t xml:space="preserve"> to confirm and clicks ‘User definitiv löschen!’</w:t>
+      </w:r>
+    </w:p>
+    <w:p>
+      <w:pPr>
+        <w:ind w:left="2120" w:hanging="2120"/>
+        <w:rPr>
+          <w:lang w:val="en-GB" w:eastAsia="de-CH"/>
+        </w:rPr>
+      </w:pPr>
+      <w:r>
+        <w:rPr>
+          <w:lang w:val="en-GB" w:eastAsia="de-CH"/>
+        </w:rPr>
+        <w:tab/>
+        <w:t>4. Logistician sees confirmation that tour is deleted</w:t>
       </w:r>
     </w:p>
     <w:p>
@@ -6192,7 +5097,7 @@
         <w:rPr>
           <w:lang w:val="en-GB" w:eastAsia="de-CH"/>
         </w:rPr>
-        <w:t>New user is saved in the database</w:t>
+        <w:t>User is deleted from the database.</w:t>
       </w:r>
     </w:p>
     <w:p>
@@ -6210,7 +5115,6 @@
       <w:pPr>
         <w:ind w:left="2120" w:hanging="2120"/>
         <w:rPr>
-          <w:b/>
           <w:lang w:val="en-GB" w:eastAsia="de-CH"/>
         </w:rPr>
       </w:pPr>
@@ -6221,104 +5125,712 @@
         </w:rPr>
         <w:t>Name:</w:t>
       </w:r>
+      <w:r>
+        <w:rPr>
+          <w:lang w:val="en-GB" w:eastAsia="de-CH"/>
+        </w:rPr>
+        <w:tab/>
+        <w:t>Create new user</w:t>
+      </w:r>
+    </w:p>
+    <w:p>
+      <w:pPr>
+        <w:ind w:left="2120" w:hanging="2120"/>
+        <w:rPr>
+          <w:lang w:val="en-GB" w:eastAsia="de-CH"/>
+        </w:rPr>
+      </w:pPr>
+      <w:r>
+        <w:rPr>
+          <w:b/>
+          <w:lang w:val="en-GB" w:eastAsia="de-CH"/>
+        </w:rPr>
+        <w:t>Description:</w:t>
+      </w:r>
+      <w:r>
+        <w:rPr>
+          <w:lang w:val="en-GB" w:eastAsia="de-CH"/>
+        </w:rPr>
+        <w:tab/>
+        <w:t>Logistician wants to create a new logistician or driver</w:t>
+      </w:r>
+    </w:p>
+    <w:p>
+      <w:pPr>
+        <w:ind w:left="2120" w:hanging="2120"/>
+        <w:rPr>
+          <w:lang w:val="en-GB" w:eastAsia="de-CH"/>
+        </w:rPr>
+      </w:pPr>
+      <w:r>
+        <w:rPr>
+          <w:b/>
+          <w:lang w:val="en-GB" w:eastAsia="de-CH"/>
+        </w:rPr>
+        <w:t>Precondition:</w:t>
+      </w:r>
+      <w:r>
+        <w:rPr>
+          <w:b/>
+          <w:lang w:val="en-GB" w:eastAsia="de-CH"/>
+        </w:rPr>
+        <w:tab/>
+      </w:r>
+      <w:r>
+        <w:rPr>
+          <w:lang w:val="en-GB" w:eastAsia="de-CH"/>
+        </w:rPr>
+        <w:t>User has access to the Internet, is logged in.</w:t>
+      </w:r>
+    </w:p>
+    <w:p>
+      <w:pPr>
+        <w:ind w:left="2120" w:hanging="2120"/>
+        <w:rPr>
+          <w:lang w:val="en-GB" w:eastAsia="de-CH"/>
+        </w:rPr>
+      </w:pPr>
+      <w:r>
+        <w:rPr>
+          <w:b/>
+          <w:lang w:val="en-GB" w:eastAsia="de-CH"/>
+        </w:rPr>
+        <w:t>Event Flow:</w:t>
+      </w:r>
+      <w:r>
+        <w:rPr>
+          <w:lang w:val="en-GB" w:eastAsia="de-CH"/>
+        </w:rPr>
+        <w:tab/>
+        <w:t>1. Logistician clicks on ‘Alle User’ button on homepage</w:t>
+      </w:r>
+    </w:p>
+    <w:p>
+      <w:pPr>
+        <w:ind w:left="2120" w:hanging="2120"/>
+        <w:rPr>
+          <w:lang w:val="en-GB" w:eastAsia="de-CH"/>
+        </w:rPr>
+      </w:pPr>
+      <w:r>
+        <w:rPr>
+          <w:b/>
+          <w:lang w:val="en-GB" w:eastAsia="de-CH"/>
+        </w:rPr>
+        <w:tab/>
+      </w:r>
+      <w:r>
+        <w:rPr>
+          <w:lang w:val="en-GB" w:eastAsia="de-CH"/>
+        </w:rPr>
+        <w:t>2. Logistician clicks on ‘Neuer User erstellen’ at the bottom of the page</w:t>
+      </w:r>
+    </w:p>
+    <w:p>
+      <w:pPr>
+        <w:ind w:left="2120" w:hanging="2120"/>
+        <w:rPr>
+          <w:lang w:val="en-GB" w:eastAsia="de-CH"/>
+        </w:rPr>
+      </w:pPr>
+      <w:r>
+        <w:rPr>
+          <w:lang w:val="en-GB" w:eastAsia="de-CH"/>
+        </w:rPr>
+        <w:tab/>
+        <w:t xml:space="preserve">3. Logistician selects the </w:t>
+      </w:r>
+      <w:r>
+        <w:rPr>
+          <w:lang w:val="en-GB" w:eastAsia="de-CH"/>
+        </w:rPr>
+        <w:t>role</w:t>
+      </w:r>
+      <w:r>
+        <w:rPr>
+          <w:lang w:val="en-GB" w:eastAsia="de-CH"/>
+        </w:rPr>
+        <w:t xml:space="preserve"> and fills in the form with the details of the new user</w:t>
+      </w:r>
+    </w:p>
+    <w:p>
+      <w:pPr>
+        <w:ind w:left="2120" w:hanging="2120"/>
+        <w:rPr>
+          <w:lang w:val="en-GB" w:eastAsia="de-CH"/>
+        </w:rPr>
+      </w:pPr>
+      <w:r>
+        <w:rPr>
+          <w:lang w:val="en-GB" w:eastAsia="de-CH"/>
+        </w:rPr>
+        <w:tab/>
+        <w:t>4. Logistician clicks ‘User speichern’</w:t>
+      </w:r>
+    </w:p>
+    <w:p>
+      <w:pPr>
+        <w:ind w:left="2120" w:hanging="2120"/>
+        <w:rPr>
+          <w:lang w:val="en-GB" w:eastAsia="de-CH"/>
+        </w:rPr>
+      </w:pPr>
+      <w:r>
+        <w:rPr>
+          <w:b/>
+          <w:lang w:val="en-GB" w:eastAsia="de-CH"/>
+        </w:rPr>
+        <w:t>Postcondition:</w:t>
+      </w:r>
+      <w:r>
+        <w:rPr>
+          <w:b/>
+          <w:lang w:val="en-GB" w:eastAsia="de-CH"/>
+        </w:rPr>
+        <w:tab/>
+      </w:r>
+      <w:r>
+        <w:rPr>
+          <w:lang w:val="en-GB" w:eastAsia="de-CH"/>
+        </w:rPr>
+        <w:t>New user is saved in the database</w:t>
+      </w:r>
+    </w:p>
+    <w:p>
+      <w:pPr>
+        <w:pBdr>
+          <w:top w:val="single" w:sz="4" w:space="1" w:color="auto"/>
+        </w:pBdr>
+        <w:ind w:left="2120" w:hanging="2120"/>
+        <w:rPr>
+          <w:lang w:val="en-GB" w:eastAsia="de-CH"/>
+        </w:rPr>
+      </w:pPr>
+    </w:p>
+    <w:p>
+      <w:pPr>
+        <w:ind w:left="2120" w:hanging="2120"/>
+        <w:rPr>
+          <w:lang w:val="en-GB" w:eastAsia="de-CH"/>
+        </w:rPr>
+      </w:pPr>
+      <w:r>
+        <w:rPr>
+          <w:b/>
+          <w:lang w:val="en-GB" w:eastAsia="de-CH"/>
+        </w:rPr>
+        <w:t>Name:</w:t>
+      </w:r>
+      <w:r>
+        <w:rPr>
+          <w:b/>
+          <w:lang w:val="en-GB" w:eastAsia="de-CH"/>
+        </w:rPr>
+        <w:tab/>
+      </w:r>
+      <w:r>
+        <w:rPr>
+          <w:lang w:val="en-GB" w:eastAsia="de-CH"/>
+        </w:rPr>
+        <w:t>Show tours</w:t>
+      </w:r>
+    </w:p>
+    <w:p>
+      <w:pPr>
+        <w:ind w:left="2120" w:hanging="2120"/>
+        <w:rPr>
+          <w:lang w:val="en-GB" w:eastAsia="de-CH"/>
+        </w:rPr>
+      </w:pPr>
+      <w:r>
+        <w:rPr>
+          <w:b/>
+          <w:lang w:val="en-GB" w:eastAsia="de-CH"/>
+        </w:rPr>
+        <w:t>Description:</w:t>
+      </w:r>
+      <w:r>
+        <w:rPr>
+          <w:lang w:val="en-GB" w:eastAsia="de-CH"/>
+        </w:rPr>
+        <w:tab/>
+        <w:t>Driver wants to have an overview over his upcoming tours.</w:t>
+      </w:r>
+    </w:p>
+    <w:p>
+      <w:pPr>
+        <w:ind w:left="2120" w:hanging="2120"/>
+        <w:rPr>
+          <w:lang w:val="en-GB" w:eastAsia="de-CH"/>
+        </w:rPr>
+      </w:pPr>
+      <w:r>
+        <w:rPr>
+          <w:b/>
+          <w:lang w:val="en-GB" w:eastAsia="de-CH"/>
+        </w:rPr>
+        <w:t>Precondition:</w:t>
+      </w:r>
+      <w:r>
+        <w:rPr>
+          <w:lang w:val="en-GB" w:eastAsia="de-CH"/>
+        </w:rPr>
+        <w:tab/>
+        <w:t>User has access to the Internet, is logged in. There exists at least one tour that has been assigned to this driver.</w:t>
+      </w:r>
+    </w:p>
+    <w:p>
+      <w:pPr>
+        <w:ind w:left="2120" w:hanging="2120"/>
+        <w:rPr>
+          <w:lang w:val="en-GB" w:eastAsia="de-CH"/>
+        </w:rPr>
+      </w:pPr>
+      <w:r>
+        <w:rPr>
+          <w:b/>
+          <w:lang w:val="en-GB" w:eastAsia="de-CH"/>
+        </w:rPr>
+        <w:t>Event Flow:</w:t>
+      </w:r>
+      <w:r>
+        <w:rPr>
+          <w:lang w:val="en-GB" w:eastAsia="de-CH"/>
+        </w:rPr>
+        <w:tab/>
+        <w:t>1. Driver clicks on ‘Touren anzeigen’ on the homepage</w:t>
+      </w:r>
+    </w:p>
+    <w:p>
+      <w:pPr>
+        <w:ind w:left="2120" w:hanging="2120"/>
+        <w:rPr>
+          <w:lang w:val="en-GB" w:eastAsia="de-CH"/>
+        </w:rPr>
+      </w:pPr>
+      <w:r>
+        <w:rPr>
+          <w:b/>
+          <w:lang w:val="en-GB" w:eastAsia="de-CH"/>
+        </w:rPr>
+        <w:tab/>
+      </w:r>
+      <w:r>
+        <w:rPr>
+          <w:lang w:val="en-GB" w:eastAsia="de-CH"/>
+        </w:rPr>
+        <w:t>2. Driver selects which tour he wants to see by clicking ‘Weiter’ next to it</w:t>
+      </w:r>
+    </w:p>
+    <w:p>
+      <w:pPr>
+        <w:ind w:left="2120" w:hanging="2120"/>
+        <w:rPr>
+          <w:lang w:val="en-GB" w:eastAsia="de-CH"/>
+        </w:rPr>
+      </w:pPr>
+      <w:r>
+        <w:rPr>
+          <w:lang w:val="en-GB" w:eastAsia="de-CH"/>
+        </w:rPr>
+        <w:tab/>
+        <w:t>3. Driver sees the customer and the way of the tour on the map</w:t>
+      </w:r>
+    </w:p>
+    <w:p>
+      <w:pPr>
+        <w:ind w:left="2120" w:hanging="2120"/>
+        <w:rPr>
+          <w:lang w:val="en-GB" w:eastAsia="de-CH"/>
+        </w:rPr>
+      </w:pPr>
+    </w:p>
+    <w:p>
+      <w:pPr>
+        <w:pBdr>
+          <w:top w:val="single" w:sz="4" w:space="1" w:color="auto"/>
+        </w:pBdr>
+        <w:rPr>
+          <w:lang w:val="en-GB" w:eastAsia="de-CH"/>
+        </w:rPr>
+      </w:pPr>
+    </w:p>
+    <w:p>
+      <w:pPr>
+        <w:rPr>
+          <w:lang w:val="en-GB" w:eastAsia="de-CH"/>
+        </w:rPr>
+      </w:pPr>
+      <w:r>
+        <w:rPr>
+          <w:b/>
+          <w:lang w:val="en-GB" w:eastAsia="de-CH"/>
+        </w:rPr>
+        <w:t>Name:</w:t>
+      </w:r>
+      <w:r>
+        <w:rPr>
+          <w:b/>
+          <w:lang w:val="en-GB" w:eastAsia="de-CH"/>
+        </w:rPr>
+        <w:tab/>
+      </w:r>
+      <w:r>
+        <w:rPr>
+          <w:b/>
+          <w:lang w:val="en-GB" w:eastAsia="de-CH"/>
+        </w:rPr>
+        <w:tab/>
+      </w:r>
+      <w:r>
+        <w:rPr>
+          <w:b/>
+          <w:lang w:val="en-GB" w:eastAsia="de-CH"/>
+        </w:rPr>
+        <w:tab/>
+      </w:r>
+      <w:r>
+        <w:rPr>
+          <w:lang w:val="en-GB" w:eastAsia="de-CH"/>
+        </w:rPr>
+        <w:t>Complete tour</w:t>
+      </w:r>
+    </w:p>
+    <w:p>
+      <w:pPr>
+        <w:rPr>
+          <w:lang w:val="en-GB" w:eastAsia="de-CH"/>
+        </w:rPr>
+      </w:pPr>
+      <w:r>
+        <w:rPr>
+          <w:b/>
+          <w:lang w:val="en-GB" w:eastAsia="de-CH"/>
+        </w:rPr>
+        <w:t>Description:</w:t>
+      </w:r>
+      <w:r>
+        <w:rPr>
+          <w:b/>
+          <w:lang w:val="en-GB" w:eastAsia="de-CH"/>
+        </w:rPr>
+        <w:tab/>
+      </w:r>
+      <w:r>
+        <w:rPr>
+          <w:b/>
+          <w:lang w:val="en-GB" w:eastAsia="de-CH"/>
+        </w:rPr>
+        <w:tab/>
+      </w:r>
+      <w:r>
+        <w:rPr>
+          <w:lang w:val="en-GB" w:eastAsia="de-CH"/>
+        </w:rPr>
+        <w:t xml:space="preserve">Driver finished a tour </w:t>
+      </w:r>
+      <w:r>
+        <w:rPr>
+          <w:lang w:val="en-GB" w:eastAsia="de-CH"/>
+        </w:rPr>
+        <w:t>and wants to mark it as completed</w:t>
+      </w:r>
+    </w:p>
+    <w:p>
+      <w:pPr>
+        <w:ind w:left="2120" w:hanging="2120"/>
+        <w:rPr>
+          <w:b/>
+          <w:lang w:val="en-GB" w:eastAsia="de-CH"/>
+        </w:rPr>
+      </w:pPr>
+      <w:r>
+        <w:rPr>
+          <w:b/>
+          <w:lang w:val="en-GB" w:eastAsia="de-CH"/>
+        </w:rPr>
+        <w:t>Precondition:</w:t>
+      </w:r>
+      <w:r>
+        <w:rPr>
+          <w:b/>
+          <w:lang w:val="en-GB" w:eastAsia="de-CH"/>
+        </w:rPr>
+        <w:tab/>
+      </w:r>
+      <w:r>
+        <w:rPr>
+          <w:b/>
+          <w:lang w:val="en-GB" w:eastAsia="de-CH"/>
+        </w:rPr>
+        <w:tab/>
+      </w:r>
+      <w:r>
+        <w:rPr>
+          <w:lang w:val="en-GB" w:eastAsia="de-CH"/>
+        </w:rPr>
+        <w:t>User has access to the Internet, is logged in. There exists at least one tour that has been assigned to this driver.</w:t>
+      </w:r>
+    </w:p>
+    <w:p>
+      <w:pPr>
+        <w:ind w:left="2120" w:hanging="2120"/>
+        <w:rPr>
+          <w:lang w:val="en-GB" w:eastAsia="de-CH"/>
+        </w:rPr>
+      </w:pPr>
+      <w:r>
+        <w:rPr>
+          <w:b/>
+          <w:lang w:val="en-GB" w:eastAsia="de-CH"/>
+        </w:rPr>
+        <w:t>Event Flow:</w:t>
+      </w:r>
+      <w:r>
+        <w:rPr>
+          <w:b/>
+          <w:lang w:val="en-GB" w:eastAsia="de-CH"/>
+        </w:rPr>
+        <w:tab/>
+      </w:r>
+      <w:r>
+        <w:rPr>
+          <w:b/>
+          <w:lang w:val="en-GB" w:eastAsia="de-CH"/>
+        </w:rPr>
+        <w:tab/>
+      </w:r>
+      <w:r>
+        <w:rPr>
+          <w:lang w:val="en-GB" w:eastAsia="de-CH"/>
+        </w:rPr>
+        <w:t>1. Driver clicks on ‘Touren anzeigen’ on the homepage</w:t>
+      </w:r>
+    </w:p>
+    <w:p>
+      <w:pPr>
+        <w:ind w:left="2120" w:hanging="2120"/>
+        <w:rPr>
+          <w:lang w:val="en-GB" w:eastAsia="de-CH"/>
+        </w:rPr>
+      </w:pPr>
+      <w:r>
+        <w:rPr>
+          <w:b/>
+          <w:lang w:val="en-GB" w:eastAsia="de-CH"/>
+        </w:rPr>
+        <w:tab/>
+      </w:r>
+      <w:r>
+        <w:rPr>
+          <w:lang w:val="en-GB" w:eastAsia="de-CH"/>
+        </w:rPr>
+        <w:t>2. Driver selects which tour he wants to see by clicking ‘Weiter’ next to it</w:t>
+      </w:r>
+    </w:p>
+    <w:p>
+      <w:pPr>
+        <w:rPr>
+          <w:lang w:val="en-GB" w:eastAsia="de-CH"/>
+        </w:rPr>
+      </w:pPr>
+      <w:r>
+        <w:rPr>
+          <w:lang w:val="en-GB" w:eastAsia="de-CH"/>
+        </w:rPr>
+        <w:tab/>
+      </w:r>
+      <w:r>
+        <w:rPr>
+          <w:lang w:val="en-GB" w:eastAsia="de-CH"/>
+        </w:rPr>
+        <w:tab/>
+      </w:r>
+      <w:r>
+        <w:rPr>
+          <w:lang w:val="en-GB" w:eastAsia="de-CH"/>
+        </w:rPr>
+        <w:tab/>
+        <w:t>3. Driver clicks on ‘mehr’ next to the customer</w:t>
+      </w:r>
+    </w:p>
+    <w:p>
+      <w:pPr>
+        <w:ind w:left="2124"/>
+        <w:rPr>
+          <w:lang w:val="en-GB" w:eastAsia="de-CH"/>
+        </w:rPr>
+      </w:pPr>
+      <w:r>
+        <w:rPr>
+          <w:lang w:val="en-GB" w:eastAsia="de-CH"/>
+        </w:rPr>
+        <w:t>4. Driver clicks on ‘Akzeptiert’ or ‘Abgelehnt’ depending on whether he could successfully deliver the products.</w:t>
+      </w:r>
+    </w:p>
+    <w:p>
+      <w:pPr>
+        <w:ind w:left="2124"/>
+        <w:rPr>
+          <w:lang w:val="en-GB" w:eastAsia="de-CH"/>
+        </w:rPr>
+      </w:pPr>
+      <w:r>
+        <w:rPr>
+          <w:lang w:val="en-GB" w:eastAsia="de-CH"/>
+        </w:rPr>
+        <w:t>5. Driver clicks on ‘Tour abschliessen’</w:t>
+      </w:r>
+    </w:p>
+    <w:p>
+      <w:pPr>
+        <w:ind w:left="2124"/>
+        <w:rPr>
+          <w:lang w:val="en-GB" w:eastAsia="de-CH"/>
+        </w:rPr>
+      </w:pPr>
+      <w:r>
+        <w:rPr>
+          <w:lang w:val="en-GB" w:eastAsia="de-CH"/>
+        </w:rPr>
+        <w:t>6. Driver is asked to confirm and clicks ‘Tour definitiv abschliessen!’</w:t>
+      </w:r>
+    </w:p>
+    <w:p>
+      <w:pPr>
+        <w:rPr>
+          <w:lang w:val="en-GB" w:eastAsia="de-CH"/>
+        </w:rPr>
+      </w:pPr>
+      <w:r>
+        <w:rPr>
+          <w:b/>
+          <w:lang w:val="en-GB" w:eastAsia="de-CH"/>
+        </w:rPr>
+        <w:t>Alternative Scenario:</w:t>
+      </w:r>
+      <w:r>
+        <w:rPr>
+          <w:b/>
+          <w:lang w:val="en-GB" w:eastAsia="de-CH"/>
+        </w:rPr>
+        <w:tab/>
+      </w:r>
+      <w:r>
+        <w:rPr>
+          <w:lang w:val="en-GB" w:eastAsia="de-CH"/>
+        </w:rPr>
+        <w:t>1. Driver clicks on ‘Tour abschliessen’</w:t>
+      </w:r>
+    </w:p>
+    <w:p>
+      <w:pPr>
+        <w:ind w:left="2120"/>
+        <w:rPr>
+          <w:lang w:val="en-GB" w:eastAsia="de-CH"/>
+        </w:rPr>
+      </w:pPr>
+      <w:r>
+        <w:rPr>
+          <w:lang w:val="en-GB" w:eastAsia="de-CH"/>
+        </w:rPr>
+        <w:t>2. Driver is notified that not all deliveries are marked as accepted or rejected and is asked to mark each delivery before completing the tour</w:t>
+      </w:r>
+    </w:p>
+    <w:p>
+      <w:pPr>
+        <w:ind w:left="2120" w:hanging="2120"/>
+        <w:rPr>
+          <w:lang w:val="en-GB" w:eastAsia="de-CH"/>
+        </w:rPr>
+      </w:pPr>
+      <w:r>
+        <w:rPr>
+          <w:b/>
+          <w:lang w:val="en-GB" w:eastAsia="de-CH"/>
+        </w:rPr>
+        <w:t>Postcondition:</w:t>
+      </w:r>
+      <w:r>
+        <w:rPr>
+          <w:b/>
+          <w:lang w:val="en-GB" w:eastAsia="de-CH"/>
+        </w:rPr>
+        <w:tab/>
+      </w:r>
+      <w:r>
+        <w:rPr>
+          <w:b/>
+          <w:lang w:val="en-GB" w:eastAsia="de-CH"/>
+        </w:rPr>
+        <w:tab/>
+      </w:r>
+      <w:r>
+        <w:rPr>
+          <w:lang w:val="en-GB" w:eastAsia="de-CH"/>
+        </w:rPr>
+        <w:t>Rejected deliveries are shown again in the unassigned orders, so the logistician can assign them to another tour.</w:t>
+      </w:r>
+    </w:p>
+    <w:p>
+      <w:pPr>
+        <w:rPr>
+          <w:b/>
+          <w:lang w:val="en-GB" w:eastAsia="de-CH"/>
+        </w:rPr>
+      </w:pPr>
+    </w:p>
+    <w:p>
+      <w:pPr>
+        <w:rPr>
+          <w:lang w:eastAsia="de-CH"/>
+        </w:rPr>
+      </w:pPr>
       <w:bookmarkStart w:id="8" w:name="_GoBack"/>
       <w:bookmarkEnd w:id="8"/>
     </w:p>
     <w:p>
       <w:pPr>
-        <w:ind w:left="2120" w:hanging="2120"/>
-        <w:rPr>
-          <w:b/>
-          <w:lang w:val="en-GB" w:eastAsia="de-CH"/>
-        </w:rPr>
-      </w:pPr>
-    </w:p>
-    <w:p>
-      <w:pPr>
-        <w:ind w:left="2120" w:hanging="2120"/>
-        <w:rPr>
-          <w:b/>
-          <w:lang w:val="en-GB" w:eastAsia="de-CH"/>
-        </w:rPr>
-      </w:pPr>
-    </w:p>
-    <w:p>
-      <w:pPr>
-        <w:ind w:left="2120" w:hanging="2120"/>
-        <w:rPr>
-          <w:b/>
-          <w:lang w:val="en-GB" w:eastAsia="de-CH"/>
-        </w:rPr>
-      </w:pPr>
-    </w:p>
-    <w:p>
-      <w:pPr>
+        <w:pStyle w:val="berschrift2"/>
         <w:rPr>
           <w:lang w:eastAsia="de-CH"/>
         </w:rPr>
       </w:pPr>
-    </w:p>
-    <w:p>
-      <w:pPr>
-        <w:pStyle w:val="berschrift2"/>
+      <w:bookmarkStart w:id="9" w:name="_Toc369272177"/>
+      <w:r>
         <w:rPr>
           <w:lang w:eastAsia="de-CH"/>
         </w:rPr>
-      </w:pPr>
-      <w:bookmarkStart w:id="9" w:name="_Toc369272177"/>
-      <w:proofErr w:type="spellStart"/>
-      <w:r>
+        <w:t>Actor characteristics</w:t>
+      </w:r>
+      <w:bookmarkEnd w:id="9"/>
+    </w:p>
+    <w:p>
+      <w:pPr>
+        <w:pStyle w:val="berschrift3"/>
         <w:rPr>
           <w:lang w:eastAsia="de-CH"/>
         </w:rPr>
-        <w:lastRenderedPageBreak/>
-        <w:t>Actor</w:t>
-      </w:r>
-      <w:proofErr w:type="spellEnd"/>
+      </w:pPr>
+      <w:bookmarkStart w:id="10" w:name="_Toc369272178"/>
       <w:r>
         <w:rPr>
           <w:lang w:eastAsia="de-CH"/>
         </w:rPr>
-        <w:t xml:space="preserve"> </w:t>
-      </w:r>
-      <w:proofErr w:type="spellStart"/>
+        <w:t>Logistic</w:t>
+      </w:r>
       <w:r>
         <w:rPr>
           <w:lang w:eastAsia="de-CH"/>
         </w:rPr>
-        <w:t>characteristics</w:t>
-      </w:r>
-      <w:bookmarkEnd w:id="9"/>
-      <w:proofErr w:type="spellEnd"/>
-    </w:p>
-    <w:p>
-      <w:pPr>
-        <w:pStyle w:val="berschrift3"/>
+        <w:t>i</w:t>
+      </w:r>
+      <w:r>
         <w:rPr>
           <w:lang w:eastAsia="de-CH"/>
         </w:rPr>
-      </w:pPr>
-      <w:bookmarkStart w:id="10" w:name="_Toc369272178"/>
-      <w:proofErr w:type="spellStart"/>
-      <w:r>
-        <w:rPr>
-          <w:lang w:eastAsia="de-CH"/>
-        </w:rPr>
-        <w:t>Logistic</w:t>
-      </w:r>
-      <w:r>
-        <w:rPr>
-          <w:lang w:eastAsia="de-CH"/>
-        </w:rPr>
-        <w:t>i</w:t>
-      </w:r>
-      <w:r>
-        <w:rPr>
-          <w:lang w:eastAsia="de-CH"/>
-        </w:rPr>
         <w:t>ans</w:t>
       </w:r>
-      <w:proofErr w:type="spellEnd"/>
       <w:r>
         <w:rPr>
           <w:lang w:eastAsia="de-CH"/>
@@ -9242,7 +8754,7 @@
 </file>
 
 <file path=customXml/itemProps1.xml><?xml version="1.0" encoding="utf-8"?>
-<ds:datastoreItem xmlns:ds="http://schemas.openxmlformats.org/officeDocument/2006/customXml" ds:itemID="{F569A43D-B5F5-F14B-A602-85DE29E67B4F}">
+<ds:datastoreItem xmlns:ds="http://schemas.openxmlformats.org/officeDocument/2006/customXml" ds:itemID="{91519668-CF82-A942-87DD-DDF2E9584579}">
   <ds:schemaRefs>
     <ds:schemaRef ds:uri="http://schemas.openxmlformats.org/officeDocument/2006/bibliography"/>
   </ds:schemaRefs>

</xml_diff>